<commit_message>
alteracoes no oficio docx
</commit_message>
<xml_diff>
--- a/storage/app/public/templates/oficioproa.docx
+++ b/storage/app/public/templates/oficioproa.docx
@@ -48,7 +48,42 @@
           <w:rFonts w:ascii="Times New Roman" w:hAnsi="Times New Roman" w:cs="Times New Roman"/>
         </w:rPr>
         <w:br/>
-        <w:t>${telescola}/${</w:t>
+      </w:r>
+      <w:r>
+        <w:rPr>
+          <w:rFonts w:ascii="Times New Roman" w:hAnsi="Times New Roman" w:cs="Times New Roman"/>
+        </w:rPr>
+        <w:t xml:space="preserve">Tel.: </w:t>
+      </w:r>
+      <w:r>
+        <w:rPr>
+          <w:rFonts w:ascii="Times New Roman" w:hAnsi="Times New Roman" w:cs="Times New Roman"/>
+        </w:rPr>
+        <w:t>${telescola}</w:t>
+      </w:r>
+      <w:r>
+        <w:rPr>
+          <w:rFonts w:ascii="Times New Roman" w:hAnsi="Times New Roman" w:cs="Times New Roman"/>
+        </w:rPr>
+        <w:t xml:space="preserve"> </w:t>
+      </w:r>
+      <w:r>
+        <w:rPr>
+          <w:rFonts w:ascii="Times New Roman" w:hAnsi="Times New Roman" w:cs="Times New Roman"/>
+        </w:rPr>
+        <w:t>/</w:t>
+      </w:r>
+      <w:r>
+        <w:rPr>
+          <w:rFonts w:ascii="Times New Roman" w:hAnsi="Times New Roman" w:cs="Times New Roman"/>
+        </w:rPr>
+        <w:t xml:space="preserve"> E-mail: </w:t>
+      </w:r>
+      <w:r>
+        <w:rPr>
+          <w:rFonts w:ascii="Times New Roman" w:hAnsi="Times New Roman" w:cs="Times New Roman"/>
+        </w:rPr>
+        <w:t>${</w:t>
       </w:r>
       <w:proofErr w:type="spellStart"/>
       <w:r>
@@ -104,24 +139,28 @@
         <w:tblLook w:val="04A0" w:firstRow="1" w:lastRow="0" w:firstColumn="1" w:lastColumn="0" w:noHBand="0" w:noVBand="1"/>
       </w:tblPr>
       <w:tblGrid>
-        <w:gridCol w:w="4247"/>
-        <w:gridCol w:w="4247"/>
+        <w:gridCol w:w="3686"/>
+        <w:gridCol w:w="4808"/>
       </w:tblGrid>
       <w:tr>
         <w:tc>
           <w:tcPr>
-            <w:tcW w:w="4247" w:type="dxa"/>
+            <w:tcW w:w="3686" w:type="dxa"/>
           </w:tcPr>
           <w:p>
             <w:pPr>
               <w:jc w:val="both"/>
               <w:rPr>
                 <w:rFonts w:ascii="Times New Roman" w:hAnsi="Times New Roman" w:cs="Times New Roman"/>
-              </w:rPr>
-            </w:pPr>
-            <w:r>
-              <w:rPr>
-                <w:rFonts w:ascii="Times New Roman" w:hAnsi="Times New Roman" w:cs="Times New Roman"/>
+                <w:sz w:val="20"/>
+                <w:szCs w:val="20"/>
+              </w:rPr>
+            </w:pPr>
+            <w:r>
+              <w:rPr>
+                <w:rFonts w:ascii="Times New Roman" w:hAnsi="Times New Roman" w:cs="Times New Roman"/>
+                <w:sz w:val="20"/>
+                <w:szCs w:val="20"/>
               </w:rPr>
               <w:t>Oficio n° ${</w:t>
             </w:r>
@@ -129,6 +168,8 @@
             <w:r>
               <w:rPr>
                 <w:rFonts w:ascii="Times New Roman" w:hAnsi="Times New Roman" w:cs="Times New Roman"/>
+                <w:sz w:val="20"/>
+                <w:szCs w:val="20"/>
               </w:rPr>
               <w:t>numoficio</w:t>
             </w:r>
@@ -136,6 +177,8 @@
             <w:r>
               <w:rPr>
                 <w:rFonts w:ascii="Times New Roman" w:hAnsi="Times New Roman" w:cs="Times New Roman"/>
+                <w:sz w:val="20"/>
+                <w:szCs w:val="20"/>
               </w:rPr>
               <w:t>}</w:t>
             </w:r>
@@ -151,18 +194,22 @@
         </w:tc>
         <w:tc>
           <w:tcPr>
-            <w:tcW w:w="4247" w:type="dxa"/>
+            <w:tcW w:w="4808" w:type="dxa"/>
           </w:tcPr>
           <w:p>
             <w:pPr>
               <w:jc w:val="right"/>
               <w:rPr>
                 <w:rFonts w:ascii="Times New Roman" w:hAnsi="Times New Roman" w:cs="Times New Roman"/>
-              </w:rPr>
-            </w:pPr>
-            <w:r>
-              <w:rPr>
-                <w:rFonts w:ascii="Times New Roman" w:hAnsi="Times New Roman" w:cs="Times New Roman"/>
+                <w:sz w:val="20"/>
+                <w:szCs w:val="20"/>
+              </w:rPr>
+            </w:pPr>
+            <w:r>
+              <w:rPr>
+                <w:rFonts w:ascii="Times New Roman" w:hAnsi="Times New Roman" w:cs="Times New Roman"/>
+                <w:sz w:val="20"/>
+                <w:szCs w:val="20"/>
               </w:rPr>
               <w:t>${</w:t>
             </w:r>
@@ -170,6 +217,8 @@
             <w:r>
               <w:rPr>
                 <w:rFonts w:ascii="Times New Roman" w:hAnsi="Times New Roman" w:cs="Times New Roman"/>
+                <w:sz w:val="20"/>
+                <w:szCs w:val="20"/>
               </w:rPr>
               <w:t>localdata</w:t>
             </w:r>
@@ -177,6 +226,8 @@
             <w:r>
               <w:rPr>
                 <w:rFonts w:ascii="Times New Roman" w:hAnsi="Times New Roman" w:cs="Times New Roman"/>
+                <w:sz w:val="20"/>
+                <w:szCs w:val="20"/>
               </w:rPr>
               <w:t>}</w:t>
             </w:r>
@@ -196,17 +247,23 @@
       <w:pPr>
         <w:rPr>
           <w:rFonts w:ascii="Times New Roman" w:hAnsi="Times New Roman" w:cs="Times New Roman"/>
+          <w:sz w:val="20"/>
+          <w:szCs w:val="20"/>
         </w:rPr>
       </w:pPr>
       <w:r>
         <w:rPr>
           <w:rFonts w:ascii="Times New Roman" w:hAnsi="Times New Roman" w:cs="Times New Roman"/>
+          <w:sz w:val="20"/>
+          <w:szCs w:val="20"/>
         </w:rPr>
         <w:t>Ao Senhor</w:t>
       </w:r>
       <w:r>
         <w:rPr>
           <w:rFonts w:ascii="Times New Roman" w:hAnsi="Times New Roman" w:cs="Times New Roman"/>
+          <w:sz w:val="20"/>
+          <w:szCs w:val="20"/>
         </w:rPr>
         <w:br/>
         <w:t>${</w:t>
@@ -215,6 +272,8 @@
       <w:r>
         <w:rPr>
           <w:rFonts w:ascii="Times New Roman" w:hAnsi="Times New Roman" w:cs="Times New Roman"/>
+          <w:sz w:val="20"/>
+          <w:szCs w:val="20"/>
         </w:rPr>
         <w:t>destinatariocapitania</w:t>
       </w:r>
@@ -222,12 +281,16 @@
       <w:r>
         <w:rPr>
           <w:rFonts w:ascii="Times New Roman" w:hAnsi="Times New Roman" w:cs="Times New Roman"/>
+          <w:sz w:val="20"/>
+          <w:szCs w:val="20"/>
         </w:rPr>
         <w:t>}</w:t>
       </w:r>
       <w:r>
         <w:rPr>
           <w:rFonts w:ascii="Times New Roman" w:hAnsi="Times New Roman" w:cs="Times New Roman"/>
+          <w:sz w:val="20"/>
+          <w:szCs w:val="20"/>
         </w:rPr>
         <w:br/>
         <w:t>${</w:t>
@@ -236,6 +299,8 @@
       <w:r>
         <w:rPr>
           <w:rFonts w:ascii="Times New Roman" w:hAnsi="Times New Roman" w:cs="Times New Roman"/>
+          <w:sz w:val="20"/>
+          <w:szCs w:val="20"/>
         </w:rPr>
         <w:t>funcaodestinatario</w:t>
       </w:r>
@@ -243,12 +308,16 @@
       <w:r>
         <w:rPr>
           <w:rFonts w:ascii="Times New Roman" w:hAnsi="Times New Roman" w:cs="Times New Roman"/>
+          <w:sz w:val="20"/>
+          <w:szCs w:val="20"/>
         </w:rPr>
         <w:t>}</w:t>
       </w:r>
       <w:r>
         <w:rPr>
           <w:rFonts w:ascii="Times New Roman" w:hAnsi="Times New Roman" w:cs="Times New Roman"/>
+          <w:sz w:val="20"/>
+          <w:szCs w:val="20"/>
         </w:rPr>
         <w:br/>
         <w:t>${</w:t>
@@ -257,6 +326,8 @@
       <w:r>
         <w:rPr>
           <w:rFonts w:ascii="Times New Roman" w:hAnsi="Times New Roman" w:cs="Times New Roman"/>
+          <w:sz w:val="20"/>
+          <w:szCs w:val="20"/>
         </w:rPr>
         <w:t>enderecocapitania</w:t>
       </w:r>
@@ -264,6 +335,8 @@
       <w:r>
         <w:rPr>
           <w:rFonts w:ascii="Times New Roman" w:hAnsi="Times New Roman" w:cs="Times New Roman"/>
+          <w:sz w:val="20"/>
+          <w:szCs w:val="20"/>
         </w:rPr>
         <w:t>}</w:t>
       </w:r>
@@ -279,25 +352,44 @@
       <w:pPr>
         <w:rPr>
           <w:rFonts w:ascii="Times New Roman" w:hAnsi="Times New Roman" w:cs="Times New Roman"/>
+          <w:sz w:val="20"/>
+          <w:szCs w:val="20"/>
         </w:rPr>
       </w:pPr>
       <w:r>
         <w:rPr>
           <w:rFonts w:ascii="Times New Roman" w:hAnsi="Times New Roman" w:cs="Times New Roman"/>
+          <w:sz w:val="20"/>
+          <w:szCs w:val="20"/>
         </w:rPr>
         <w:t>Assunto:</w:t>
       </w:r>
       <w:r>
         <w:rPr>
           <w:rFonts w:ascii="Times New Roman" w:hAnsi="Times New Roman" w:cs="Times New Roman"/>
-        </w:rPr>
-        <w:tab/>
+          <w:sz w:val="20"/>
+          <w:szCs w:val="20"/>
+        </w:rPr>
+        <w:t xml:space="preserve"> </w:t>
+      </w:r>
+      <w:r>
+        <w:rPr>
+          <w:rFonts w:ascii="Times New Roman" w:hAnsi="Times New Roman" w:cs="Times New Roman"/>
+          <w:b/>
+          <w:bCs/>
+          <w:sz w:val="20"/>
+          <w:szCs w:val="20"/>
+        </w:rPr>
         <w:t>${</w:t>
       </w:r>
       <w:proofErr w:type="spellStart"/>
       <w:r>
         <w:rPr>
           <w:rFonts w:ascii="Times New Roman" w:hAnsi="Times New Roman" w:cs="Times New Roman"/>
+          <w:b/>
+          <w:bCs/>
+          <w:sz w:val="20"/>
+          <w:szCs w:val="20"/>
         </w:rPr>
         <w:t>assuntooficio</w:t>
       </w:r>
@@ -305,6 +397,10 @@
       <w:r>
         <w:rPr>
           <w:rFonts w:ascii="Times New Roman" w:hAnsi="Times New Roman" w:cs="Times New Roman"/>
+          <w:b/>
+          <w:bCs/>
+          <w:sz w:val="20"/>
+          <w:szCs w:val="20"/>
         </w:rPr>
         <w:t>}</w:t>
       </w:r>
@@ -313,6 +409,8 @@
       <w:pPr>
         <w:rPr>
           <w:rFonts w:ascii="Times New Roman" w:hAnsi="Times New Roman" w:cs="Times New Roman"/>
+          <w:sz w:val="20"/>
+          <w:szCs w:val="20"/>
         </w:rPr>
       </w:pPr>
     </w:p>
@@ -320,17 +418,15 @@
       <w:pPr>
         <w:rPr>
           <w:rFonts w:ascii="Times New Roman" w:hAnsi="Times New Roman" w:cs="Times New Roman"/>
+          <w:sz w:val="20"/>
+          <w:szCs w:val="20"/>
         </w:rPr>
       </w:pPr>
       <w:r>
         <w:rPr>
           <w:rFonts w:ascii="Times New Roman" w:hAnsi="Times New Roman" w:cs="Times New Roman"/>
-        </w:rPr>
-        <w:tab/>
-      </w:r>
-      <w:r>
-        <w:rPr>
-          <w:rFonts w:ascii="Times New Roman" w:hAnsi="Times New Roman" w:cs="Times New Roman"/>
+          <w:sz w:val="20"/>
+          <w:szCs w:val="20"/>
         </w:rPr>
         <w:tab/>
         <w:t>Senhor ${</w:t>
@@ -339,6 +435,8 @@
       <w:r>
         <w:rPr>
           <w:rFonts w:ascii="Times New Roman" w:hAnsi="Times New Roman" w:cs="Times New Roman"/>
+          <w:sz w:val="20"/>
+          <w:szCs w:val="20"/>
         </w:rPr>
         <w:t>funcaodestinatario</w:t>
       </w:r>
@@ -346,6 +444,8 @@
       <w:r>
         <w:rPr>
           <w:rFonts w:ascii="Times New Roman" w:hAnsi="Times New Roman" w:cs="Times New Roman"/>
+          <w:sz w:val="20"/>
+          <w:szCs w:val="20"/>
         </w:rPr>
         <w:t>},</w:t>
       </w:r>
@@ -355,15 +455,19 @@
         <w:pStyle w:val="PargrafodaLista"/>
         <w:numPr>
           <w:ilvl w:val="0"/>
-          <w:numId w:val="1"/>
+          <w:numId w:val="2"/>
         </w:numPr>
         <w:rPr>
           <w:rFonts w:ascii="Times New Roman" w:hAnsi="Times New Roman" w:cs="Times New Roman"/>
+          <w:sz w:val="20"/>
+          <w:szCs w:val="20"/>
         </w:rPr>
       </w:pPr>
       <w:r>
         <w:rPr>
           <w:rFonts w:ascii="Times New Roman" w:hAnsi="Times New Roman" w:cs="Times New Roman"/>
+          <w:sz w:val="20"/>
+          <w:szCs w:val="20"/>
         </w:rPr>
         <w:t>${texto}</w:t>
       </w:r>
@@ -385,11 +489,15 @@
       <w:pPr>
         <w:rPr>
           <w:rFonts w:ascii="Times New Roman" w:hAnsi="Times New Roman" w:cs="Times New Roman"/>
+          <w:sz w:val="20"/>
+          <w:szCs w:val="20"/>
         </w:rPr>
       </w:pPr>
       <w:r>
         <w:rPr>
           <w:rFonts w:ascii="Times New Roman" w:hAnsi="Times New Roman" w:cs="Times New Roman"/>
+          <w:sz w:val="20"/>
+          <w:szCs w:val="20"/>
         </w:rPr>
         <w:lastRenderedPageBreak/>
         <w:t>Marinha do Brasil</w:t>
@@ -397,6 +505,8 @@
       <w:r>
         <w:rPr>
           <w:rFonts w:ascii="Times New Roman" w:hAnsi="Times New Roman" w:cs="Times New Roman"/>
+          <w:sz w:val="20"/>
+          <w:szCs w:val="20"/>
         </w:rPr>
         <w:br/>
         <w:t>(Continuação do Ofício n° ${</w:t>
@@ -405,6 +515,8 @@
       <w:r>
         <w:rPr>
           <w:rFonts w:ascii="Times New Roman" w:hAnsi="Times New Roman" w:cs="Times New Roman"/>
+          <w:sz w:val="20"/>
+          <w:szCs w:val="20"/>
         </w:rPr>
         <w:t>numoficio</w:t>
       </w:r>
@@ -412,6 +524,8 @@
       <w:r>
         <w:rPr>
           <w:rFonts w:ascii="Times New Roman" w:hAnsi="Times New Roman" w:cs="Times New Roman"/>
+          <w:sz w:val="20"/>
+          <w:szCs w:val="20"/>
         </w:rPr>
         <w:t>}, da ${</w:t>
       </w:r>
@@ -419,6 +533,8 @@
       <w:r>
         <w:rPr>
           <w:rFonts w:ascii="Times New Roman" w:hAnsi="Times New Roman" w:cs="Times New Roman"/>
+          <w:sz w:val="20"/>
+          <w:szCs w:val="20"/>
         </w:rPr>
         <w:t>nomeescola</w:t>
       </w:r>
@@ -426,6 +542,8 @@
       <w:r>
         <w:rPr>
           <w:rFonts w:ascii="Times New Roman" w:hAnsi="Times New Roman" w:cs="Times New Roman"/>
+          <w:sz w:val="20"/>
+          <w:szCs w:val="20"/>
         </w:rPr>
         <w:t>} à ${capitania})</w:t>
       </w:r>
@@ -440,15 +558,16 @@
     <w:tbl>
       <w:tblPr>
         <w:tblStyle w:val="Tabelacomgrade"/>
-        <w:tblW w:w="0" w:type="auto"/>
+        <w:tblW w:w="9067" w:type="dxa"/>
+        <w:tblInd w:w="-147" w:type="dxa"/>
         <w:tblLook w:val="04A0" w:firstRow="1" w:lastRow="0" w:firstColumn="1" w:lastColumn="0" w:noHBand="0" w:noVBand="1"/>
       </w:tblPr>
       <w:tblGrid>
-        <w:gridCol w:w="2545"/>
-        <w:gridCol w:w="1279"/>
+        <w:gridCol w:w="3119"/>
+        <w:gridCol w:w="1276"/>
         <w:gridCol w:w="1417"/>
         <w:gridCol w:w="1276"/>
-        <w:gridCol w:w="1977"/>
+        <w:gridCol w:w="1979"/>
       </w:tblGrid>
       <w:tr>
         <w:trPr>
@@ -456,7 +575,7 @@
         </w:trPr>
         <w:tc>
           <w:tcPr>
-            <w:tcW w:w="2547" w:type="dxa"/>
+            <w:tcW w:w="3119" w:type="dxa"/>
             <w:vAlign w:val="center"/>
           </w:tcPr>
           <w:p>
@@ -578,7 +697,7 @@
         </w:tc>
         <w:tc>
           <w:tcPr>
-            <w:tcW w:w="1978" w:type="dxa"/>
+            <w:tcW w:w="1979" w:type="dxa"/>
             <w:vAlign w:val="center"/>
           </w:tcPr>
           <w:p>
@@ -611,22 +730,22 @@
         </w:trPr>
         <w:tc>
           <w:tcPr>
-            <w:tcW w:w="2547" w:type="dxa"/>
-            <w:vAlign w:val="center"/>
-          </w:tcPr>
-          <w:p>
-            <w:pPr>
-              <w:rPr>
-                <w:rFonts w:ascii="Times New Roman" w:hAnsi="Times New Roman" w:cs="Times New Roman"/>
-                <w:sz w:val="18"/>
-                <w:szCs w:val="18"/>
-              </w:rPr>
-            </w:pPr>
-            <w:r>
-              <w:rPr>
-                <w:rFonts w:ascii="Times New Roman" w:hAnsi="Times New Roman" w:cs="Times New Roman"/>
-                <w:sz w:val="18"/>
-                <w:szCs w:val="18"/>
+            <w:tcW w:w="3119" w:type="dxa"/>
+            <w:vAlign w:val="center"/>
+          </w:tcPr>
+          <w:p>
+            <w:pPr>
+              <w:rPr>
+                <w:rFonts w:ascii="Times New Roman" w:hAnsi="Times New Roman" w:cs="Times New Roman"/>
+                <w:sz w:val="16"/>
+                <w:szCs w:val="16"/>
+              </w:rPr>
+            </w:pPr>
+            <w:r>
+              <w:rPr>
+                <w:rFonts w:ascii="Times New Roman" w:hAnsi="Times New Roman" w:cs="Times New Roman"/>
+                <w:sz w:val="16"/>
+                <w:szCs w:val="16"/>
               </w:rPr>
               <w:t>${nomecliente1}</w:t>
             </w:r>
@@ -642,144 +761,96 @@
               <w:jc w:val="center"/>
               <w:rPr>
                 <w:rFonts w:ascii="Times New Roman" w:hAnsi="Times New Roman" w:cs="Times New Roman"/>
-                <w:sz w:val="18"/>
-                <w:szCs w:val="18"/>
-              </w:rPr>
-            </w:pPr>
-            <w:r>
-              <w:rPr>
-                <w:rFonts w:ascii="Times New Roman" w:hAnsi="Times New Roman" w:cs="Times New Roman"/>
-                <w:sz w:val="18"/>
-                <w:szCs w:val="18"/>
+                <w:sz w:val="16"/>
+                <w:szCs w:val="16"/>
+              </w:rPr>
+            </w:pPr>
+            <w:r>
+              <w:rPr>
+                <w:rFonts w:ascii="Times New Roman" w:hAnsi="Times New Roman" w:cs="Times New Roman"/>
+                <w:sz w:val="16"/>
+                <w:szCs w:val="16"/>
+              </w:rPr>
+              <w:t>${cpfcliente1}</w:t>
+            </w:r>
+          </w:p>
+        </w:tc>
+        <w:tc>
+          <w:tcPr>
+            <w:tcW w:w="1417" w:type="dxa"/>
+            <w:vAlign w:val="center"/>
+          </w:tcPr>
+          <w:p>
+            <w:pPr>
+              <w:jc w:val="center"/>
+              <w:rPr>
+                <w:rFonts w:ascii="Times New Roman" w:hAnsi="Times New Roman" w:cs="Times New Roman"/>
+                <w:sz w:val="16"/>
+                <w:szCs w:val="16"/>
+              </w:rPr>
+            </w:pPr>
+            <w:r>
+              <w:rPr>
+                <w:rFonts w:ascii="Times New Roman" w:hAnsi="Times New Roman" w:cs="Times New Roman"/>
+                <w:sz w:val="16"/>
+                <w:szCs w:val="16"/>
+              </w:rPr>
+              <w:t>${telcliente1}</w:t>
+            </w:r>
+          </w:p>
+        </w:tc>
+        <w:tc>
+          <w:tcPr>
+            <w:tcW w:w="1276" w:type="dxa"/>
+            <w:vAlign w:val="center"/>
+          </w:tcPr>
+          <w:p>
+            <w:pPr>
+              <w:jc w:val="center"/>
+              <w:rPr>
+                <w:rFonts w:ascii="Times New Roman" w:hAnsi="Times New Roman" w:cs="Times New Roman"/>
+                <w:sz w:val="16"/>
+                <w:szCs w:val="16"/>
+              </w:rPr>
+            </w:pPr>
+            <w:r>
+              <w:rPr>
+                <w:rFonts w:ascii="Times New Roman" w:hAnsi="Times New Roman" w:cs="Times New Roman"/>
+                <w:sz w:val="16"/>
+                <w:szCs w:val="16"/>
+              </w:rPr>
+              <w:t>${catcliente1}</w:t>
+            </w:r>
+          </w:p>
+        </w:tc>
+        <w:tc>
+          <w:tcPr>
+            <w:tcW w:w="1979" w:type="dxa"/>
+            <w:vAlign w:val="center"/>
+          </w:tcPr>
+          <w:p>
+            <w:pPr>
+              <w:jc w:val="center"/>
+              <w:rPr>
+                <w:rFonts w:ascii="Times New Roman" w:hAnsi="Times New Roman" w:cs="Times New Roman"/>
+                <w:sz w:val="16"/>
+                <w:szCs w:val="16"/>
+              </w:rPr>
+            </w:pPr>
+            <w:r>
+              <w:rPr>
+                <w:rFonts w:ascii="Times New Roman" w:hAnsi="Times New Roman" w:cs="Times New Roman"/>
+                <w:sz w:val="16"/>
+                <w:szCs w:val="16"/>
               </w:rPr>
               <w:t>${</w:t>
             </w:r>
-            <w:r>
-              <w:rPr>
-                <w:rFonts w:ascii="Times New Roman" w:hAnsi="Times New Roman" w:cs="Times New Roman"/>
-                <w:sz w:val="18"/>
-                <w:szCs w:val="18"/>
-              </w:rPr>
-              <w:t>cpfcliente1</w:t>
-            </w:r>
-            <w:r>
-              <w:rPr>
-                <w:rFonts w:ascii="Times New Roman" w:hAnsi="Times New Roman" w:cs="Times New Roman"/>
-                <w:sz w:val="18"/>
-                <w:szCs w:val="18"/>
-              </w:rPr>
-              <w:t>}</w:t>
-            </w:r>
-          </w:p>
-        </w:tc>
-        <w:tc>
-          <w:tcPr>
-            <w:tcW w:w="1417" w:type="dxa"/>
-            <w:vAlign w:val="center"/>
-          </w:tcPr>
-          <w:p>
-            <w:pPr>
-              <w:jc w:val="center"/>
-              <w:rPr>
-                <w:rFonts w:ascii="Times New Roman" w:hAnsi="Times New Roman" w:cs="Times New Roman"/>
-                <w:sz w:val="18"/>
-                <w:szCs w:val="18"/>
-              </w:rPr>
-            </w:pPr>
-            <w:r>
-              <w:rPr>
-                <w:rFonts w:ascii="Times New Roman" w:hAnsi="Times New Roman" w:cs="Times New Roman"/>
-                <w:sz w:val="18"/>
-                <w:szCs w:val="18"/>
-              </w:rPr>
-              <w:t>${</w:t>
-            </w:r>
-            <w:r>
-              <w:rPr>
-                <w:rFonts w:ascii="Times New Roman" w:hAnsi="Times New Roman" w:cs="Times New Roman"/>
-                <w:sz w:val="18"/>
-                <w:szCs w:val="18"/>
-              </w:rPr>
-              <w:t>tel</w:t>
-            </w:r>
-            <w:r>
-              <w:rPr>
-                <w:rFonts w:ascii="Times New Roman" w:hAnsi="Times New Roman" w:cs="Times New Roman"/>
-                <w:sz w:val="18"/>
-                <w:szCs w:val="18"/>
-              </w:rPr>
-              <w:t>cliente1}</w:t>
-            </w:r>
-          </w:p>
-        </w:tc>
-        <w:tc>
-          <w:tcPr>
-            <w:tcW w:w="1276" w:type="dxa"/>
-            <w:vAlign w:val="center"/>
-          </w:tcPr>
-          <w:p>
-            <w:pPr>
-              <w:jc w:val="center"/>
-              <w:rPr>
-                <w:rFonts w:ascii="Times New Roman" w:hAnsi="Times New Roman" w:cs="Times New Roman"/>
-                <w:sz w:val="18"/>
-                <w:szCs w:val="18"/>
-              </w:rPr>
-            </w:pPr>
-            <w:r>
-              <w:rPr>
-                <w:rFonts w:ascii="Times New Roman" w:hAnsi="Times New Roman" w:cs="Times New Roman"/>
-                <w:sz w:val="18"/>
-                <w:szCs w:val="18"/>
-              </w:rPr>
-              <w:t>${</w:t>
-            </w:r>
-            <w:r>
-              <w:rPr>
-                <w:rFonts w:ascii="Times New Roman" w:hAnsi="Times New Roman" w:cs="Times New Roman"/>
-                <w:sz w:val="18"/>
-                <w:szCs w:val="18"/>
-              </w:rPr>
-              <w:t>catcliente1</w:t>
-            </w:r>
-            <w:r>
-              <w:rPr>
-                <w:rFonts w:ascii="Times New Roman" w:hAnsi="Times New Roman" w:cs="Times New Roman"/>
-                <w:sz w:val="18"/>
-                <w:szCs w:val="18"/>
-              </w:rPr>
-              <w:t>}</w:t>
-            </w:r>
-          </w:p>
-        </w:tc>
-        <w:tc>
-          <w:tcPr>
-            <w:tcW w:w="1978" w:type="dxa"/>
-            <w:vAlign w:val="center"/>
-          </w:tcPr>
-          <w:p>
-            <w:pPr>
-              <w:jc w:val="center"/>
-              <w:rPr>
-                <w:rFonts w:ascii="Times New Roman" w:hAnsi="Times New Roman" w:cs="Times New Roman"/>
-                <w:sz w:val="18"/>
-                <w:szCs w:val="18"/>
-              </w:rPr>
-            </w:pPr>
-            <w:r>
-              <w:rPr>
-                <w:rFonts w:ascii="Times New Roman" w:hAnsi="Times New Roman" w:cs="Times New Roman"/>
-                <w:sz w:val="18"/>
-                <w:szCs w:val="18"/>
-              </w:rPr>
-              <w:t>${</w:t>
-            </w:r>
             <w:proofErr w:type="spellStart"/>
             <w:r>
               <w:rPr>
                 <w:rFonts w:ascii="Times New Roman" w:hAnsi="Times New Roman" w:cs="Times New Roman"/>
-                <w:sz w:val="18"/>
-                <w:szCs w:val="18"/>
+                <w:sz w:val="16"/>
+                <w:szCs w:val="16"/>
               </w:rPr>
               <w:t>periodoaula</w:t>
             </w:r>
@@ -787,8 +858,8 @@
             <w:r>
               <w:rPr>
                 <w:rFonts w:ascii="Times New Roman" w:hAnsi="Times New Roman" w:cs="Times New Roman"/>
-                <w:sz w:val="18"/>
-                <w:szCs w:val="18"/>
+                <w:sz w:val="16"/>
+                <w:szCs w:val="16"/>
               </w:rPr>
               <w:t>}</w:t>
             </w:r>
@@ -801,40 +872,24 @@
         </w:trPr>
         <w:tc>
           <w:tcPr>
-            <w:tcW w:w="2547" w:type="dxa"/>
-            <w:vAlign w:val="center"/>
-          </w:tcPr>
-          <w:p>
-            <w:pPr>
-              <w:rPr>
-                <w:rFonts w:ascii="Times New Roman" w:hAnsi="Times New Roman" w:cs="Times New Roman"/>
-                <w:sz w:val="18"/>
-                <w:szCs w:val="18"/>
-              </w:rPr>
-            </w:pPr>
-            <w:r>
-              <w:rPr>
-                <w:rFonts w:ascii="Times New Roman" w:hAnsi="Times New Roman" w:cs="Times New Roman"/>
-                <w:sz w:val="18"/>
-                <w:szCs w:val="18"/>
-              </w:rPr>
-              <w:t>${nomecliente</w:t>
-            </w:r>
-            <w:r>
-              <w:rPr>
-                <w:rFonts w:ascii="Times New Roman" w:hAnsi="Times New Roman" w:cs="Times New Roman"/>
-                <w:sz w:val="18"/>
-                <w:szCs w:val="18"/>
-              </w:rPr>
-              <w:t>2</w:t>
-            </w:r>
-            <w:r>
-              <w:rPr>
-                <w:rFonts w:ascii="Times New Roman" w:hAnsi="Times New Roman" w:cs="Times New Roman"/>
-                <w:sz w:val="18"/>
-                <w:szCs w:val="18"/>
-              </w:rPr>
-              <w:t>}</w:t>
+            <w:tcW w:w="3119" w:type="dxa"/>
+            <w:vAlign w:val="center"/>
+          </w:tcPr>
+          <w:p>
+            <w:pPr>
+              <w:rPr>
+                <w:rFonts w:ascii="Times New Roman" w:hAnsi="Times New Roman" w:cs="Times New Roman"/>
+                <w:sz w:val="16"/>
+                <w:szCs w:val="16"/>
+              </w:rPr>
+            </w:pPr>
+            <w:r>
+              <w:rPr>
+                <w:rFonts w:ascii="Times New Roman" w:hAnsi="Times New Roman" w:cs="Times New Roman"/>
+                <w:sz w:val="16"/>
+                <w:szCs w:val="16"/>
+              </w:rPr>
+              <w:t>${nomecliente2}</w:t>
             </w:r>
           </w:p>
         </w:tc>
@@ -848,33 +903,17 @@
               <w:jc w:val="center"/>
               <w:rPr>
                 <w:rFonts w:ascii="Times New Roman" w:hAnsi="Times New Roman" w:cs="Times New Roman"/>
-                <w:sz w:val="18"/>
-                <w:szCs w:val="18"/>
-              </w:rPr>
-            </w:pPr>
-            <w:r>
-              <w:rPr>
-                <w:rFonts w:ascii="Times New Roman" w:hAnsi="Times New Roman" w:cs="Times New Roman"/>
-                <w:sz w:val="18"/>
-                <w:szCs w:val="18"/>
-              </w:rPr>
-              <w:t>${cpfcliente</w:t>
-            </w:r>
-            <w:r>
-              <w:rPr>
-                <w:rFonts w:ascii="Times New Roman" w:hAnsi="Times New Roman" w:cs="Times New Roman"/>
-                <w:sz w:val="18"/>
-                <w:szCs w:val="18"/>
-              </w:rPr>
-              <w:t>2</w:t>
-            </w:r>
-            <w:r>
-              <w:rPr>
-                <w:rFonts w:ascii="Times New Roman" w:hAnsi="Times New Roman" w:cs="Times New Roman"/>
-                <w:sz w:val="18"/>
-                <w:szCs w:val="18"/>
-              </w:rPr>
-              <w:t>}</w:t>
+                <w:sz w:val="16"/>
+                <w:szCs w:val="16"/>
+              </w:rPr>
+            </w:pPr>
+            <w:r>
+              <w:rPr>
+                <w:rFonts w:ascii="Times New Roman" w:hAnsi="Times New Roman" w:cs="Times New Roman"/>
+                <w:sz w:val="16"/>
+                <w:szCs w:val="16"/>
+              </w:rPr>
+              <w:t>${cpfcliente2}</w:t>
             </w:r>
           </w:p>
         </w:tc>
@@ -888,33 +927,17 @@
               <w:jc w:val="center"/>
               <w:rPr>
                 <w:rFonts w:ascii="Times New Roman" w:hAnsi="Times New Roman" w:cs="Times New Roman"/>
-                <w:sz w:val="18"/>
-                <w:szCs w:val="18"/>
-              </w:rPr>
-            </w:pPr>
-            <w:r>
-              <w:rPr>
-                <w:rFonts w:ascii="Times New Roman" w:hAnsi="Times New Roman" w:cs="Times New Roman"/>
-                <w:sz w:val="18"/>
-                <w:szCs w:val="18"/>
-              </w:rPr>
-              <w:t>${telcliente</w:t>
-            </w:r>
-            <w:r>
-              <w:rPr>
-                <w:rFonts w:ascii="Times New Roman" w:hAnsi="Times New Roman" w:cs="Times New Roman"/>
-                <w:sz w:val="18"/>
-                <w:szCs w:val="18"/>
-              </w:rPr>
-              <w:t>2</w:t>
-            </w:r>
-            <w:r>
-              <w:rPr>
-                <w:rFonts w:ascii="Times New Roman" w:hAnsi="Times New Roman" w:cs="Times New Roman"/>
-                <w:sz w:val="18"/>
-                <w:szCs w:val="18"/>
-              </w:rPr>
-              <w:t>}</w:t>
+                <w:sz w:val="16"/>
+                <w:szCs w:val="16"/>
+              </w:rPr>
+            </w:pPr>
+            <w:r>
+              <w:rPr>
+                <w:rFonts w:ascii="Times New Roman" w:hAnsi="Times New Roman" w:cs="Times New Roman"/>
+                <w:sz w:val="16"/>
+                <w:szCs w:val="16"/>
+              </w:rPr>
+              <w:t>${telcliente2}</w:t>
             </w:r>
           </w:p>
         </w:tc>
@@ -928,55 +951,39 @@
               <w:jc w:val="center"/>
               <w:rPr>
                 <w:rFonts w:ascii="Times New Roman" w:hAnsi="Times New Roman" w:cs="Times New Roman"/>
-                <w:sz w:val="18"/>
-                <w:szCs w:val="18"/>
-              </w:rPr>
-            </w:pPr>
-            <w:r>
-              <w:rPr>
-                <w:rFonts w:ascii="Times New Roman" w:hAnsi="Times New Roman" w:cs="Times New Roman"/>
-                <w:sz w:val="18"/>
-                <w:szCs w:val="18"/>
-              </w:rPr>
-              <w:t>${catcliente</w:t>
-            </w:r>
-            <w:r>
-              <w:rPr>
-                <w:rFonts w:ascii="Times New Roman" w:hAnsi="Times New Roman" w:cs="Times New Roman"/>
-                <w:sz w:val="18"/>
-                <w:szCs w:val="18"/>
-              </w:rPr>
-              <w:t>2</w:t>
-            </w:r>
-            <w:r>
-              <w:rPr>
-                <w:rFonts w:ascii="Times New Roman" w:hAnsi="Times New Roman" w:cs="Times New Roman"/>
-                <w:sz w:val="18"/>
-                <w:szCs w:val="18"/>
-              </w:rPr>
-              <w:t>}</w:t>
-            </w:r>
-          </w:p>
-        </w:tc>
-        <w:tc>
-          <w:tcPr>
-            <w:tcW w:w="1978" w:type="dxa"/>
-            <w:vAlign w:val="center"/>
-          </w:tcPr>
-          <w:p>
-            <w:pPr>
-              <w:jc w:val="center"/>
-              <w:rPr>
-                <w:rFonts w:ascii="Times New Roman" w:hAnsi="Times New Roman" w:cs="Times New Roman"/>
-                <w:sz w:val="18"/>
-                <w:szCs w:val="18"/>
-              </w:rPr>
-            </w:pPr>
-            <w:r>
-              <w:rPr>
-                <w:rFonts w:ascii="Times New Roman" w:hAnsi="Times New Roman" w:cs="Times New Roman"/>
-                <w:sz w:val="18"/>
-                <w:szCs w:val="18"/>
+                <w:sz w:val="16"/>
+                <w:szCs w:val="16"/>
+              </w:rPr>
+            </w:pPr>
+            <w:r>
+              <w:rPr>
+                <w:rFonts w:ascii="Times New Roman" w:hAnsi="Times New Roman" w:cs="Times New Roman"/>
+                <w:sz w:val="16"/>
+                <w:szCs w:val="16"/>
+              </w:rPr>
+              <w:t>${catcliente2}</w:t>
+            </w:r>
+          </w:p>
+        </w:tc>
+        <w:tc>
+          <w:tcPr>
+            <w:tcW w:w="1979" w:type="dxa"/>
+            <w:vAlign w:val="center"/>
+          </w:tcPr>
+          <w:p>
+            <w:pPr>
+              <w:jc w:val="center"/>
+              <w:rPr>
+                <w:rFonts w:ascii="Times New Roman" w:hAnsi="Times New Roman" w:cs="Times New Roman"/>
+                <w:sz w:val="16"/>
+                <w:szCs w:val="16"/>
+              </w:rPr>
+            </w:pPr>
+            <w:r>
+              <w:rPr>
+                <w:rFonts w:ascii="Times New Roman" w:hAnsi="Times New Roman" w:cs="Times New Roman"/>
+                <w:sz w:val="16"/>
+                <w:szCs w:val="16"/>
               </w:rPr>
               <w:t>${</w:t>
             </w:r>
@@ -984,8 +991,8 @@
             <w:r>
               <w:rPr>
                 <w:rFonts w:ascii="Times New Roman" w:hAnsi="Times New Roman" w:cs="Times New Roman"/>
-                <w:sz w:val="18"/>
-                <w:szCs w:val="18"/>
+                <w:sz w:val="16"/>
+                <w:szCs w:val="16"/>
               </w:rPr>
               <w:t>periodoaula</w:t>
             </w:r>
@@ -993,8 +1000,8 @@
             <w:r>
               <w:rPr>
                 <w:rFonts w:ascii="Times New Roman" w:hAnsi="Times New Roman" w:cs="Times New Roman"/>
-                <w:sz w:val="18"/>
-                <w:szCs w:val="18"/>
+                <w:sz w:val="16"/>
+                <w:szCs w:val="16"/>
               </w:rPr>
               <w:t>}</w:t>
             </w:r>
@@ -1007,40 +1014,24 @@
         </w:trPr>
         <w:tc>
           <w:tcPr>
-            <w:tcW w:w="2547" w:type="dxa"/>
-            <w:vAlign w:val="center"/>
-          </w:tcPr>
-          <w:p>
-            <w:pPr>
-              <w:rPr>
-                <w:rFonts w:ascii="Times New Roman" w:hAnsi="Times New Roman" w:cs="Times New Roman"/>
-                <w:sz w:val="18"/>
-                <w:szCs w:val="18"/>
-              </w:rPr>
-            </w:pPr>
-            <w:r>
-              <w:rPr>
-                <w:rFonts w:ascii="Times New Roman" w:hAnsi="Times New Roman" w:cs="Times New Roman"/>
-                <w:sz w:val="18"/>
-                <w:szCs w:val="18"/>
-              </w:rPr>
-              <w:t>${nomecliente</w:t>
-            </w:r>
-            <w:r>
-              <w:rPr>
-                <w:rFonts w:ascii="Times New Roman" w:hAnsi="Times New Roman" w:cs="Times New Roman"/>
-                <w:sz w:val="18"/>
-                <w:szCs w:val="18"/>
-              </w:rPr>
-              <w:t>3</w:t>
-            </w:r>
-            <w:r>
-              <w:rPr>
-                <w:rFonts w:ascii="Times New Roman" w:hAnsi="Times New Roman" w:cs="Times New Roman"/>
-                <w:sz w:val="18"/>
-                <w:szCs w:val="18"/>
-              </w:rPr>
-              <w:t>}</w:t>
+            <w:tcW w:w="3119" w:type="dxa"/>
+            <w:vAlign w:val="center"/>
+          </w:tcPr>
+          <w:p>
+            <w:pPr>
+              <w:rPr>
+                <w:rFonts w:ascii="Times New Roman" w:hAnsi="Times New Roman" w:cs="Times New Roman"/>
+                <w:sz w:val="16"/>
+                <w:szCs w:val="16"/>
+              </w:rPr>
+            </w:pPr>
+            <w:r>
+              <w:rPr>
+                <w:rFonts w:ascii="Times New Roman" w:hAnsi="Times New Roman" w:cs="Times New Roman"/>
+                <w:sz w:val="16"/>
+                <w:szCs w:val="16"/>
+              </w:rPr>
+              <w:t>${nomecliente3}</w:t>
             </w:r>
           </w:p>
         </w:tc>
@@ -1054,33 +1045,17 @@
               <w:jc w:val="center"/>
               <w:rPr>
                 <w:rFonts w:ascii="Times New Roman" w:hAnsi="Times New Roman" w:cs="Times New Roman"/>
-                <w:sz w:val="18"/>
-                <w:szCs w:val="18"/>
-              </w:rPr>
-            </w:pPr>
-            <w:r>
-              <w:rPr>
-                <w:rFonts w:ascii="Times New Roman" w:hAnsi="Times New Roman" w:cs="Times New Roman"/>
-                <w:sz w:val="18"/>
-                <w:szCs w:val="18"/>
-              </w:rPr>
-              <w:t>${cpfcliente</w:t>
-            </w:r>
-            <w:r>
-              <w:rPr>
-                <w:rFonts w:ascii="Times New Roman" w:hAnsi="Times New Roman" w:cs="Times New Roman"/>
-                <w:sz w:val="18"/>
-                <w:szCs w:val="18"/>
-              </w:rPr>
-              <w:t>3</w:t>
-            </w:r>
-            <w:r>
-              <w:rPr>
-                <w:rFonts w:ascii="Times New Roman" w:hAnsi="Times New Roman" w:cs="Times New Roman"/>
-                <w:sz w:val="18"/>
-                <w:szCs w:val="18"/>
-              </w:rPr>
-              <w:t>}</w:t>
+                <w:sz w:val="16"/>
+                <w:szCs w:val="16"/>
+              </w:rPr>
+            </w:pPr>
+            <w:r>
+              <w:rPr>
+                <w:rFonts w:ascii="Times New Roman" w:hAnsi="Times New Roman" w:cs="Times New Roman"/>
+                <w:sz w:val="16"/>
+                <w:szCs w:val="16"/>
+              </w:rPr>
+              <w:t>${cpfcliente3}</w:t>
             </w:r>
           </w:p>
         </w:tc>
@@ -1094,33 +1069,17 @@
               <w:jc w:val="center"/>
               <w:rPr>
                 <w:rFonts w:ascii="Times New Roman" w:hAnsi="Times New Roman" w:cs="Times New Roman"/>
-                <w:sz w:val="18"/>
-                <w:szCs w:val="18"/>
-              </w:rPr>
-            </w:pPr>
-            <w:r>
-              <w:rPr>
-                <w:rFonts w:ascii="Times New Roman" w:hAnsi="Times New Roman" w:cs="Times New Roman"/>
-                <w:sz w:val="18"/>
-                <w:szCs w:val="18"/>
-              </w:rPr>
-              <w:t>${telcliente</w:t>
-            </w:r>
-            <w:r>
-              <w:rPr>
-                <w:rFonts w:ascii="Times New Roman" w:hAnsi="Times New Roman" w:cs="Times New Roman"/>
-                <w:sz w:val="18"/>
-                <w:szCs w:val="18"/>
-              </w:rPr>
-              <w:t>3</w:t>
-            </w:r>
-            <w:r>
-              <w:rPr>
-                <w:rFonts w:ascii="Times New Roman" w:hAnsi="Times New Roman" w:cs="Times New Roman"/>
-                <w:sz w:val="18"/>
-                <w:szCs w:val="18"/>
-              </w:rPr>
-              <w:t>}</w:t>
+                <w:sz w:val="16"/>
+                <w:szCs w:val="16"/>
+              </w:rPr>
+            </w:pPr>
+            <w:r>
+              <w:rPr>
+                <w:rFonts w:ascii="Times New Roman" w:hAnsi="Times New Roman" w:cs="Times New Roman"/>
+                <w:sz w:val="16"/>
+                <w:szCs w:val="16"/>
+              </w:rPr>
+              <w:t>${telcliente3}</w:t>
             </w:r>
           </w:p>
         </w:tc>
@@ -1134,55 +1093,39 @@
               <w:jc w:val="center"/>
               <w:rPr>
                 <w:rFonts w:ascii="Times New Roman" w:hAnsi="Times New Roman" w:cs="Times New Roman"/>
-                <w:sz w:val="18"/>
-                <w:szCs w:val="18"/>
-              </w:rPr>
-            </w:pPr>
-            <w:r>
-              <w:rPr>
-                <w:rFonts w:ascii="Times New Roman" w:hAnsi="Times New Roman" w:cs="Times New Roman"/>
-                <w:sz w:val="18"/>
-                <w:szCs w:val="18"/>
-              </w:rPr>
-              <w:t>${catcliente</w:t>
-            </w:r>
-            <w:r>
-              <w:rPr>
-                <w:rFonts w:ascii="Times New Roman" w:hAnsi="Times New Roman" w:cs="Times New Roman"/>
-                <w:sz w:val="18"/>
-                <w:szCs w:val="18"/>
-              </w:rPr>
-              <w:t>3</w:t>
-            </w:r>
-            <w:r>
-              <w:rPr>
-                <w:rFonts w:ascii="Times New Roman" w:hAnsi="Times New Roman" w:cs="Times New Roman"/>
-                <w:sz w:val="18"/>
-                <w:szCs w:val="18"/>
-              </w:rPr>
-              <w:t>}</w:t>
-            </w:r>
-          </w:p>
-        </w:tc>
-        <w:tc>
-          <w:tcPr>
-            <w:tcW w:w="1978" w:type="dxa"/>
-            <w:vAlign w:val="center"/>
-          </w:tcPr>
-          <w:p>
-            <w:pPr>
-              <w:jc w:val="center"/>
-              <w:rPr>
-                <w:rFonts w:ascii="Times New Roman" w:hAnsi="Times New Roman" w:cs="Times New Roman"/>
-                <w:sz w:val="18"/>
-                <w:szCs w:val="18"/>
-              </w:rPr>
-            </w:pPr>
-            <w:r>
-              <w:rPr>
-                <w:rFonts w:ascii="Times New Roman" w:hAnsi="Times New Roman" w:cs="Times New Roman"/>
-                <w:sz w:val="18"/>
-                <w:szCs w:val="18"/>
+                <w:sz w:val="16"/>
+                <w:szCs w:val="16"/>
+              </w:rPr>
+            </w:pPr>
+            <w:r>
+              <w:rPr>
+                <w:rFonts w:ascii="Times New Roman" w:hAnsi="Times New Roman" w:cs="Times New Roman"/>
+                <w:sz w:val="16"/>
+                <w:szCs w:val="16"/>
+              </w:rPr>
+              <w:t>${catcliente3}</w:t>
+            </w:r>
+          </w:p>
+        </w:tc>
+        <w:tc>
+          <w:tcPr>
+            <w:tcW w:w="1979" w:type="dxa"/>
+            <w:vAlign w:val="center"/>
+          </w:tcPr>
+          <w:p>
+            <w:pPr>
+              <w:jc w:val="center"/>
+              <w:rPr>
+                <w:rFonts w:ascii="Times New Roman" w:hAnsi="Times New Roman" w:cs="Times New Roman"/>
+                <w:sz w:val="16"/>
+                <w:szCs w:val="16"/>
+              </w:rPr>
+            </w:pPr>
+            <w:r>
+              <w:rPr>
+                <w:rFonts w:ascii="Times New Roman" w:hAnsi="Times New Roman" w:cs="Times New Roman"/>
+                <w:sz w:val="16"/>
+                <w:szCs w:val="16"/>
               </w:rPr>
               <w:t>${</w:t>
             </w:r>
@@ -1190,8 +1133,8 @@
             <w:r>
               <w:rPr>
                 <w:rFonts w:ascii="Times New Roman" w:hAnsi="Times New Roman" w:cs="Times New Roman"/>
-                <w:sz w:val="18"/>
-                <w:szCs w:val="18"/>
+                <w:sz w:val="16"/>
+                <w:szCs w:val="16"/>
               </w:rPr>
               <w:t>periodoaula</w:t>
             </w:r>
@@ -1199,8 +1142,8 @@
             <w:r>
               <w:rPr>
                 <w:rFonts w:ascii="Times New Roman" w:hAnsi="Times New Roman" w:cs="Times New Roman"/>
-                <w:sz w:val="18"/>
-                <w:szCs w:val="18"/>
+                <w:sz w:val="16"/>
+                <w:szCs w:val="16"/>
               </w:rPr>
               <w:t>}</w:t>
             </w:r>
@@ -1213,40 +1156,24 @@
         </w:trPr>
         <w:tc>
           <w:tcPr>
-            <w:tcW w:w="2547" w:type="dxa"/>
-            <w:vAlign w:val="center"/>
-          </w:tcPr>
-          <w:p>
-            <w:pPr>
-              <w:rPr>
-                <w:rFonts w:ascii="Times New Roman" w:hAnsi="Times New Roman" w:cs="Times New Roman"/>
-                <w:sz w:val="18"/>
-                <w:szCs w:val="18"/>
-              </w:rPr>
-            </w:pPr>
-            <w:r>
-              <w:rPr>
-                <w:rFonts w:ascii="Times New Roman" w:hAnsi="Times New Roman" w:cs="Times New Roman"/>
-                <w:sz w:val="18"/>
-                <w:szCs w:val="18"/>
-              </w:rPr>
-              <w:t>${nomecliente</w:t>
-            </w:r>
-            <w:r>
-              <w:rPr>
-                <w:rFonts w:ascii="Times New Roman" w:hAnsi="Times New Roman" w:cs="Times New Roman"/>
-                <w:sz w:val="18"/>
-                <w:szCs w:val="18"/>
-              </w:rPr>
-              <w:t>4</w:t>
-            </w:r>
-            <w:r>
-              <w:rPr>
-                <w:rFonts w:ascii="Times New Roman" w:hAnsi="Times New Roman" w:cs="Times New Roman"/>
-                <w:sz w:val="18"/>
-                <w:szCs w:val="18"/>
-              </w:rPr>
-              <w:t>}</w:t>
+            <w:tcW w:w="3119" w:type="dxa"/>
+            <w:vAlign w:val="center"/>
+          </w:tcPr>
+          <w:p>
+            <w:pPr>
+              <w:rPr>
+                <w:rFonts w:ascii="Times New Roman" w:hAnsi="Times New Roman" w:cs="Times New Roman"/>
+                <w:sz w:val="16"/>
+                <w:szCs w:val="16"/>
+              </w:rPr>
+            </w:pPr>
+            <w:r>
+              <w:rPr>
+                <w:rFonts w:ascii="Times New Roman" w:hAnsi="Times New Roman" w:cs="Times New Roman"/>
+                <w:sz w:val="16"/>
+                <w:szCs w:val="16"/>
+              </w:rPr>
+              <w:t>${nomecliente4}</w:t>
             </w:r>
           </w:p>
         </w:tc>
@@ -1260,33 +1187,17 @@
               <w:jc w:val="center"/>
               <w:rPr>
                 <w:rFonts w:ascii="Times New Roman" w:hAnsi="Times New Roman" w:cs="Times New Roman"/>
-                <w:sz w:val="18"/>
-                <w:szCs w:val="18"/>
-              </w:rPr>
-            </w:pPr>
-            <w:r>
-              <w:rPr>
-                <w:rFonts w:ascii="Times New Roman" w:hAnsi="Times New Roman" w:cs="Times New Roman"/>
-                <w:sz w:val="18"/>
-                <w:szCs w:val="18"/>
-              </w:rPr>
-              <w:t>${cpfcliente</w:t>
-            </w:r>
-            <w:r>
-              <w:rPr>
-                <w:rFonts w:ascii="Times New Roman" w:hAnsi="Times New Roman" w:cs="Times New Roman"/>
-                <w:sz w:val="18"/>
-                <w:szCs w:val="18"/>
-              </w:rPr>
-              <w:t>4</w:t>
-            </w:r>
-            <w:r>
-              <w:rPr>
-                <w:rFonts w:ascii="Times New Roman" w:hAnsi="Times New Roman" w:cs="Times New Roman"/>
-                <w:sz w:val="18"/>
-                <w:szCs w:val="18"/>
-              </w:rPr>
-              <w:t>}</w:t>
+                <w:sz w:val="16"/>
+                <w:szCs w:val="16"/>
+              </w:rPr>
+            </w:pPr>
+            <w:r>
+              <w:rPr>
+                <w:rFonts w:ascii="Times New Roman" w:hAnsi="Times New Roman" w:cs="Times New Roman"/>
+                <w:sz w:val="16"/>
+                <w:szCs w:val="16"/>
+              </w:rPr>
+              <w:t>${cpfcliente4}</w:t>
             </w:r>
           </w:p>
         </w:tc>
@@ -1300,33 +1211,17 @@
               <w:jc w:val="center"/>
               <w:rPr>
                 <w:rFonts w:ascii="Times New Roman" w:hAnsi="Times New Roman" w:cs="Times New Roman"/>
-                <w:sz w:val="18"/>
-                <w:szCs w:val="18"/>
-              </w:rPr>
-            </w:pPr>
-            <w:r>
-              <w:rPr>
-                <w:rFonts w:ascii="Times New Roman" w:hAnsi="Times New Roman" w:cs="Times New Roman"/>
-                <w:sz w:val="18"/>
-                <w:szCs w:val="18"/>
-              </w:rPr>
-              <w:t>${telcliente</w:t>
-            </w:r>
-            <w:r>
-              <w:rPr>
-                <w:rFonts w:ascii="Times New Roman" w:hAnsi="Times New Roman" w:cs="Times New Roman"/>
-                <w:sz w:val="18"/>
-                <w:szCs w:val="18"/>
-              </w:rPr>
-              <w:t>4</w:t>
-            </w:r>
-            <w:r>
-              <w:rPr>
-                <w:rFonts w:ascii="Times New Roman" w:hAnsi="Times New Roman" w:cs="Times New Roman"/>
-                <w:sz w:val="18"/>
-                <w:szCs w:val="18"/>
-              </w:rPr>
-              <w:t>}</w:t>
+                <w:sz w:val="16"/>
+                <w:szCs w:val="16"/>
+              </w:rPr>
+            </w:pPr>
+            <w:r>
+              <w:rPr>
+                <w:rFonts w:ascii="Times New Roman" w:hAnsi="Times New Roman" w:cs="Times New Roman"/>
+                <w:sz w:val="16"/>
+                <w:szCs w:val="16"/>
+              </w:rPr>
+              <w:t>${telcliente4}</w:t>
             </w:r>
           </w:p>
         </w:tc>
@@ -1340,55 +1235,39 @@
               <w:jc w:val="center"/>
               <w:rPr>
                 <w:rFonts w:ascii="Times New Roman" w:hAnsi="Times New Roman" w:cs="Times New Roman"/>
-                <w:sz w:val="18"/>
-                <w:szCs w:val="18"/>
-              </w:rPr>
-            </w:pPr>
-            <w:r>
-              <w:rPr>
-                <w:rFonts w:ascii="Times New Roman" w:hAnsi="Times New Roman" w:cs="Times New Roman"/>
-                <w:sz w:val="18"/>
-                <w:szCs w:val="18"/>
-              </w:rPr>
-              <w:t>${catcliente</w:t>
-            </w:r>
-            <w:r>
-              <w:rPr>
-                <w:rFonts w:ascii="Times New Roman" w:hAnsi="Times New Roman" w:cs="Times New Roman"/>
-                <w:sz w:val="18"/>
-                <w:szCs w:val="18"/>
-              </w:rPr>
-              <w:t>4</w:t>
-            </w:r>
-            <w:r>
-              <w:rPr>
-                <w:rFonts w:ascii="Times New Roman" w:hAnsi="Times New Roman" w:cs="Times New Roman"/>
-                <w:sz w:val="18"/>
-                <w:szCs w:val="18"/>
-              </w:rPr>
-              <w:t>}</w:t>
-            </w:r>
-          </w:p>
-        </w:tc>
-        <w:tc>
-          <w:tcPr>
-            <w:tcW w:w="1978" w:type="dxa"/>
-            <w:vAlign w:val="center"/>
-          </w:tcPr>
-          <w:p>
-            <w:pPr>
-              <w:jc w:val="center"/>
-              <w:rPr>
-                <w:rFonts w:ascii="Times New Roman" w:hAnsi="Times New Roman" w:cs="Times New Roman"/>
-                <w:sz w:val="18"/>
-                <w:szCs w:val="18"/>
-              </w:rPr>
-            </w:pPr>
-            <w:r>
-              <w:rPr>
-                <w:rFonts w:ascii="Times New Roman" w:hAnsi="Times New Roman" w:cs="Times New Roman"/>
-                <w:sz w:val="18"/>
-                <w:szCs w:val="18"/>
+                <w:sz w:val="16"/>
+                <w:szCs w:val="16"/>
+              </w:rPr>
+            </w:pPr>
+            <w:r>
+              <w:rPr>
+                <w:rFonts w:ascii="Times New Roman" w:hAnsi="Times New Roman" w:cs="Times New Roman"/>
+                <w:sz w:val="16"/>
+                <w:szCs w:val="16"/>
+              </w:rPr>
+              <w:t>${catcliente4}</w:t>
+            </w:r>
+          </w:p>
+        </w:tc>
+        <w:tc>
+          <w:tcPr>
+            <w:tcW w:w="1979" w:type="dxa"/>
+            <w:vAlign w:val="center"/>
+          </w:tcPr>
+          <w:p>
+            <w:pPr>
+              <w:jc w:val="center"/>
+              <w:rPr>
+                <w:rFonts w:ascii="Times New Roman" w:hAnsi="Times New Roman" w:cs="Times New Roman"/>
+                <w:sz w:val="16"/>
+                <w:szCs w:val="16"/>
+              </w:rPr>
+            </w:pPr>
+            <w:r>
+              <w:rPr>
+                <w:rFonts w:ascii="Times New Roman" w:hAnsi="Times New Roman" w:cs="Times New Roman"/>
+                <w:sz w:val="16"/>
+                <w:szCs w:val="16"/>
               </w:rPr>
               <w:t>${</w:t>
             </w:r>
@@ -1396,8 +1275,8 @@
             <w:r>
               <w:rPr>
                 <w:rFonts w:ascii="Times New Roman" w:hAnsi="Times New Roman" w:cs="Times New Roman"/>
-                <w:sz w:val="18"/>
-                <w:szCs w:val="18"/>
+                <w:sz w:val="16"/>
+                <w:szCs w:val="16"/>
               </w:rPr>
               <w:t>periodoaula</w:t>
             </w:r>
@@ -1405,8 +1284,8 @@
             <w:r>
               <w:rPr>
                 <w:rFonts w:ascii="Times New Roman" w:hAnsi="Times New Roman" w:cs="Times New Roman"/>
-                <w:sz w:val="18"/>
-                <w:szCs w:val="18"/>
+                <w:sz w:val="16"/>
+                <w:szCs w:val="16"/>
               </w:rPr>
               <w:t>}</w:t>
             </w:r>
@@ -1419,40 +1298,24 @@
         </w:trPr>
         <w:tc>
           <w:tcPr>
-            <w:tcW w:w="2547" w:type="dxa"/>
-            <w:vAlign w:val="center"/>
-          </w:tcPr>
-          <w:p>
-            <w:pPr>
-              <w:rPr>
-                <w:rFonts w:ascii="Times New Roman" w:hAnsi="Times New Roman" w:cs="Times New Roman"/>
-                <w:sz w:val="18"/>
-                <w:szCs w:val="18"/>
-              </w:rPr>
-            </w:pPr>
-            <w:r>
-              <w:rPr>
-                <w:rFonts w:ascii="Times New Roman" w:hAnsi="Times New Roman" w:cs="Times New Roman"/>
-                <w:sz w:val="18"/>
-                <w:szCs w:val="18"/>
-              </w:rPr>
-              <w:t>${nomecliente</w:t>
-            </w:r>
-            <w:r>
-              <w:rPr>
-                <w:rFonts w:ascii="Times New Roman" w:hAnsi="Times New Roman" w:cs="Times New Roman"/>
-                <w:sz w:val="18"/>
-                <w:szCs w:val="18"/>
-              </w:rPr>
-              <w:t>5</w:t>
-            </w:r>
-            <w:r>
-              <w:rPr>
-                <w:rFonts w:ascii="Times New Roman" w:hAnsi="Times New Roman" w:cs="Times New Roman"/>
-                <w:sz w:val="18"/>
-                <w:szCs w:val="18"/>
-              </w:rPr>
-              <w:t>}</w:t>
+            <w:tcW w:w="3119" w:type="dxa"/>
+            <w:vAlign w:val="center"/>
+          </w:tcPr>
+          <w:p>
+            <w:pPr>
+              <w:rPr>
+                <w:rFonts w:ascii="Times New Roman" w:hAnsi="Times New Roman" w:cs="Times New Roman"/>
+                <w:sz w:val="16"/>
+                <w:szCs w:val="16"/>
+              </w:rPr>
+            </w:pPr>
+            <w:r>
+              <w:rPr>
+                <w:rFonts w:ascii="Times New Roman" w:hAnsi="Times New Roman" w:cs="Times New Roman"/>
+                <w:sz w:val="16"/>
+                <w:szCs w:val="16"/>
+              </w:rPr>
+              <w:t>${nomecliente5}</w:t>
             </w:r>
           </w:p>
         </w:tc>
@@ -1466,33 +1329,17 @@
               <w:jc w:val="center"/>
               <w:rPr>
                 <w:rFonts w:ascii="Times New Roman" w:hAnsi="Times New Roman" w:cs="Times New Roman"/>
-                <w:sz w:val="18"/>
-                <w:szCs w:val="18"/>
-              </w:rPr>
-            </w:pPr>
-            <w:r>
-              <w:rPr>
-                <w:rFonts w:ascii="Times New Roman" w:hAnsi="Times New Roman" w:cs="Times New Roman"/>
-                <w:sz w:val="18"/>
-                <w:szCs w:val="18"/>
-              </w:rPr>
-              <w:t>${cpfcliente</w:t>
-            </w:r>
-            <w:r>
-              <w:rPr>
-                <w:rFonts w:ascii="Times New Roman" w:hAnsi="Times New Roman" w:cs="Times New Roman"/>
-                <w:sz w:val="18"/>
-                <w:szCs w:val="18"/>
-              </w:rPr>
-              <w:t>5</w:t>
-            </w:r>
-            <w:r>
-              <w:rPr>
-                <w:rFonts w:ascii="Times New Roman" w:hAnsi="Times New Roman" w:cs="Times New Roman"/>
-                <w:sz w:val="18"/>
-                <w:szCs w:val="18"/>
-              </w:rPr>
-              <w:t>}</w:t>
+                <w:sz w:val="16"/>
+                <w:szCs w:val="16"/>
+              </w:rPr>
+            </w:pPr>
+            <w:r>
+              <w:rPr>
+                <w:rFonts w:ascii="Times New Roman" w:hAnsi="Times New Roman" w:cs="Times New Roman"/>
+                <w:sz w:val="16"/>
+                <w:szCs w:val="16"/>
+              </w:rPr>
+              <w:t>${cpfcliente5}</w:t>
             </w:r>
           </w:p>
         </w:tc>
@@ -1506,33 +1353,17 @@
               <w:jc w:val="center"/>
               <w:rPr>
                 <w:rFonts w:ascii="Times New Roman" w:hAnsi="Times New Roman" w:cs="Times New Roman"/>
-                <w:sz w:val="18"/>
-                <w:szCs w:val="18"/>
-              </w:rPr>
-            </w:pPr>
-            <w:r>
-              <w:rPr>
-                <w:rFonts w:ascii="Times New Roman" w:hAnsi="Times New Roman" w:cs="Times New Roman"/>
-                <w:sz w:val="18"/>
-                <w:szCs w:val="18"/>
-              </w:rPr>
-              <w:t>${telcliente</w:t>
-            </w:r>
-            <w:r>
-              <w:rPr>
-                <w:rFonts w:ascii="Times New Roman" w:hAnsi="Times New Roman" w:cs="Times New Roman"/>
-                <w:sz w:val="18"/>
-                <w:szCs w:val="18"/>
-              </w:rPr>
-              <w:t>5</w:t>
-            </w:r>
-            <w:r>
-              <w:rPr>
-                <w:rFonts w:ascii="Times New Roman" w:hAnsi="Times New Roman" w:cs="Times New Roman"/>
-                <w:sz w:val="18"/>
-                <w:szCs w:val="18"/>
-              </w:rPr>
-              <w:t>}</w:t>
+                <w:sz w:val="16"/>
+                <w:szCs w:val="16"/>
+              </w:rPr>
+            </w:pPr>
+            <w:r>
+              <w:rPr>
+                <w:rFonts w:ascii="Times New Roman" w:hAnsi="Times New Roman" w:cs="Times New Roman"/>
+                <w:sz w:val="16"/>
+                <w:szCs w:val="16"/>
+              </w:rPr>
+              <w:t>${telcliente5}</w:t>
             </w:r>
           </w:p>
         </w:tc>
@@ -1546,55 +1377,39 @@
               <w:jc w:val="center"/>
               <w:rPr>
                 <w:rFonts w:ascii="Times New Roman" w:hAnsi="Times New Roman" w:cs="Times New Roman"/>
-                <w:sz w:val="18"/>
-                <w:szCs w:val="18"/>
-              </w:rPr>
-            </w:pPr>
-            <w:r>
-              <w:rPr>
-                <w:rFonts w:ascii="Times New Roman" w:hAnsi="Times New Roman" w:cs="Times New Roman"/>
-                <w:sz w:val="18"/>
-                <w:szCs w:val="18"/>
-              </w:rPr>
-              <w:t>${catcliente</w:t>
-            </w:r>
-            <w:r>
-              <w:rPr>
-                <w:rFonts w:ascii="Times New Roman" w:hAnsi="Times New Roman" w:cs="Times New Roman"/>
-                <w:sz w:val="18"/>
-                <w:szCs w:val="18"/>
-              </w:rPr>
-              <w:t>5</w:t>
-            </w:r>
-            <w:r>
-              <w:rPr>
-                <w:rFonts w:ascii="Times New Roman" w:hAnsi="Times New Roman" w:cs="Times New Roman"/>
-                <w:sz w:val="18"/>
-                <w:szCs w:val="18"/>
-              </w:rPr>
-              <w:t>}</w:t>
-            </w:r>
-          </w:p>
-        </w:tc>
-        <w:tc>
-          <w:tcPr>
-            <w:tcW w:w="1978" w:type="dxa"/>
-            <w:vAlign w:val="center"/>
-          </w:tcPr>
-          <w:p>
-            <w:pPr>
-              <w:jc w:val="center"/>
-              <w:rPr>
-                <w:rFonts w:ascii="Times New Roman" w:hAnsi="Times New Roman" w:cs="Times New Roman"/>
-                <w:sz w:val="18"/>
-                <w:szCs w:val="18"/>
-              </w:rPr>
-            </w:pPr>
-            <w:r>
-              <w:rPr>
-                <w:rFonts w:ascii="Times New Roman" w:hAnsi="Times New Roman" w:cs="Times New Roman"/>
-                <w:sz w:val="18"/>
-                <w:szCs w:val="18"/>
+                <w:sz w:val="16"/>
+                <w:szCs w:val="16"/>
+              </w:rPr>
+            </w:pPr>
+            <w:r>
+              <w:rPr>
+                <w:rFonts w:ascii="Times New Roman" w:hAnsi="Times New Roman" w:cs="Times New Roman"/>
+                <w:sz w:val="16"/>
+                <w:szCs w:val="16"/>
+              </w:rPr>
+              <w:t>${catcliente5}</w:t>
+            </w:r>
+          </w:p>
+        </w:tc>
+        <w:tc>
+          <w:tcPr>
+            <w:tcW w:w="1979" w:type="dxa"/>
+            <w:vAlign w:val="center"/>
+          </w:tcPr>
+          <w:p>
+            <w:pPr>
+              <w:jc w:val="center"/>
+              <w:rPr>
+                <w:rFonts w:ascii="Times New Roman" w:hAnsi="Times New Roman" w:cs="Times New Roman"/>
+                <w:sz w:val="16"/>
+                <w:szCs w:val="16"/>
+              </w:rPr>
+            </w:pPr>
+            <w:r>
+              <w:rPr>
+                <w:rFonts w:ascii="Times New Roman" w:hAnsi="Times New Roman" w:cs="Times New Roman"/>
+                <w:sz w:val="16"/>
+                <w:szCs w:val="16"/>
               </w:rPr>
               <w:t>${</w:t>
             </w:r>
@@ -1602,8 +1417,8 @@
             <w:r>
               <w:rPr>
                 <w:rFonts w:ascii="Times New Roman" w:hAnsi="Times New Roman" w:cs="Times New Roman"/>
-                <w:sz w:val="18"/>
-                <w:szCs w:val="18"/>
+                <w:sz w:val="16"/>
+                <w:szCs w:val="16"/>
               </w:rPr>
               <w:t>periodoaula</w:t>
             </w:r>
@@ -1611,8 +1426,8 @@
             <w:r>
               <w:rPr>
                 <w:rFonts w:ascii="Times New Roman" w:hAnsi="Times New Roman" w:cs="Times New Roman"/>
-                <w:sz w:val="18"/>
-                <w:szCs w:val="18"/>
+                <w:sz w:val="16"/>
+                <w:szCs w:val="16"/>
               </w:rPr>
               <w:t>}</w:t>
             </w:r>
@@ -1625,40 +1440,24 @@
         </w:trPr>
         <w:tc>
           <w:tcPr>
-            <w:tcW w:w="2547" w:type="dxa"/>
-            <w:vAlign w:val="center"/>
-          </w:tcPr>
-          <w:p>
-            <w:pPr>
-              <w:rPr>
-                <w:rFonts w:ascii="Times New Roman" w:hAnsi="Times New Roman" w:cs="Times New Roman"/>
-                <w:sz w:val="18"/>
-                <w:szCs w:val="18"/>
-              </w:rPr>
-            </w:pPr>
-            <w:r>
-              <w:rPr>
-                <w:rFonts w:ascii="Times New Roman" w:hAnsi="Times New Roman" w:cs="Times New Roman"/>
-                <w:sz w:val="18"/>
-                <w:szCs w:val="18"/>
-              </w:rPr>
-              <w:t>${nomecliente</w:t>
-            </w:r>
-            <w:r>
-              <w:rPr>
-                <w:rFonts w:ascii="Times New Roman" w:hAnsi="Times New Roman" w:cs="Times New Roman"/>
-                <w:sz w:val="18"/>
-                <w:szCs w:val="18"/>
-              </w:rPr>
-              <w:t>6</w:t>
-            </w:r>
-            <w:r>
-              <w:rPr>
-                <w:rFonts w:ascii="Times New Roman" w:hAnsi="Times New Roman" w:cs="Times New Roman"/>
-                <w:sz w:val="18"/>
-                <w:szCs w:val="18"/>
-              </w:rPr>
-              <w:t>}</w:t>
+            <w:tcW w:w="3119" w:type="dxa"/>
+            <w:vAlign w:val="center"/>
+          </w:tcPr>
+          <w:p>
+            <w:pPr>
+              <w:rPr>
+                <w:rFonts w:ascii="Times New Roman" w:hAnsi="Times New Roman" w:cs="Times New Roman"/>
+                <w:sz w:val="16"/>
+                <w:szCs w:val="16"/>
+              </w:rPr>
+            </w:pPr>
+            <w:r>
+              <w:rPr>
+                <w:rFonts w:ascii="Times New Roman" w:hAnsi="Times New Roman" w:cs="Times New Roman"/>
+                <w:sz w:val="16"/>
+                <w:szCs w:val="16"/>
+              </w:rPr>
+              <w:t>${nomecliente6}</w:t>
             </w:r>
           </w:p>
         </w:tc>
@@ -1672,33 +1471,17 @@
               <w:jc w:val="center"/>
               <w:rPr>
                 <w:rFonts w:ascii="Times New Roman" w:hAnsi="Times New Roman" w:cs="Times New Roman"/>
-                <w:sz w:val="18"/>
-                <w:szCs w:val="18"/>
-              </w:rPr>
-            </w:pPr>
-            <w:r>
-              <w:rPr>
-                <w:rFonts w:ascii="Times New Roman" w:hAnsi="Times New Roman" w:cs="Times New Roman"/>
-                <w:sz w:val="18"/>
-                <w:szCs w:val="18"/>
-              </w:rPr>
-              <w:t>${cpfcliente</w:t>
-            </w:r>
-            <w:r>
-              <w:rPr>
-                <w:rFonts w:ascii="Times New Roman" w:hAnsi="Times New Roman" w:cs="Times New Roman"/>
-                <w:sz w:val="18"/>
-                <w:szCs w:val="18"/>
-              </w:rPr>
-              <w:t>6</w:t>
-            </w:r>
-            <w:r>
-              <w:rPr>
-                <w:rFonts w:ascii="Times New Roman" w:hAnsi="Times New Roman" w:cs="Times New Roman"/>
-                <w:sz w:val="18"/>
-                <w:szCs w:val="18"/>
-              </w:rPr>
-              <w:t>}</w:t>
+                <w:sz w:val="16"/>
+                <w:szCs w:val="16"/>
+              </w:rPr>
+            </w:pPr>
+            <w:r>
+              <w:rPr>
+                <w:rFonts w:ascii="Times New Roman" w:hAnsi="Times New Roman" w:cs="Times New Roman"/>
+                <w:sz w:val="16"/>
+                <w:szCs w:val="16"/>
+              </w:rPr>
+              <w:t>${cpfcliente6}</w:t>
             </w:r>
           </w:p>
         </w:tc>
@@ -1712,33 +1495,17 @@
               <w:jc w:val="center"/>
               <w:rPr>
                 <w:rFonts w:ascii="Times New Roman" w:hAnsi="Times New Roman" w:cs="Times New Roman"/>
-                <w:sz w:val="18"/>
-                <w:szCs w:val="18"/>
-              </w:rPr>
-            </w:pPr>
-            <w:r>
-              <w:rPr>
-                <w:rFonts w:ascii="Times New Roman" w:hAnsi="Times New Roman" w:cs="Times New Roman"/>
-                <w:sz w:val="18"/>
-                <w:szCs w:val="18"/>
-              </w:rPr>
-              <w:t>${telcliente</w:t>
-            </w:r>
-            <w:r>
-              <w:rPr>
-                <w:rFonts w:ascii="Times New Roman" w:hAnsi="Times New Roman" w:cs="Times New Roman"/>
-                <w:sz w:val="18"/>
-                <w:szCs w:val="18"/>
-              </w:rPr>
-              <w:t>6</w:t>
-            </w:r>
-            <w:r>
-              <w:rPr>
-                <w:rFonts w:ascii="Times New Roman" w:hAnsi="Times New Roman" w:cs="Times New Roman"/>
-                <w:sz w:val="18"/>
-                <w:szCs w:val="18"/>
-              </w:rPr>
-              <w:t>}</w:t>
+                <w:sz w:val="16"/>
+                <w:szCs w:val="16"/>
+              </w:rPr>
+            </w:pPr>
+            <w:r>
+              <w:rPr>
+                <w:rFonts w:ascii="Times New Roman" w:hAnsi="Times New Roman" w:cs="Times New Roman"/>
+                <w:sz w:val="16"/>
+                <w:szCs w:val="16"/>
+              </w:rPr>
+              <w:t>${telcliente6}</w:t>
             </w:r>
           </w:p>
         </w:tc>
@@ -1752,55 +1519,39 @@
               <w:jc w:val="center"/>
               <w:rPr>
                 <w:rFonts w:ascii="Times New Roman" w:hAnsi="Times New Roman" w:cs="Times New Roman"/>
-                <w:sz w:val="18"/>
-                <w:szCs w:val="18"/>
-              </w:rPr>
-            </w:pPr>
-            <w:r>
-              <w:rPr>
-                <w:rFonts w:ascii="Times New Roman" w:hAnsi="Times New Roman" w:cs="Times New Roman"/>
-                <w:sz w:val="18"/>
-                <w:szCs w:val="18"/>
-              </w:rPr>
-              <w:t>${catcliente</w:t>
-            </w:r>
-            <w:r>
-              <w:rPr>
-                <w:rFonts w:ascii="Times New Roman" w:hAnsi="Times New Roman" w:cs="Times New Roman"/>
-                <w:sz w:val="18"/>
-                <w:szCs w:val="18"/>
-              </w:rPr>
-              <w:t>6</w:t>
-            </w:r>
-            <w:r>
-              <w:rPr>
-                <w:rFonts w:ascii="Times New Roman" w:hAnsi="Times New Roman" w:cs="Times New Roman"/>
-                <w:sz w:val="18"/>
-                <w:szCs w:val="18"/>
-              </w:rPr>
-              <w:t>}</w:t>
-            </w:r>
-          </w:p>
-        </w:tc>
-        <w:tc>
-          <w:tcPr>
-            <w:tcW w:w="1978" w:type="dxa"/>
-            <w:vAlign w:val="center"/>
-          </w:tcPr>
-          <w:p>
-            <w:pPr>
-              <w:jc w:val="center"/>
-              <w:rPr>
-                <w:rFonts w:ascii="Times New Roman" w:hAnsi="Times New Roman" w:cs="Times New Roman"/>
-                <w:sz w:val="18"/>
-                <w:szCs w:val="18"/>
-              </w:rPr>
-            </w:pPr>
-            <w:r>
-              <w:rPr>
-                <w:rFonts w:ascii="Times New Roman" w:hAnsi="Times New Roman" w:cs="Times New Roman"/>
-                <w:sz w:val="18"/>
-                <w:szCs w:val="18"/>
+                <w:sz w:val="16"/>
+                <w:szCs w:val="16"/>
+              </w:rPr>
+            </w:pPr>
+            <w:r>
+              <w:rPr>
+                <w:rFonts w:ascii="Times New Roman" w:hAnsi="Times New Roman" w:cs="Times New Roman"/>
+                <w:sz w:val="16"/>
+                <w:szCs w:val="16"/>
+              </w:rPr>
+              <w:t>${catcliente6}</w:t>
+            </w:r>
+          </w:p>
+        </w:tc>
+        <w:tc>
+          <w:tcPr>
+            <w:tcW w:w="1979" w:type="dxa"/>
+            <w:vAlign w:val="center"/>
+          </w:tcPr>
+          <w:p>
+            <w:pPr>
+              <w:jc w:val="center"/>
+              <w:rPr>
+                <w:rFonts w:ascii="Times New Roman" w:hAnsi="Times New Roman" w:cs="Times New Roman"/>
+                <w:sz w:val="16"/>
+                <w:szCs w:val="16"/>
+              </w:rPr>
+            </w:pPr>
+            <w:r>
+              <w:rPr>
+                <w:rFonts w:ascii="Times New Roman" w:hAnsi="Times New Roman" w:cs="Times New Roman"/>
+                <w:sz w:val="16"/>
+                <w:szCs w:val="16"/>
               </w:rPr>
               <w:t>${</w:t>
             </w:r>
@@ -1808,8 +1559,8 @@
             <w:r>
               <w:rPr>
                 <w:rFonts w:ascii="Times New Roman" w:hAnsi="Times New Roman" w:cs="Times New Roman"/>
-                <w:sz w:val="18"/>
-                <w:szCs w:val="18"/>
+                <w:sz w:val="16"/>
+                <w:szCs w:val="16"/>
               </w:rPr>
               <w:t>periodoaula</w:t>
             </w:r>
@@ -1817,8 +1568,8 @@
             <w:r>
               <w:rPr>
                 <w:rFonts w:ascii="Times New Roman" w:hAnsi="Times New Roman" w:cs="Times New Roman"/>
-                <w:sz w:val="18"/>
-                <w:szCs w:val="18"/>
+                <w:sz w:val="16"/>
+                <w:szCs w:val="16"/>
               </w:rPr>
               <w:t>}</w:t>
             </w:r>
@@ -1840,7 +1591,7 @@
         <w:pStyle w:val="PargrafodaLista"/>
         <w:numPr>
           <w:ilvl w:val="0"/>
-          <w:numId w:val="1"/>
+          <w:numId w:val="2"/>
         </w:numPr>
         <w:rPr>
           <w:rFonts w:ascii="Times New Roman" w:hAnsi="Times New Roman" w:cs="Times New Roman"/>
@@ -1856,16 +1607,17 @@
     <w:tbl>
       <w:tblPr>
         <w:tblStyle w:val="Tabelacomgrade"/>
-        <w:tblW w:w="0" w:type="auto"/>
+        <w:tblW w:w="9073" w:type="dxa"/>
+        <w:tblInd w:w="-147" w:type="dxa"/>
         <w:tblLayout w:type="fixed"/>
         <w:tblLook w:val="04A0" w:firstRow="1" w:lastRow="0" w:firstColumn="1" w:lastColumn="0" w:noHBand="0" w:noVBand="1"/>
       </w:tblPr>
       <w:tblGrid>
-        <w:gridCol w:w="2547"/>
-        <w:gridCol w:w="1302"/>
-        <w:gridCol w:w="1391"/>
+        <w:gridCol w:w="3119"/>
         <w:gridCol w:w="1276"/>
-        <w:gridCol w:w="1978"/>
+        <w:gridCol w:w="1417"/>
+        <w:gridCol w:w="1276"/>
+        <w:gridCol w:w="1985"/>
       </w:tblGrid>
       <w:tr>
         <w:trPr>
@@ -1873,7 +1625,7 @@
         </w:trPr>
         <w:tc>
           <w:tcPr>
-            <w:tcW w:w="2547" w:type="dxa"/>
+            <w:tcW w:w="3119" w:type="dxa"/>
             <w:vAlign w:val="center"/>
           </w:tcPr>
           <w:p>
@@ -1901,7 +1653,7 @@
         </w:tc>
         <w:tc>
           <w:tcPr>
-            <w:tcW w:w="1302" w:type="dxa"/>
+            <w:tcW w:w="1276" w:type="dxa"/>
             <w:vAlign w:val="center"/>
           </w:tcPr>
           <w:p>
@@ -1929,7 +1681,7 @@
         </w:tc>
         <w:tc>
           <w:tcPr>
-            <w:tcW w:w="1391" w:type="dxa"/>
+            <w:tcW w:w="1417" w:type="dxa"/>
             <w:vAlign w:val="center"/>
           </w:tcPr>
           <w:p>
@@ -1985,7 +1737,7 @@
         </w:tc>
         <w:tc>
           <w:tcPr>
-            <w:tcW w:w="1978" w:type="dxa"/>
+            <w:tcW w:w="1985" w:type="dxa"/>
             <w:vAlign w:val="center"/>
           </w:tcPr>
           <w:p>
@@ -2018,22 +1770,22 @@
         </w:trPr>
         <w:tc>
           <w:tcPr>
-            <w:tcW w:w="2547" w:type="dxa"/>
-            <w:vAlign w:val="center"/>
-          </w:tcPr>
-          <w:p>
-            <w:pPr>
-              <w:rPr>
-                <w:rFonts w:ascii="Times New Roman" w:hAnsi="Times New Roman" w:cs="Times New Roman"/>
-                <w:sz w:val="18"/>
-                <w:szCs w:val="18"/>
-              </w:rPr>
-            </w:pPr>
-            <w:r>
-              <w:rPr>
-                <w:rFonts w:ascii="Times New Roman" w:hAnsi="Times New Roman" w:cs="Times New Roman"/>
-                <w:sz w:val="18"/>
-                <w:szCs w:val="18"/>
+            <w:tcW w:w="3119" w:type="dxa"/>
+            <w:vAlign w:val="center"/>
+          </w:tcPr>
+          <w:p>
+            <w:pPr>
+              <w:rPr>
+                <w:rFonts w:ascii="Times New Roman" w:hAnsi="Times New Roman" w:cs="Times New Roman"/>
+                <w:sz w:val="16"/>
+                <w:szCs w:val="16"/>
+              </w:rPr>
+            </w:pPr>
+            <w:r>
+              <w:rPr>
+                <w:rFonts w:ascii="Times New Roman" w:hAnsi="Times New Roman" w:cs="Times New Roman"/>
+                <w:sz w:val="16"/>
+                <w:szCs w:val="16"/>
               </w:rPr>
               <w:t>${</w:t>
             </w:r>
@@ -2041,8 +1793,8 @@
             <w:r>
               <w:rPr>
                 <w:rFonts w:ascii="Times New Roman" w:hAnsi="Times New Roman" w:cs="Times New Roman"/>
-                <w:sz w:val="18"/>
-                <w:szCs w:val="18"/>
+                <w:sz w:val="16"/>
+                <w:szCs w:val="16"/>
               </w:rPr>
               <w:t>nomeinstrutor</w:t>
             </w:r>
@@ -2050,8 +1802,8 @@
             <w:r>
               <w:rPr>
                 <w:rFonts w:ascii="Times New Roman" w:hAnsi="Times New Roman" w:cs="Times New Roman"/>
-                <w:sz w:val="18"/>
-                <w:szCs w:val="18"/>
+                <w:sz w:val="16"/>
+                <w:szCs w:val="16"/>
               </w:rPr>
               <w:t>}</w:t>
             </w:r>
@@ -2059,23 +1811,23 @@
         </w:tc>
         <w:tc>
           <w:tcPr>
-            <w:tcW w:w="1302" w:type="dxa"/>
-            <w:vAlign w:val="center"/>
-          </w:tcPr>
-          <w:p>
-            <w:pPr>
-              <w:jc w:val="center"/>
-              <w:rPr>
-                <w:rFonts w:ascii="Times New Roman" w:hAnsi="Times New Roman" w:cs="Times New Roman"/>
-                <w:sz w:val="18"/>
-                <w:szCs w:val="18"/>
-              </w:rPr>
-            </w:pPr>
-            <w:r>
-              <w:rPr>
-                <w:rFonts w:ascii="Times New Roman" w:hAnsi="Times New Roman" w:cs="Times New Roman"/>
-                <w:sz w:val="18"/>
-                <w:szCs w:val="18"/>
+            <w:tcW w:w="1276" w:type="dxa"/>
+            <w:vAlign w:val="center"/>
+          </w:tcPr>
+          <w:p>
+            <w:pPr>
+              <w:jc w:val="center"/>
+              <w:rPr>
+                <w:rFonts w:ascii="Times New Roman" w:hAnsi="Times New Roman" w:cs="Times New Roman"/>
+                <w:sz w:val="16"/>
+                <w:szCs w:val="16"/>
+              </w:rPr>
+            </w:pPr>
+            <w:r>
+              <w:rPr>
+                <w:rFonts w:ascii="Times New Roman" w:hAnsi="Times New Roman" w:cs="Times New Roman"/>
+                <w:sz w:val="16"/>
+                <w:szCs w:val="16"/>
               </w:rPr>
               <w:t>${</w:t>
             </w:r>
@@ -2083,8 +1835,8 @@
             <w:r>
               <w:rPr>
                 <w:rFonts w:ascii="Times New Roman" w:hAnsi="Times New Roman" w:cs="Times New Roman"/>
-                <w:sz w:val="18"/>
-                <w:szCs w:val="18"/>
+                <w:sz w:val="16"/>
+                <w:szCs w:val="16"/>
               </w:rPr>
               <w:t>cpfinstrutor</w:t>
             </w:r>
@@ -2092,8 +1844,8 @@
             <w:r>
               <w:rPr>
                 <w:rFonts w:ascii="Times New Roman" w:hAnsi="Times New Roman" w:cs="Times New Roman"/>
-                <w:sz w:val="18"/>
-                <w:szCs w:val="18"/>
+                <w:sz w:val="16"/>
+                <w:szCs w:val="16"/>
               </w:rPr>
               <w:t>}</w:t>
             </w:r>
@@ -2101,23 +1853,23 @@
         </w:tc>
         <w:tc>
           <w:tcPr>
-            <w:tcW w:w="1391" w:type="dxa"/>
-            <w:vAlign w:val="center"/>
-          </w:tcPr>
-          <w:p>
-            <w:pPr>
-              <w:jc w:val="center"/>
-              <w:rPr>
-                <w:rFonts w:ascii="Times New Roman" w:hAnsi="Times New Roman" w:cs="Times New Roman"/>
-                <w:sz w:val="18"/>
-                <w:szCs w:val="18"/>
-              </w:rPr>
-            </w:pPr>
-            <w:r>
-              <w:rPr>
-                <w:rFonts w:ascii="Times New Roman" w:hAnsi="Times New Roman" w:cs="Times New Roman"/>
-                <w:sz w:val="18"/>
-                <w:szCs w:val="18"/>
+            <w:tcW w:w="1417" w:type="dxa"/>
+            <w:vAlign w:val="center"/>
+          </w:tcPr>
+          <w:p>
+            <w:pPr>
+              <w:jc w:val="center"/>
+              <w:rPr>
+                <w:rFonts w:ascii="Times New Roman" w:hAnsi="Times New Roman" w:cs="Times New Roman"/>
+                <w:sz w:val="16"/>
+                <w:szCs w:val="16"/>
+              </w:rPr>
+            </w:pPr>
+            <w:r>
+              <w:rPr>
+                <w:rFonts w:ascii="Times New Roman" w:hAnsi="Times New Roman" w:cs="Times New Roman"/>
+                <w:sz w:val="16"/>
+                <w:szCs w:val="16"/>
               </w:rPr>
               <w:t>${</w:t>
             </w:r>
@@ -2125,8 +1877,8 @@
             <w:r>
               <w:rPr>
                 <w:rFonts w:ascii="Times New Roman" w:hAnsi="Times New Roman" w:cs="Times New Roman"/>
-                <w:sz w:val="18"/>
-                <w:szCs w:val="18"/>
+                <w:sz w:val="16"/>
+                <w:szCs w:val="16"/>
               </w:rPr>
               <w:t>celinstrutor</w:t>
             </w:r>
@@ -2134,8 +1886,8 @@
             <w:r>
               <w:rPr>
                 <w:rFonts w:ascii="Times New Roman" w:hAnsi="Times New Roman" w:cs="Times New Roman"/>
-                <w:sz w:val="18"/>
-                <w:szCs w:val="18"/>
+                <w:sz w:val="16"/>
+                <w:szCs w:val="16"/>
               </w:rPr>
               <w:t>}</w:t>
             </w:r>
@@ -2151,15 +1903,15 @@
               <w:jc w:val="center"/>
               <w:rPr>
                 <w:rFonts w:ascii="Times New Roman" w:hAnsi="Times New Roman" w:cs="Times New Roman"/>
-                <w:sz w:val="18"/>
-                <w:szCs w:val="18"/>
-              </w:rPr>
-            </w:pPr>
-            <w:r>
-              <w:rPr>
-                <w:rFonts w:ascii="Times New Roman" w:hAnsi="Times New Roman" w:cs="Times New Roman"/>
-                <w:sz w:val="18"/>
-                <w:szCs w:val="18"/>
+                <w:sz w:val="16"/>
+                <w:szCs w:val="16"/>
+              </w:rPr>
+            </w:pPr>
+            <w:r>
+              <w:rPr>
+                <w:rFonts w:ascii="Times New Roman" w:hAnsi="Times New Roman" w:cs="Times New Roman"/>
+                <w:sz w:val="16"/>
+                <w:szCs w:val="16"/>
               </w:rPr>
               <w:t>ARA e MTA</w:t>
             </w:r>
@@ -2167,23 +1919,23 @@
         </w:tc>
         <w:tc>
           <w:tcPr>
-            <w:tcW w:w="1978" w:type="dxa"/>
-            <w:vAlign w:val="center"/>
-          </w:tcPr>
-          <w:p>
-            <w:pPr>
-              <w:jc w:val="center"/>
-              <w:rPr>
-                <w:rFonts w:ascii="Times New Roman" w:hAnsi="Times New Roman" w:cs="Times New Roman"/>
-                <w:sz w:val="18"/>
-                <w:szCs w:val="18"/>
-              </w:rPr>
-            </w:pPr>
-            <w:r>
-              <w:rPr>
-                <w:rFonts w:ascii="Times New Roman" w:hAnsi="Times New Roman" w:cs="Times New Roman"/>
-                <w:sz w:val="18"/>
-                <w:szCs w:val="18"/>
+            <w:tcW w:w="1985" w:type="dxa"/>
+            <w:vAlign w:val="center"/>
+          </w:tcPr>
+          <w:p>
+            <w:pPr>
+              <w:jc w:val="center"/>
+              <w:rPr>
+                <w:rFonts w:ascii="Times New Roman" w:hAnsi="Times New Roman" w:cs="Times New Roman"/>
+                <w:sz w:val="16"/>
+                <w:szCs w:val="16"/>
+              </w:rPr>
+            </w:pPr>
+            <w:r>
+              <w:rPr>
+                <w:rFonts w:ascii="Times New Roman" w:hAnsi="Times New Roman" w:cs="Times New Roman"/>
+                <w:sz w:val="16"/>
+                <w:szCs w:val="16"/>
               </w:rPr>
               <w:t>${</w:t>
             </w:r>
@@ -2191,8 +1943,8 @@
             <w:r>
               <w:rPr>
                 <w:rFonts w:ascii="Times New Roman" w:hAnsi="Times New Roman" w:cs="Times New Roman"/>
-                <w:sz w:val="18"/>
-                <w:szCs w:val="18"/>
+                <w:sz w:val="16"/>
+                <w:szCs w:val="16"/>
               </w:rPr>
               <w:t>chainstrutor</w:t>
             </w:r>
@@ -2200,8 +1952,8 @@
             <w:r>
               <w:rPr>
                 <w:rFonts w:ascii="Times New Roman" w:hAnsi="Times New Roman" w:cs="Times New Roman"/>
-                <w:sz w:val="18"/>
-                <w:szCs w:val="18"/>
+                <w:sz w:val="16"/>
+                <w:szCs w:val="16"/>
               </w:rPr>
               <w:t>}</w:t>
             </w:r>
@@ -2284,6 +2036,95 @@
     <w:nsid w:val="4CC56CEE"/>
     <w:multiLevelType w:val="hybridMultilevel"/>
     <w:tmpl w:val="68F61CEA"/>
+    <w:lvl w:ilvl="0" w:tplc="0416000F">
+      <w:start w:val="1"/>
+      <w:numFmt w:val="decimal"/>
+      <w:lvlText w:val="%1."/>
+      <w:lvlJc w:val="left"/>
+      <w:pPr>
+        <w:ind w:left="1068" w:hanging="360"/>
+      </w:pPr>
+      <w:rPr>
+        <w:rFonts w:hint="default"/>
+      </w:rPr>
+    </w:lvl>
+    <w:lvl w:ilvl="1" w:tplc="04160019" w:tentative="1">
+      <w:start w:val="1"/>
+      <w:numFmt w:val="lowerLetter"/>
+      <w:lvlText w:val="%2."/>
+      <w:lvlJc w:val="left"/>
+      <w:pPr>
+        <w:ind w:left="1788" w:hanging="360"/>
+      </w:pPr>
+    </w:lvl>
+    <w:lvl w:ilvl="2" w:tplc="0416001B" w:tentative="1">
+      <w:start w:val="1"/>
+      <w:numFmt w:val="lowerRoman"/>
+      <w:lvlText w:val="%3."/>
+      <w:lvlJc w:val="right"/>
+      <w:pPr>
+        <w:ind w:left="2508" w:hanging="180"/>
+      </w:pPr>
+    </w:lvl>
+    <w:lvl w:ilvl="3" w:tplc="0416000F" w:tentative="1">
+      <w:start w:val="1"/>
+      <w:numFmt w:val="decimal"/>
+      <w:lvlText w:val="%4."/>
+      <w:lvlJc w:val="left"/>
+      <w:pPr>
+        <w:ind w:left="3228" w:hanging="360"/>
+      </w:pPr>
+    </w:lvl>
+    <w:lvl w:ilvl="4" w:tplc="04160019" w:tentative="1">
+      <w:start w:val="1"/>
+      <w:numFmt w:val="lowerLetter"/>
+      <w:lvlText w:val="%5."/>
+      <w:lvlJc w:val="left"/>
+      <w:pPr>
+        <w:ind w:left="3948" w:hanging="360"/>
+      </w:pPr>
+    </w:lvl>
+    <w:lvl w:ilvl="5" w:tplc="0416001B" w:tentative="1">
+      <w:start w:val="1"/>
+      <w:numFmt w:val="lowerRoman"/>
+      <w:lvlText w:val="%6."/>
+      <w:lvlJc w:val="right"/>
+      <w:pPr>
+        <w:ind w:left="4668" w:hanging="180"/>
+      </w:pPr>
+    </w:lvl>
+    <w:lvl w:ilvl="6" w:tplc="0416000F" w:tentative="1">
+      <w:start w:val="1"/>
+      <w:numFmt w:val="decimal"/>
+      <w:lvlText w:val="%7."/>
+      <w:lvlJc w:val="left"/>
+      <w:pPr>
+        <w:ind w:left="5388" w:hanging="360"/>
+      </w:pPr>
+    </w:lvl>
+    <w:lvl w:ilvl="7" w:tplc="04160019" w:tentative="1">
+      <w:start w:val="1"/>
+      <w:numFmt w:val="lowerLetter"/>
+      <w:lvlText w:val="%8."/>
+      <w:lvlJc w:val="left"/>
+      <w:pPr>
+        <w:ind w:left="6108" w:hanging="360"/>
+      </w:pPr>
+    </w:lvl>
+    <w:lvl w:ilvl="8" w:tplc="0416001B" w:tentative="1">
+      <w:start w:val="1"/>
+      <w:numFmt w:val="lowerRoman"/>
+      <w:lvlText w:val="%9."/>
+      <w:lvlJc w:val="right"/>
+      <w:pPr>
+        <w:ind w:left="6828" w:hanging="180"/>
+      </w:pPr>
+    </w:lvl>
+  </w:abstractNum>
+  <w:abstractNum w:abstractNumId="1" w15:restartNumberingAfterBreak="0">
+    <w:nsid w:val="53AE11BF"/>
+    <w:multiLevelType w:val="hybridMultilevel"/>
+    <w:tmpl w:val="11E282B6"/>
     <w:lvl w:ilvl="0" w:tplc="0416000F">
       <w:start w:val="1"/>
       <w:numFmt w:val="decimal"/>
@@ -2371,6 +2212,9 @@
   </w:abstractNum>
   <w:num w:numId="1" w16cid:durableId="391583452">
     <w:abstractNumId w:val="0"/>
+  </w:num>
+  <w:num w:numId="2" w16cid:durableId="950631599">
+    <w:abstractNumId w:val="1"/>
   </w:num>
 </w:numbering>
 </file>

</xml_diff>

<commit_message>
alteracoes no oficio docx 2
</commit_message>
<xml_diff>
--- a/storage/app/public/templates/oficioproa.docx
+++ b/storage/app/public/templates/oficioproa.docx
@@ -15,25 +15,7 @@
           <w:b/>
           <w:bCs/>
         </w:rPr>
-        <w:t>${</w:t>
-      </w:r>
-      <w:proofErr w:type="spellStart"/>
-      <w:r>
-        <w:rPr>
-          <w:rFonts w:ascii="Times New Roman" w:hAnsi="Times New Roman" w:cs="Times New Roman"/>
-          <w:b/>
-          <w:bCs/>
-        </w:rPr>
-        <w:t>nomeescola</w:t>
-      </w:r>
-      <w:proofErr w:type="spellEnd"/>
-      <w:r>
-        <w:rPr>
-          <w:rFonts w:ascii="Times New Roman" w:hAnsi="Times New Roman" w:cs="Times New Roman"/>
-          <w:b/>
-          <w:bCs/>
-        </w:rPr>
-        <w:t>}</w:t>
+        <w:t>${nomeescola}</w:t>
       </w:r>
       <w:r>
         <w:rPr>
@@ -114,25 +96,7 @@
           <w:sz w:val="20"/>
           <w:szCs w:val="20"/>
         </w:rPr>
-        <w:t>${</w:t>
-      </w:r>
-      <w:proofErr w:type="spellStart"/>
-      <w:r>
-        <w:rPr>
-          <w:rFonts w:ascii="Times New Roman" w:hAnsi="Times New Roman" w:cs="Times New Roman"/>
-          <w:sz w:val="20"/>
-          <w:szCs w:val="20"/>
-        </w:rPr>
-        <w:t>emailescola</w:t>
-      </w:r>
-      <w:proofErr w:type="spellEnd"/>
-      <w:r>
-        <w:rPr>
-          <w:rFonts w:ascii="Times New Roman" w:hAnsi="Times New Roman" w:cs="Times New Roman"/>
-          <w:sz w:val="20"/>
-          <w:szCs w:val="20"/>
-        </w:rPr>
-        <w:t>}</w:t>
+        <w:t>${emailescola}</w:t>
       </w:r>
     </w:p>
     <w:p>
@@ -197,74 +161,38 @@
                 <w:sz w:val="20"/>
                 <w:szCs w:val="20"/>
               </w:rPr>
-              <w:t>Oficio n° ${</w:t>
-            </w:r>
-            <w:proofErr w:type="spellStart"/>
-            <w:r>
+              <w:t>Oficio n° ${numoficio}</w:t>
+            </w:r>
+          </w:p>
+          <w:p>
+            <w:pPr>
+              <w:jc w:val="both"/>
+              <w:rPr>
+                <w:rFonts w:ascii="Times New Roman" w:hAnsi="Times New Roman" w:cs="Times New Roman"/>
+              </w:rPr>
+            </w:pPr>
+          </w:p>
+        </w:tc>
+        <w:tc>
+          <w:tcPr>
+            <w:tcW w:w="4808" w:type="dxa"/>
+          </w:tcPr>
+          <w:p>
+            <w:pPr>
+              <w:jc w:val="right"/>
               <w:rPr>
                 <w:rFonts w:ascii="Times New Roman" w:hAnsi="Times New Roman" w:cs="Times New Roman"/>
                 <w:sz w:val="20"/>
                 <w:szCs w:val="20"/>
               </w:rPr>
-              <w:t>numoficio</w:t>
-            </w:r>
-            <w:proofErr w:type="spellEnd"/>
+            </w:pPr>
             <w:r>
               <w:rPr>
                 <w:rFonts w:ascii="Times New Roman" w:hAnsi="Times New Roman" w:cs="Times New Roman"/>
                 <w:sz w:val="20"/>
                 <w:szCs w:val="20"/>
               </w:rPr>
-              <w:t>}</w:t>
-            </w:r>
-          </w:p>
-          <w:p>
-            <w:pPr>
-              <w:jc w:val="both"/>
-              <w:rPr>
-                <w:rFonts w:ascii="Times New Roman" w:hAnsi="Times New Roman" w:cs="Times New Roman"/>
-              </w:rPr>
-            </w:pPr>
-          </w:p>
-        </w:tc>
-        <w:tc>
-          <w:tcPr>
-            <w:tcW w:w="4808" w:type="dxa"/>
-          </w:tcPr>
-          <w:p>
-            <w:pPr>
-              <w:jc w:val="right"/>
-              <w:rPr>
-                <w:rFonts w:ascii="Times New Roman" w:hAnsi="Times New Roman" w:cs="Times New Roman"/>
-                <w:sz w:val="20"/>
-                <w:szCs w:val="20"/>
-              </w:rPr>
-            </w:pPr>
-            <w:r>
-              <w:rPr>
-                <w:rFonts w:ascii="Times New Roman" w:hAnsi="Times New Roman" w:cs="Times New Roman"/>
-                <w:sz w:val="20"/>
-                <w:szCs w:val="20"/>
-              </w:rPr>
-              <w:t>${</w:t>
-            </w:r>
-            <w:proofErr w:type="spellStart"/>
-            <w:r>
-              <w:rPr>
-                <w:rFonts w:ascii="Times New Roman" w:hAnsi="Times New Roman" w:cs="Times New Roman"/>
-                <w:sz w:val="20"/>
-                <w:szCs w:val="20"/>
-              </w:rPr>
-              <w:t>localdata</w:t>
-            </w:r>
-            <w:proofErr w:type="spellEnd"/>
-            <w:r>
-              <w:rPr>
-                <w:rFonts w:ascii="Times New Roman" w:hAnsi="Times New Roman" w:cs="Times New Roman"/>
-                <w:sz w:val="20"/>
-                <w:szCs w:val="20"/>
-              </w:rPr>
-              <w:t>}</w:t>
+              <w:t>${localdata}</w:t>
             </w:r>
           </w:p>
         </w:tc>
@@ -301,79 +229,25 @@
           <w:szCs w:val="20"/>
         </w:rPr>
         <w:br/>
-        <w:t>${</w:t>
+        <w:t>${destinatariocapitania}</w:t>
       </w:r>
-      <w:proofErr w:type="spellStart"/>
       <w:r>
         <w:rPr>
           <w:rFonts w:ascii="Times New Roman" w:hAnsi="Times New Roman" w:cs="Times New Roman"/>
           <w:sz w:val="20"/>
           <w:szCs w:val="20"/>
         </w:rPr>
-        <w:t>destinatariocapitania</w:t>
+        <w:br/>
+        <w:t>${funcaodestinatario}</w:t>
       </w:r>
-      <w:proofErr w:type="spellEnd"/>
       <w:r>
         <w:rPr>
           <w:rFonts w:ascii="Times New Roman" w:hAnsi="Times New Roman" w:cs="Times New Roman"/>
           <w:sz w:val="20"/>
           <w:szCs w:val="20"/>
         </w:rPr>
-        <w:t>}</w:t>
-      </w:r>
-      <w:r>
-        <w:rPr>
-          <w:rFonts w:ascii="Times New Roman" w:hAnsi="Times New Roman" w:cs="Times New Roman"/>
-          <w:sz w:val="20"/>
-          <w:szCs w:val="20"/>
-        </w:rPr>
         <w:br/>
-        <w:t>${</w:t>
-      </w:r>
-      <w:proofErr w:type="spellStart"/>
-      <w:r>
-        <w:rPr>
-          <w:rFonts w:ascii="Times New Roman" w:hAnsi="Times New Roman" w:cs="Times New Roman"/>
-          <w:sz w:val="20"/>
-          <w:szCs w:val="20"/>
-        </w:rPr>
-        <w:t>funcaodestinatario</w:t>
-      </w:r>
-      <w:proofErr w:type="spellEnd"/>
-      <w:r>
-        <w:rPr>
-          <w:rFonts w:ascii="Times New Roman" w:hAnsi="Times New Roman" w:cs="Times New Roman"/>
-          <w:sz w:val="20"/>
-          <w:szCs w:val="20"/>
-        </w:rPr>
-        <w:t>}</w:t>
-      </w:r>
-      <w:r>
-        <w:rPr>
-          <w:rFonts w:ascii="Times New Roman" w:hAnsi="Times New Roman" w:cs="Times New Roman"/>
-          <w:sz w:val="20"/>
-          <w:szCs w:val="20"/>
-        </w:rPr>
-        <w:br/>
-        <w:t>${</w:t>
-      </w:r>
-      <w:proofErr w:type="spellStart"/>
-      <w:r>
-        <w:rPr>
-          <w:rFonts w:ascii="Times New Roman" w:hAnsi="Times New Roman" w:cs="Times New Roman"/>
-          <w:sz w:val="20"/>
-          <w:szCs w:val="20"/>
-        </w:rPr>
-        <w:t>enderecocapitania</w:t>
-      </w:r>
-      <w:proofErr w:type="spellEnd"/>
-      <w:r>
-        <w:rPr>
-          <w:rFonts w:ascii="Times New Roman" w:hAnsi="Times New Roman" w:cs="Times New Roman"/>
-          <w:sz w:val="20"/>
-          <w:szCs w:val="20"/>
-        </w:rPr>
-        <w:t>}</w:t>
+        <w:t>${enderecocapitania}</w:t>
       </w:r>
     </w:p>
     <w:p>
@@ -415,29 +289,7 @@
           <w:sz w:val="20"/>
           <w:szCs w:val="20"/>
         </w:rPr>
-        <w:t>${</w:t>
-      </w:r>
-      <w:proofErr w:type="spellStart"/>
-      <w:r>
-        <w:rPr>
-          <w:rFonts w:ascii="Times New Roman" w:hAnsi="Times New Roman" w:cs="Times New Roman"/>
-          <w:b/>
-          <w:bCs/>
-          <w:sz w:val="20"/>
-          <w:szCs w:val="20"/>
-        </w:rPr>
-        <w:t>assuntooficio</w:t>
-      </w:r>
-      <w:proofErr w:type="spellEnd"/>
-      <w:r>
-        <w:rPr>
-          <w:rFonts w:ascii="Times New Roman" w:hAnsi="Times New Roman" w:cs="Times New Roman"/>
-          <w:b/>
-          <w:bCs/>
-          <w:sz w:val="20"/>
-          <w:szCs w:val="20"/>
-        </w:rPr>
-        <w:t>}</w:t>
+        <w:t>${assuntooficio}</w:t>
       </w:r>
     </w:p>
     <w:p>
@@ -464,25 +316,7 @@
           <w:szCs w:val="20"/>
         </w:rPr>
         <w:tab/>
-        <w:t>Senhor ${</w:t>
-      </w:r>
-      <w:proofErr w:type="spellStart"/>
-      <w:r>
-        <w:rPr>
-          <w:rFonts w:ascii="Times New Roman" w:hAnsi="Times New Roman" w:cs="Times New Roman"/>
-          <w:sz w:val="20"/>
-          <w:szCs w:val="20"/>
-        </w:rPr>
-        <w:t>funcaodestinatario</w:t>
-      </w:r>
-      <w:proofErr w:type="spellEnd"/>
-      <w:r>
-        <w:rPr>
-          <w:rFonts w:ascii="Times New Roman" w:hAnsi="Times New Roman" w:cs="Times New Roman"/>
-          <w:sz w:val="20"/>
-          <w:szCs w:val="20"/>
-        </w:rPr>
-        <w:t>},</w:t>
+        <w:t>Senhor ${funcaodestinatario},</w:t>
       </w:r>
     </w:p>
     <w:p>
@@ -544,43 +378,7 @@
           <w:szCs w:val="20"/>
         </w:rPr>
         <w:br/>
-        <w:t>(Continuação do Ofício n° ${</w:t>
-      </w:r>
-      <w:proofErr w:type="spellStart"/>
-      <w:r>
-        <w:rPr>
-          <w:rFonts w:ascii="Times New Roman" w:hAnsi="Times New Roman" w:cs="Times New Roman"/>
-          <w:sz w:val="20"/>
-          <w:szCs w:val="20"/>
-        </w:rPr>
-        <w:t>numoficio</w:t>
-      </w:r>
-      <w:proofErr w:type="spellEnd"/>
-      <w:r>
-        <w:rPr>
-          <w:rFonts w:ascii="Times New Roman" w:hAnsi="Times New Roman" w:cs="Times New Roman"/>
-          <w:sz w:val="20"/>
-          <w:szCs w:val="20"/>
-        </w:rPr>
-        <w:t>}, da ${</w:t>
-      </w:r>
-      <w:proofErr w:type="spellStart"/>
-      <w:r>
-        <w:rPr>
-          <w:rFonts w:ascii="Times New Roman" w:hAnsi="Times New Roman" w:cs="Times New Roman"/>
-          <w:sz w:val="20"/>
-          <w:szCs w:val="20"/>
-        </w:rPr>
-        <w:t>nomeescola</w:t>
-      </w:r>
-      <w:proofErr w:type="spellEnd"/>
-      <w:r>
-        <w:rPr>
-          <w:rFonts w:ascii="Times New Roman" w:hAnsi="Times New Roman" w:cs="Times New Roman"/>
-          <w:sz w:val="20"/>
-          <w:szCs w:val="20"/>
-        </w:rPr>
-        <w:t>} à ${capitania})</w:t>
+        <w:t>(Continuação do Ofício n° ${numoficio}, da ${nomeescola} à ${capitania})</w:t>
       </w:r>
     </w:p>
     <w:p>
@@ -878,18 +676,16 @@
                 <w:sz w:val="16"/>
                 <w:szCs w:val="16"/>
               </w:rPr>
-              <w:t>${</w:t>
-            </w:r>
-            <w:proofErr w:type="spellStart"/>
-            <w:r>
-              <w:rPr>
-                <w:rFonts w:ascii="Times New Roman" w:hAnsi="Times New Roman" w:cs="Times New Roman"/>
-                <w:sz w:val="16"/>
-                <w:szCs w:val="16"/>
-              </w:rPr>
-              <w:t>periodoaula</w:t>
-            </w:r>
-            <w:proofErr w:type="spellEnd"/>
+              <w:t>${periodoaula</w:t>
+            </w:r>
+            <w:r>
+              <w:rPr>
+                <w:rFonts w:ascii="Times New Roman" w:hAnsi="Times New Roman" w:cs="Times New Roman"/>
+                <w:sz w:val="16"/>
+                <w:szCs w:val="16"/>
+              </w:rPr>
+              <w:t>1</w:t>
+            </w:r>
             <w:r>
               <w:rPr>
                 <w:rFonts w:ascii="Times New Roman" w:hAnsi="Times New Roman" w:cs="Times New Roman"/>
@@ -1020,18 +816,16 @@
                 <w:sz w:val="16"/>
                 <w:szCs w:val="16"/>
               </w:rPr>
-              <w:t>${</w:t>
-            </w:r>
-            <w:proofErr w:type="spellStart"/>
-            <w:r>
-              <w:rPr>
-                <w:rFonts w:ascii="Times New Roman" w:hAnsi="Times New Roman" w:cs="Times New Roman"/>
-                <w:sz w:val="16"/>
-                <w:szCs w:val="16"/>
-              </w:rPr>
-              <w:t>periodoaula</w:t>
-            </w:r>
-            <w:proofErr w:type="spellEnd"/>
+              <w:t>${periodoaula</w:t>
+            </w:r>
+            <w:r>
+              <w:rPr>
+                <w:rFonts w:ascii="Times New Roman" w:hAnsi="Times New Roman" w:cs="Times New Roman"/>
+                <w:sz w:val="16"/>
+                <w:szCs w:val="16"/>
+              </w:rPr>
+              <w:t>2</w:t>
+            </w:r>
             <w:r>
               <w:rPr>
                 <w:rFonts w:ascii="Times New Roman" w:hAnsi="Times New Roman" w:cs="Times New Roman"/>
@@ -1162,18 +956,16 @@
                 <w:sz w:val="16"/>
                 <w:szCs w:val="16"/>
               </w:rPr>
-              <w:t>${</w:t>
-            </w:r>
-            <w:proofErr w:type="spellStart"/>
-            <w:r>
-              <w:rPr>
-                <w:rFonts w:ascii="Times New Roman" w:hAnsi="Times New Roman" w:cs="Times New Roman"/>
-                <w:sz w:val="16"/>
-                <w:szCs w:val="16"/>
-              </w:rPr>
-              <w:t>periodoaula</w:t>
-            </w:r>
-            <w:proofErr w:type="spellEnd"/>
+              <w:t>${periodoaula</w:t>
+            </w:r>
+            <w:r>
+              <w:rPr>
+                <w:rFonts w:ascii="Times New Roman" w:hAnsi="Times New Roman" w:cs="Times New Roman"/>
+                <w:sz w:val="16"/>
+                <w:szCs w:val="16"/>
+              </w:rPr>
+              <w:t>3</w:t>
+            </w:r>
             <w:r>
               <w:rPr>
                 <w:rFonts w:ascii="Times New Roman" w:hAnsi="Times New Roman" w:cs="Times New Roman"/>
@@ -1304,18 +1096,16 @@
                 <w:sz w:val="16"/>
                 <w:szCs w:val="16"/>
               </w:rPr>
-              <w:t>${</w:t>
-            </w:r>
-            <w:proofErr w:type="spellStart"/>
-            <w:r>
-              <w:rPr>
-                <w:rFonts w:ascii="Times New Roman" w:hAnsi="Times New Roman" w:cs="Times New Roman"/>
-                <w:sz w:val="16"/>
-                <w:szCs w:val="16"/>
-              </w:rPr>
-              <w:t>periodoaula</w:t>
-            </w:r>
-            <w:proofErr w:type="spellEnd"/>
+              <w:t>${periodoaula</w:t>
+            </w:r>
+            <w:r>
+              <w:rPr>
+                <w:rFonts w:ascii="Times New Roman" w:hAnsi="Times New Roman" w:cs="Times New Roman"/>
+                <w:sz w:val="16"/>
+                <w:szCs w:val="16"/>
+              </w:rPr>
+              <w:t>4</w:t>
+            </w:r>
             <w:r>
               <w:rPr>
                 <w:rFonts w:ascii="Times New Roman" w:hAnsi="Times New Roman" w:cs="Times New Roman"/>
@@ -1446,18 +1236,16 @@
                 <w:sz w:val="16"/>
                 <w:szCs w:val="16"/>
               </w:rPr>
-              <w:t>${</w:t>
-            </w:r>
-            <w:proofErr w:type="spellStart"/>
-            <w:r>
-              <w:rPr>
-                <w:rFonts w:ascii="Times New Roman" w:hAnsi="Times New Roman" w:cs="Times New Roman"/>
-                <w:sz w:val="16"/>
-                <w:szCs w:val="16"/>
-              </w:rPr>
-              <w:t>periodoaula</w:t>
-            </w:r>
-            <w:proofErr w:type="spellEnd"/>
+              <w:t>${periodoaula</w:t>
+            </w:r>
+            <w:r>
+              <w:rPr>
+                <w:rFonts w:ascii="Times New Roman" w:hAnsi="Times New Roman" w:cs="Times New Roman"/>
+                <w:sz w:val="16"/>
+                <w:szCs w:val="16"/>
+              </w:rPr>
+              <w:t>5</w:t>
+            </w:r>
             <w:r>
               <w:rPr>
                 <w:rFonts w:ascii="Times New Roman" w:hAnsi="Times New Roman" w:cs="Times New Roman"/>
@@ -1588,18 +1376,16 @@
                 <w:sz w:val="16"/>
                 <w:szCs w:val="16"/>
               </w:rPr>
-              <w:t>${</w:t>
-            </w:r>
-            <w:proofErr w:type="spellStart"/>
-            <w:r>
-              <w:rPr>
-                <w:rFonts w:ascii="Times New Roman" w:hAnsi="Times New Roman" w:cs="Times New Roman"/>
-                <w:sz w:val="16"/>
-                <w:szCs w:val="16"/>
-              </w:rPr>
-              <w:t>periodoaula</w:t>
-            </w:r>
-            <w:proofErr w:type="spellEnd"/>
+              <w:t>${periodoaula</w:t>
+            </w:r>
+            <w:r>
+              <w:rPr>
+                <w:rFonts w:ascii="Times New Roman" w:hAnsi="Times New Roman" w:cs="Times New Roman"/>
+                <w:sz w:val="16"/>
+                <w:szCs w:val="16"/>
+              </w:rPr>
+              <w:t>6</w:t>
+            </w:r>
             <w:r>
               <w:rPr>
                 <w:rFonts w:ascii="Times New Roman" w:hAnsi="Times New Roman" w:cs="Times New Roman"/>
@@ -1822,18 +1608,16 @@
                 <w:sz w:val="16"/>
                 <w:szCs w:val="16"/>
               </w:rPr>
-              <w:t>${</w:t>
-            </w:r>
-            <w:proofErr w:type="spellStart"/>
-            <w:r>
-              <w:rPr>
-                <w:rFonts w:ascii="Times New Roman" w:hAnsi="Times New Roman" w:cs="Times New Roman"/>
-                <w:sz w:val="16"/>
-                <w:szCs w:val="16"/>
-              </w:rPr>
-              <w:t>nomeinstrutor</w:t>
-            </w:r>
-            <w:proofErr w:type="spellEnd"/>
+              <w:t>${nomeinstrutor</w:t>
+            </w:r>
+            <w:r>
+              <w:rPr>
+                <w:rFonts w:ascii="Times New Roman" w:hAnsi="Times New Roman" w:cs="Times New Roman"/>
+                <w:sz w:val="16"/>
+                <w:szCs w:val="16"/>
+              </w:rPr>
+              <w:t>1</w:t>
+            </w:r>
             <w:r>
               <w:rPr>
                 <w:rFonts w:ascii="Times New Roman" w:hAnsi="Times New Roman" w:cs="Times New Roman"/>
@@ -1864,18 +1648,16 @@
                 <w:sz w:val="16"/>
                 <w:szCs w:val="16"/>
               </w:rPr>
-              <w:t>${</w:t>
-            </w:r>
-            <w:proofErr w:type="spellStart"/>
-            <w:r>
-              <w:rPr>
-                <w:rFonts w:ascii="Times New Roman" w:hAnsi="Times New Roman" w:cs="Times New Roman"/>
-                <w:sz w:val="16"/>
-                <w:szCs w:val="16"/>
-              </w:rPr>
-              <w:t>cpfinstrutor</w:t>
-            </w:r>
-            <w:proofErr w:type="spellEnd"/>
+              <w:t>${cpfinstrutor</w:t>
+            </w:r>
+            <w:r>
+              <w:rPr>
+                <w:rFonts w:ascii="Times New Roman" w:hAnsi="Times New Roman" w:cs="Times New Roman"/>
+                <w:sz w:val="16"/>
+                <w:szCs w:val="16"/>
+              </w:rPr>
+              <w:t>1</w:t>
+            </w:r>
             <w:r>
               <w:rPr>
                 <w:rFonts w:ascii="Times New Roman" w:hAnsi="Times New Roman" w:cs="Times New Roman"/>
@@ -1906,18 +1688,16 @@
                 <w:sz w:val="16"/>
                 <w:szCs w:val="16"/>
               </w:rPr>
-              <w:t>${</w:t>
-            </w:r>
-            <w:proofErr w:type="spellStart"/>
-            <w:r>
-              <w:rPr>
-                <w:rFonts w:ascii="Times New Roman" w:hAnsi="Times New Roman" w:cs="Times New Roman"/>
-                <w:sz w:val="16"/>
-                <w:szCs w:val="16"/>
-              </w:rPr>
-              <w:t>celinstrutor</w:t>
-            </w:r>
-            <w:proofErr w:type="spellEnd"/>
+              <w:t>${celinstrutor</w:t>
+            </w:r>
+            <w:r>
+              <w:rPr>
+                <w:rFonts w:ascii="Times New Roman" w:hAnsi="Times New Roman" w:cs="Times New Roman"/>
+                <w:sz w:val="16"/>
+                <w:szCs w:val="16"/>
+              </w:rPr>
+              <w:t>1</w:t>
+            </w:r>
             <w:r>
               <w:rPr>
                 <w:rFonts w:ascii="Times New Roman" w:hAnsi="Times New Roman" w:cs="Times New Roman"/>
@@ -1972,18 +1752,580 @@
                 <w:sz w:val="16"/>
                 <w:szCs w:val="16"/>
               </w:rPr>
-              <w:t>${</w:t>
-            </w:r>
-            <w:proofErr w:type="spellStart"/>
-            <w:r>
-              <w:rPr>
-                <w:rFonts w:ascii="Times New Roman" w:hAnsi="Times New Roman" w:cs="Times New Roman"/>
-                <w:sz w:val="16"/>
-                <w:szCs w:val="16"/>
-              </w:rPr>
-              <w:t>chainstrutor</w:t>
-            </w:r>
-            <w:proofErr w:type="spellEnd"/>
+              <w:t>${chainstrutor</w:t>
+            </w:r>
+            <w:r>
+              <w:rPr>
+                <w:rFonts w:ascii="Times New Roman" w:hAnsi="Times New Roman" w:cs="Times New Roman"/>
+                <w:sz w:val="16"/>
+                <w:szCs w:val="16"/>
+              </w:rPr>
+              <w:t>1</w:t>
+            </w:r>
+            <w:r>
+              <w:rPr>
+                <w:rFonts w:ascii="Times New Roman" w:hAnsi="Times New Roman" w:cs="Times New Roman"/>
+                <w:sz w:val="16"/>
+                <w:szCs w:val="16"/>
+              </w:rPr>
+              <w:t>}</w:t>
+            </w:r>
+          </w:p>
+        </w:tc>
+      </w:tr>
+      <w:tr>
+        <w:trPr>
+          <w:trHeight w:val="420"/>
+        </w:trPr>
+        <w:tc>
+          <w:tcPr>
+            <w:tcW w:w="3119" w:type="dxa"/>
+            <w:vAlign w:val="center"/>
+          </w:tcPr>
+          <w:p>
+            <w:pPr>
+              <w:rPr>
+                <w:rFonts w:ascii="Times New Roman" w:hAnsi="Times New Roman" w:cs="Times New Roman"/>
+                <w:sz w:val="16"/>
+                <w:szCs w:val="16"/>
+              </w:rPr>
+            </w:pPr>
+            <w:r>
+              <w:rPr>
+                <w:rFonts w:ascii="Times New Roman" w:hAnsi="Times New Roman" w:cs="Times New Roman"/>
+                <w:sz w:val="16"/>
+                <w:szCs w:val="16"/>
+              </w:rPr>
+              <w:t>${nomeinstrutor</w:t>
+            </w:r>
+            <w:r>
+              <w:rPr>
+                <w:rFonts w:ascii="Times New Roman" w:hAnsi="Times New Roman" w:cs="Times New Roman"/>
+                <w:sz w:val="16"/>
+                <w:szCs w:val="16"/>
+              </w:rPr>
+              <w:t>2</w:t>
+            </w:r>
+            <w:r>
+              <w:rPr>
+                <w:rFonts w:ascii="Times New Roman" w:hAnsi="Times New Roman" w:cs="Times New Roman"/>
+                <w:sz w:val="16"/>
+                <w:szCs w:val="16"/>
+              </w:rPr>
+              <w:t>}</w:t>
+            </w:r>
+          </w:p>
+        </w:tc>
+        <w:tc>
+          <w:tcPr>
+            <w:tcW w:w="1276" w:type="dxa"/>
+            <w:vAlign w:val="center"/>
+          </w:tcPr>
+          <w:p>
+            <w:pPr>
+              <w:jc w:val="center"/>
+              <w:rPr>
+                <w:rFonts w:ascii="Times New Roman" w:hAnsi="Times New Roman" w:cs="Times New Roman"/>
+                <w:sz w:val="16"/>
+                <w:szCs w:val="16"/>
+              </w:rPr>
+            </w:pPr>
+            <w:r>
+              <w:rPr>
+                <w:rFonts w:ascii="Times New Roman" w:hAnsi="Times New Roman" w:cs="Times New Roman"/>
+                <w:sz w:val="16"/>
+                <w:szCs w:val="16"/>
+              </w:rPr>
+              <w:t>${cpfinstrutor</w:t>
+            </w:r>
+            <w:r>
+              <w:rPr>
+                <w:rFonts w:ascii="Times New Roman" w:hAnsi="Times New Roman" w:cs="Times New Roman"/>
+                <w:sz w:val="16"/>
+                <w:szCs w:val="16"/>
+              </w:rPr>
+              <w:t>2</w:t>
+            </w:r>
+            <w:r>
+              <w:rPr>
+                <w:rFonts w:ascii="Times New Roman" w:hAnsi="Times New Roman" w:cs="Times New Roman"/>
+                <w:sz w:val="16"/>
+                <w:szCs w:val="16"/>
+              </w:rPr>
+              <w:t>}</w:t>
+            </w:r>
+          </w:p>
+        </w:tc>
+        <w:tc>
+          <w:tcPr>
+            <w:tcW w:w="1417" w:type="dxa"/>
+            <w:vAlign w:val="center"/>
+          </w:tcPr>
+          <w:p>
+            <w:pPr>
+              <w:jc w:val="center"/>
+              <w:rPr>
+                <w:rFonts w:ascii="Times New Roman" w:hAnsi="Times New Roman" w:cs="Times New Roman"/>
+                <w:sz w:val="16"/>
+                <w:szCs w:val="16"/>
+              </w:rPr>
+            </w:pPr>
+            <w:r>
+              <w:rPr>
+                <w:rFonts w:ascii="Times New Roman" w:hAnsi="Times New Roman" w:cs="Times New Roman"/>
+                <w:sz w:val="16"/>
+                <w:szCs w:val="16"/>
+              </w:rPr>
+              <w:t>${celinstrutor</w:t>
+            </w:r>
+            <w:r>
+              <w:rPr>
+                <w:rFonts w:ascii="Times New Roman" w:hAnsi="Times New Roman" w:cs="Times New Roman"/>
+                <w:sz w:val="16"/>
+                <w:szCs w:val="16"/>
+              </w:rPr>
+              <w:t>2</w:t>
+            </w:r>
+            <w:r>
+              <w:rPr>
+                <w:rFonts w:ascii="Times New Roman" w:hAnsi="Times New Roman" w:cs="Times New Roman"/>
+                <w:sz w:val="16"/>
+                <w:szCs w:val="16"/>
+              </w:rPr>
+              <w:t>}</w:t>
+            </w:r>
+          </w:p>
+        </w:tc>
+        <w:tc>
+          <w:tcPr>
+            <w:tcW w:w="1276" w:type="dxa"/>
+            <w:vAlign w:val="center"/>
+          </w:tcPr>
+          <w:p>
+            <w:pPr>
+              <w:jc w:val="center"/>
+              <w:rPr>
+                <w:rFonts w:ascii="Times New Roman" w:hAnsi="Times New Roman" w:cs="Times New Roman"/>
+                <w:sz w:val="16"/>
+                <w:szCs w:val="16"/>
+              </w:rPr>
+            </w:pPr>
+            <w:r>
+              <w:rPr>
+                <w:rFonts w:ascii="Times New Roman" w:hAnsi="Times New Roman" w:cs="Times New Roman"/>
+                <w:sz w:val="16"/>
+                <w:szCs w:val="16"/>
+              </w:rPr>
+              <w:t>ARA e MTA</w:t>
+            </w:r>
+          </w:p>
+        </w:tc>
+        <w:tc>
+          <w:tcPr>
+            <w:tcW w:w="1985" w:type="dxa"/>
+            <w:vAlign w:val="center"/>
+          </w:tcPr>
+          <w:p>
+            <w:pPr>
+              <w:jc w:val="center"/>
+              <w:rPr>
+                <w:rFonts w:ascii="Times New Roman" w:hAnsi="Times New Roman" w:cs="Times New Roman"/>
+                <w:sz w:val="16"/>
+                <w:szCs w:val="16"/>
+              </w:rPr>
+            </w:pPr>
+            <w:r>
+              <w:rPr>
+                <w:rFonts w:ascii="Times New Roman" w:hAnsi="Times New Roman" w:cs="Times New Roman"/>
+                <w:sz w:val="16"/>
+                <w:szCs w:val="16"/>
+              </w:rPr>
+              <w:t>${chainstrutor</w:t>
+            </w:r>
+            <w:r>
+              <w:rPr>
+                <w:rFonts w:ascii="Times New Roman" w:hAnsi="Times New Roman" w:cs="Times New Roman"/>
+                <w:sz w:val="16"/>
+                <w:szCs w:val="16"/>
+              </w:rPr>
+              <w:t>2</w:t>
+            </w:r>
+            <w:r>
+              <w:rPr>
+                <w:rFonts w:ascii="Times New Roman" w:hAnsi="Times New Roman" w:cs="Times New Roman"/>
+                <w:sz w:val="16"/>
+                <w:szCs w:val="16"/>
+              </w:rPr>
+              <w:t>}</w:t>
+            </w:r>
+          </w:p>
+        </w:tc>
+      </w:tr>
+      <w:tr>
+        <w:trPr>
+          <w:trHeight w:val="420"/>
+        </w:trPr>
+        <w:tc>
+          <w:tcPr>
+            <w:tcW w:w="3119" w:type="dxa"/>
+            <w:vAlign w:val="center"/>
+          </w:tcPr>
+          <w:p>
+            <w:pPr>
+              <w:rPr>
+                <w:rFonts w:ascii="Times New Roman" w:hAnsi="Times New Roman" w:cs="Times New Roman"/>
+                <w:sz w:val="16"/>
+                <w:szCs w:val="16"/>
+              </w:rPr>
+            </w:pPr>
+            <w:r>
+              <w:rPr>
+                <w:rFonts w:ascii="Times New Roman" w:hAnsi="Times New Roman" w:cs="Times New Roman"/>
+                <w:sz w:val="16"/>
+                <w:szCs w:val="16"/>
+              </w:rPr>
+              <w:t>${nomeinstrutor</w:t>
+            </w:r>
+            <w:r>
+              <w:rPr>
+                <w:rFonts w:ascii="Times New Roman" w:hAnsi="Times New Roman" w:cs="Times New Roman"/>
+                <w:sz w:val="16"/>
+                <w:szCs w:val="16"/>
+              </w:rPr>
+              <w:t>3</w:t>
+            </w:r>
+            <w:r>
+              <w:rPr>
+                <w:rFonts w:ascii="Times New Roman" w:hAnsi="Times New Roman" w:cs="Times New Roman"/>
+                <w:sz w:val="16"/>
+                <w:szCs w:val="16"/>
+              </w:rPr>
+              <w:t>}</w:t>
+            </w:r>
+          </w:p>
+        </w:tc>
+        <w:tc>
+          <w:tcPr>
+            <w:tcW w:w="1276" w:type="dxa"/>
+            <w:vAlign w:val="center"/>
+          </w:tcPr>
+          <w:p>
+            <w:pPr>
+              <w:jc w:val="center"/>
+              <w:rPr>
+                <w:rFonts w:ascii="Times New Roman" w:hAnsi="Times New Roman" w:cs="Times New Roman"/>
+                <w:sz w:val="16"/>
+                <w:szCs w:val="16"/>
+              </w:rPr>
+            </w:pPr>
+            <w:r>
+              <w:rPr>
+                <w:rFonts w:ascii="Times New Roman" w:hAnsi="Times New Roman" w:cs="Times New Roman"/>
+                <w:sz w:val="16"/>
+                <w:szCs w:val="16"/>
+              </w:rPr>
+              <w:t>${cpfinstrutor</w:t>
+            </w:r>
+            <w:r>
+              <w:rPr>
+                <w:rFonts w:ascii="Times New Roman" w:hAnsi="Times New Roman" w:cs="Times New Roman"/>
+                <w:sz w:val="16"/>
+                <w:szCs w:val="16"/>
+              </w:rPr>
+              <w:t>3</w:t>
+            </w:r>
+            <w:r>
+              <w:rPr>
+                <w:rFonts w:ascii="Times New Roman" w:hAnsi="Times New Roman" w:cs="Times New Roman"/>
+                <w:sz w:val="16"/>
+                <w:szCs w:val="16"/>
+              </w:rPr>
+              <w:t>}</w:t>
+            </w:r>
+          </w:p>
+        </w:tc>
+        <w:tc>
+          <w:tcPr>
+            <w:tcW w:w="1417" w:type="dxa"/>
+            <w:vAlign w:val="center"/>
+          </w:tcPr>
+          <w:p>
+            <w:pPr>
+              <w:jc w:val="center"/>
+              <w:rPr>
+                <w:rFonts w:ascii="Times New Roman" w:hAnsi="Times New Roman" w:cs="Times New Roman"/>
+                <w:sz w:val="16"/>
+                <w:szCs w:val="16"/>
+              </w:rPr>
+            </w:pPr>
+            <w:r>
+              <w:rPr>
+                <w:rFonts w:ascii="Times New Roman" w:hAnsi="Times New Roman" w:cs="Times New Roman"/>
+                <w:sz w:val="16"/>
+                <w:szCs w:val="16"/>
+              </w:rPr>
+              <w:t>${celinstrutor</w:t>
+            </w:r>
+            <w:r>
+              <w:rPr>
+                <w:rFonts w:ascii="Times New Roman" w:hAnsi="Times New Roman" w:cs="Times New Roman"/>
+                <w:sz w:val="16"/>
+                <w:szCs w:val="16"/>
+              </w:rPr>
+              <w:t>3</w:t>
+            </w:r>
+            <w:r>
+              <w:rPr>
+                <w:rFonts w:ascii="Times New Roman" w:hAnsi="Times New Roman" w:cs="Times New Roman"/>
+                <w:sz w:val="16"/>
+                <w:szCs w:val="16"/>
+              </w:rPr>
+              <w:t>}</w:t>
+            </w:r>
+          </w:p>
+        </w:tc>
+        <w:tc>
+          <w:tcPr>
+            <w:tcW w:w="1276" w:type="dxa"/>
+            <w:vAlign w:val="center"/>
+          </w:tcPr>
+          <w:p>
+            <w:pPr>
+              <w:jc w:val="center"/>
+              <w:rPr>
+                <w:rFonts w:ascii="Times New Roman" w:hAnsi="Times New Roman" w:cs="Times New Roman"/>
+                <w:sz w:val="16"/>
+                <w:szCs w:val="16"/>
+              </w:rPr>
+            </w:pPr>
+            <w:r>
+              <w:rPr>
+                <w:rFonts w:ascii="Times New Roman" w:hAnsi="Times New Roman" w:cs="Times New Roman"/>
+                <w:sz w:val="16"/>
+                <w:szCs w:val="16"/>
+              </w:rPr>
+              <w:t>ARA e MTA</w:t>
+            </w:r>
+          </w:p>
+        </w:tc>
+        <w:tc>
+          <w:tcPr>
+            <w:tcW w:w="1985" w:type="dxa"/>
+            <w:vAlign w:val="center"/>
+          </w:tcPr>
+          <w:p>
+            <w:pPr>
+              <w:jc w:val="center"/>
+              <w:rPr>
+                <w:rFonts w:ascii="Times New Roman" w:hAnsi="Times New Roman" w:cs="Times New Roman"/>
+                <w:sz w:val="16"/>
+                <w:szCs w:val="16"/>
+              </w:rPr>
+            </w:pPr>
+            <w:r>
+              <w:rPr>
+                <w:rFonts w:ascii="Times New Roman" w:hAnsi="Times New Roman" w:cs="Times New Roman"/>
+                <w:sz w:val="16"/>
+                <w:szCs w:val="16"/>
+              </w:rPr>
+              <w:t>${chainstrutor</w:t>
+            </w:r>
+            <w:r>
+              <w:rPr>
+                <w:rFonts w:ascii="Times New Roman" w:hAnsi="Times New Roman" w:cs="Times New Roman"/>
+                <w:sz w:val="16"/>
+                <w:szCs w:val="16"/>
+              </w:rPr>
+              <w:t>3</w:t>
+            </w:r>
+            <w:r>
+              <w:rPr>
+                <w:rFonts w:ascii="Times New Roman" w:hAnsi="Times New Roman" w:cs="Times New Roman"/>
+                <w:sz w:val="16"/>
+                <w:szCs w:val="16"/>
+              </w:rPr>
+              <w:t>}</w:t>
+            </w:r>
+          </w:p>
+        </w:tc>
+      </w:tr>
+      <w:tr>
+        <w:trPr>
+          <w:trHeight w:val="420"/>
+        </w:trPr>
+        <w:tc>
+          <w:tcPr>
+            <w:tcW w:w="3119" w:type="dxa"/>
+            <w:vAlign w:val="center"/>
+          </w:tcPr>
+          <w:p>
+            <w:pPr>
+              <w:rPr>
+                <w:rFonts w:ascii="Times New Roman" w:hAnsi="Times New Roman" w:cs="Times New Roman"/>
+                <w:sz w:val="16"/>
+                <w:szCs w:val="16"/>
+              </w:rPr>
+            </w:pPr>
+            <w:r>
+              <w:rPr>
+                <w:rFonts w:ascii="Times New Roman" w:hAnsi="Times New Roman" w:cs="Times New Roman"/>
+                <w:sz w:val="16"/>
+                <w:szCs w:val="16"/>
+              </w:rPr>
+              <w:t>${nomeinstrutor</w:t>
+            </w:r>
+            <w:r>
+              <w:rPr>
+                <w:rFonts w:ascii="Times New Roman" w:hAnsi="Times New Roman" w:cs="Times New Roman"/>
+                <w:sz w:val="16"/>
+                <w:szCs w:val="16"/>
+              </w:rPr>
+              <w:t>4</w:t>
+            </w:r>
+            <w:r>
+              <w:rPr>
+                <w:rFonts w:ascii="Times New Roman" w:hAnsi="Times New Roman" w:cs="Times New Roman"/>
+                <w:sz w:val="16"/>
+                <w:szCs w:val="16"/>
+              </w:rPr>
+              <w:t>}</w:t>
+            </w:r>
+          </w:p>
+        </w:tc>
+        <w:tc>
+          <w:tcPr>
+            <w:tcW w:w="1276" w:type="dxa"/>
+            <w:vAlign w:val="center"/>
+          </w:tcPr>
+          <w:p>
+            <w:pPr>
+              <w:jc w:val="center"/>
+              <w:rPr>
+                <w:rFonts w:ascii="Times New Roman" w:hAnsi="Times New Roman" w:cs="Times New Roman"/>
+                <w:sz w:val="16"/>
+                <w:szCs w:val="16"/>
+              </w:rPr>
+            </w:pPr>
+            <w:r>
+              <w:rPr>
+                <w:rFonts w:ascii="Times New Roman" w:hAnsi="Times New Roman" w:cs="Times New Roman"/>
+                <w:sz w:val="16"/>
+                <w:szCs w:val="16"/>
+              </w:rPr>
+              <w:t>${cpfinstrutor</w:t>
+            </w:r>
+            <w:r>
+              <w:rPr>
+                <w:rFonts w:ascii="Times New Roman" w:hAnsi="Times New Roman" w:cs="Times New Roman"/>
+                <w:sz w:val="16"/>
+                <w:szCs w:val="16"/>
+              </w:rPr>
+              <w:t>4</w:t>
+            </w:r>
+            <w:r>
+              <w:rPr>
+                <w:rFonts w:ascii="Times New Roman" w:hAnsi="Times New Roman" w:cs="Times New Roman"/>
+                <w:sz w:val="16"/>
+                <w:szCs w:val="16"/>
+              </w:rPr>
+              <w:t>}</w:t>
+            </w:r>
+          </w:p>
+        </w:tc>
+        <w:tc>
+          <w:tcPr>
+            <w:tcW w:w="1417" w:type="dxa"/>
+            <w:vAlign w:val="center"/>
+          </w:tcPr>
+          <w:p>
+            <w:pPr>
+              <w:jc w:val="center"/>
+              <w:rPr>
+                <w:rFonts w:ascii="Times New Roman" w:hAnsi="Times New Roman" w:cs="Times New Roman"/>
+                <w:sz w:val="16"/>
+                <w:szCs w:val="16"/>
+              </w:rPr>
+            </w:pPr>
+            <w:r>
+              <w:rPr>
+                <w:rFonts w:ascii="Times New Roman" w:hAnsi="Times New Roman" w:cs="Times New Roman"/>
+                <w:sz w:val="16"/>
+                <w:szCs w:val="16"/>
+              </w:rPr>
+              <w:t>${celinstrutor</w:t>
+            </w:r>
+            <w:r>
+              <w:rPr>
+                <w:rFonts w:ascii="Times New Roman" w:hAnsi="Times New Roman" w:cs="Times New Roman"/>
+                <w:sz w:val="16"/>
+                <w:szCs w:val="16"/>
+              </w:rPr>
+              <w:t>4</w:t>
+            </w:r>
+            <w:r>
+              <w:rPr>
+                <w:rFonts w:ascii="Times New Roman" w:hAnsi="Times New Roman" w:cs="Times New Roman"/>
+                <w:sz w:val="16"/>
+                <w:szCs w:val="16"/>
+              </w:rPr>
+              <w:t>}</w:t>
+            </w:r>
+          </w:p>
+        </w:tc>
+        <w:tc>
+          <w:tcPr>
+            <w:tcW w:w="1276" w:type="dxa"/>
+            <w:vAlign w:val="center"/>
+          </w:tcPr>
+          <w:p>
+            <w:pPr>
+              <w:jc w:val="center"/>
+              <w:rPr>
+                <w:rFonts w:ascii="Times New Roman" w:hAnsi="Times New Roman" w:cs="Times New Roman"/>
+                <w:sz w:val="16"/>
+                <w:szCs w:val="16"/>
+              </w:rPr>
+            </w:pPr>
+            <w:r>
+              <w:rPr>
+                <w:rFonts w:ascii="Times New Roman" w:hAnsi="Times New Roman" w:cs="Times New Roman"/>
+                <w:sz w:val="16"/>
+                <w:szCs w:val="16"/>
+              </w:rPr>
+              <w:t>ARA e MTA</w:t>
+            </w:r>
+          </w:p>
+        </w:tc>
+        <w:tc>
+          <w:tcPr>
+            <w:tcW w:w="1985" w:type="dxa"/>
+            <w:vAlign w:val="center"/>
+          </w:tcPr>
+          <w:p>
+            <w:pPr>
+              <w:jc w:val="center"/>
+              <w:rPr>
+                <w:rFonts w:ascii="Times New Roman" w:hAnsi="Times New Roman" w:cs="Times New Roman"/>
+                <w:sz w:val="16"/>
+                <w:szCs w:val="16"/>
+              </w:rPr>
+            </w:pPr>
+            <w:r>
+              <w:rPr>
+                <w:rFonts w:ascii="Times New Roman" w:hAnsi="Times New Roman" w:cs="Times New Roman"/>
+                <w:sz w:val="16"/>
+                <w:szCs w:val="16"/>
+              </w:rPr>
+              <w:t>${chainstrutor</w:t>
+            </w:r>
+            <w:r>
+              <w:rPr>
+                <w:rFonts w:ascii="Times New Roman" w:hAnsi="Times New Roman" w:cs="Times New Roman"/>
+                <w:sz w:val="16"/>
+                <w:szCs w:val="16"/>
+              </w:rPr>
+              <w:t>4</w:t>
+            </w:r>
             <w:r>
               <w:rPr>
                 <w:rFonts w:ascii="Times New Roman" w:hAnsi="Times New Roman" w:cs="Times New Roman"/>
@@ -2035,21 +2377,7 @@
               <w:rPr>
                 <w:rFonts w:ascii="Times New Roman" w:hAnsi="Times New Roman" w:cs="Times New Roman"/>
               </w:rPr>
-              <w:t>${</w:t>
-            </w:r>
-            <w:proofErr w:type="spellStart"/>
-            <w:r>
-              <w:rPr>
-                <w:rFonts w:ascii="Times New Roman" w:hAnsi="Times New Roman" w:cs="Times New Roman"/>
-              </w:rPr>
-              <w:t>nomeinstrutor</w:t>
-            </w:r>
-            <w:proofErr w:type="spellEnd"/>
-            <w:r>
-              <w:rPr>
-                <w:rFonts w:ascii="Times New Roman" w:hAnsi="Times New Roman" w:cs="Times New Roman"/>
-              </w:rPr>
-              <w:t>}</w:t>
+              <w:t>${nomeinstrutor}</w:t>
             </w:r>
           </w:p>
         </w:tc>

</xml_diff>

<commit_message>
alteracoes no oficio docx 3
</commit_message>
<xml_diff>
--- a/storage/app/public/templates/oficioproa.docx
+++ b/storage/app/public/templates/oficioproa.docx
@@ -15,14 +15,32 @@
           <w:b/>
           <w:bCs/>
         </w:rPr>
-        <w:t>${nomeescola}</w:t>
-      </w:r>
+        <w:t>${</w:t>
+      </w:r>
+      <w:proofErr w:type="spellStart"/>
       <w:r>
         <w:rPr>
           <w:rFonts w:ascii="Times New Roman" w:hAnsi="Times New Roman" w:cs="Times New Roman"/>
           <w:b/>
           <w:bCs/>
         </w:rPr>
+        <w:t>nomeescola</w:t>
+      </w:r>
+      <w:proofErr w:type="spellEnd"/>
+      <w:r>
+        <w:rPr>
+          <w:rFonts w:ascii="Times New Roman" w:hAnsi="Times New Roman" w:cs="Times New Roman"/>
+          <w:b/>
+          <w:bCs/>
+        </w:rPr>
+        <w:t>}</w:t>
+      </w:r>
+      <w:r>
+        <w:rPr>
+          <w:rFonts w:ascii="Times New Roman" w:hAnsi="Times New Roman" w:cs="Times New Roman"/>
+          <w:b/>
+          <w:bCs/>
+        </w:rPr>
         <w:br/>
       </w:r>
       <w:r>
@@ -96,7 +114,25 @@
           <w:sz w:val="20"/>
           <w:szCs w:val="20"/>
         </w:rPr>
-        <w:t>${emailescola}</w:t>
+        <w:t>${</w:t>
+      </w:r>
+      <w:proofErr w:type="spellStart"/>
+      <w:r>
+        <w:rPr>
+          <w:rFonts w:ascii="Times New Roman" w:hAnsi="Times New Roman" w:cs="Times New Roman"/>
+          <w:sz w:val="20"/>
+          <w:szCs w:val="20"/>
+        </w:rPr>
+        <w:t>emailescola</w:t>
+      </w:r>
+      <w:proofErr w:type="spellEnd"/>
+      <w:r>
+        <w:rPr>
+          <w:rFonts w:ascii="Times New Roman" w:hAnsi="Times New Roman" w:cs="Times New Roman"/>
+          <w:sz w:val="20"/>
+          <w:szCs w:val="20"/>
+        </w:rPr>
+        <w:t>}</w:t>
       </w:r>
     </w:p>
     <w:p>
@@ -161,38 +197,74 @@
                 <w:sz w:val="20"/>
                 <w:szCs w:val="20"/>
               </w:rPr>
-              <w:t>Oficio n° ${numoficio}</w:t>
-            </w:r>
-          </w:p>
-          <w:p>
-            <w:pPr>
-              <w:jc w:val="both"/>
-              <w:rPr>
-                <w:rFonts w:ascii="Times New Roman" w:hAnsi="Times New Roman" w:cs="Times New Roman"/>
-              </w:rPr>
-            </w:pPr>
-          </w:p>
-        </w:tc>
-        <w:tc>
-          <w:tcPr>
-            <w:tcW w:w="4808" w:type="dxa"/>
-          </w:tcPr>
-          <w:p>
-            <w:pPr>
-              <w:jc w:val="right"/>
+              <w:t>Oficio n° ${</w:t>
+            </w:r>
+            <w:proofErr w:type="spellStart"/>
+            <w:r>
               <w:rPr>
                 <w:rFonts w:ascii="Times New Roman" w:hAnsi="Times New Roman" w:cs="Times New Roman"/>
                 <w:sz w:val="20"/>
                 <w:szCs w:val="20"/>
               </w:rPr>
-            </w:pPr>
+              <w:t>numoficio</w:t>
+            </w:r>
+            <w:proofErr w:type="spellEnd"/>
             <w:r>
               <w:rPr>
                 <w:rFonts w:ascii="Times New Roman" w:hAnsi="Times New Roman" w:cs="Times New Roman"/>
                 <w:sz w:val="20"/>
                 <w:szCs w:val="20"/>
               </w:rPr>
-              <w:t>${localdata}</w:t>
+              <w:t>}</w:t>
+            </w:r>
+          </w:p>
+          <w:p>
+            <w:pPr>
+              <w:jc w:val="both"/>
+              <w:rPr>
+                <w:rFonts w:ascii="Times New Roman" w:hAnsi="Times New Roman" w:cs="Times New Roman"/>
+              </w:rPr>
+            </w:pPr>
+          </w:p>
+        </w:tc>
+        <w:tc>
+          <w:tcPr>
+            <w:tcW w:w="4808" w:type="dxa"/>
+          </w:tcPr>
+          <w:p>
+            <w:pPr>
+              <w:jc w:val="right"/>
+              <w:rPr>
+                <w:rFonts w:ascii="Times New Roman" w:hAnsi="Times New Roman" w:cs="Times New Roman"/>
+                <w:sz w:val="20"/>
+                <w:szCs w:val="20"/>
+              </w:rPr>
+            </w:pPr>
+            <w:r>
+              <w:rPr>
+                <w:rFonts w:ascii="Times New Roman" w:hAnsi="Times New Roman" w:cs="Times New Roman"/>
+                <w:sz w:val="20"/>
+                <w:szCs w:val="20"/>
+              </w:rPr>
+              <w:t>${</w:t>
+            </w:r>
+            <w:proofErr w:type="spellStart"/>
+            <w:r>
+              <w:rPr>
+                <w:rFonts w:ascii="Times New Roman" w:hAnsi="Times New Roman" w:cs="Times New Roman"/>
+                <w:sz w:val="20"/>
+                <w:szCs w:val="20"/>
+              </w:rPr>
+              <w:t>localdata</w:t>
+            </w:r>
+            <w:proofErr w:type="spellEnd"/>
+            <w:r>
+              <w:rPr>
+                <w:rFonts w:ascii="Times New Roman" w:hAnsi="Times New Roman" w:cs="Times New Roman"/>
+                <w:sz w:val="20"/>
+                <w:szCs w:val="20"/>
+              </w:rPr>
+              <w:t>}</w:t>
             </w:r>
           </w:p>
         </w:tc>
@@ -229,7 +301,25 @@
           <w:szCs w:val="20"/>
         </w:rPr>
         <w:br/>
-        <w:t>${destinatariocapitania}</w:t>
+        <w:t>${</w:t>
+      </w:r>
+      <w:proofErr w:type="spellStart"/>
+      <w:r>
+        <w:rPr>
+          <w:rFonts w:ascii="Times New Roman" w:hAnsi="Times New Roman" w:cs="Times New Roman"/>
+          <w:sz w:val="20"/>
+          <w:szCs w:val="20"/>
+        </w:rPr>
+        <w:t>destinatariocapitania</w:t>
+      </w:r>
+      <w:proofErr w:type="spellEnd"/>
+      <w:r>
+        <w:rPr>
+          <w:rFonts w:ascii="Times New Roman" w:hAnsi="Times New Roman" w:cs="Times New Roman"/>
+          <w:sz w:val="20"/>
+          <w:szCs w:val="20"/>
+        </w:rPr>
+        <w:t>}</w:t>
       </w:r>
       <w:r>
         <w:rPr>
@@ -238,7 +328,25 @@
           <w:szCs w:val="20"/>
         </w:rPr>
         <w:br/>
-        <w:t>${funcaodestinatario}</w:t>
+        <w:t>${</w:t>
+      </w:r>
+      <w:proofErr w:type="spellStart"/>
+      <w:r>
+        <w:rPr>
+          <w:rFonts w:ascii="Times New Roman" w:hAnsi="Times New Roman" w:cs="Times New Roman"/>
+          <w:sz w:val="20"/>
+          <w:szCs w:val="20"/>
+        </w:rPr>
+        <w:t>funcaodestinatario</w:t>
+      </w:r>
+      <w:proofErr w:type="spellEnd"/>
+      <w:r>
+        <w:rPr>
+          <w:rFonts w:ascii="Times New Roman" w:hAnsi="Times New Roman" w:cs="Times New Roman"/>
+          <w:sz w:val="20"/>
+          <w:szCs w:val="20"/>
+        </w:rPr>
+        <w:t>}</w:t>
       </w:r>
       <w:r>
         <w:rPr>
@@ -247,7 +355,25 @@
           <w:szCs w:val="20"/>
         </w:rPr>
         <w:br/>
-        <w:t>${enderecocapitania}</w:t>
+        <w:t>${</w:t>
+      </w:r>
+      <w:proofErr w:type="spellStart"/>
+      <w:r>
+        <w:rPr>
+          <w:rFonts w:ascii="Times New Roman" w:hAnsi="Times New Roman" w:cs="Times New Roman"/>
+          <w:sz w:val="20"/>
+          <w:szCs w:val="20"/>
+        </w:rPr>
+        <w:t>enderecocapitania</w:t>
+      </w:r>
+      <w:proofErr w:type="spellEnd"/>
+      <w:r>
+        <w:rPr>
+          <w:rFonts w:ascii="Times New Roman" w:hAnsi="Times New Roman" w:cs="Times New Roman"/>
+          <w:sz w:val="20"/>
+          <w:szCs w:val="20"/>
+        </w:rPr>
+        <w:t>}</w:t>
       </w:r>
     </w:p>
     <w:p>
@@ -289,7 +415,29 @@
           <w:sz w:val="20"/>
           <w:szCs w:val="20"/>
         </w:rPr>
-        <w:t>${assuntooficio}</w:t>
+        <w:t>${</w:t>
+      </w:r>
+      <w:proofErr w:type="spellStart"/>
+      <w:r>
+        <w:rPr>
+          <w:rFonts w:ascii="Times New Roman" w:hAnsi="Times New Roman" w:cs="Times New Roman"/>
+          <w:b/>
+          <w:bCs/>
+          <w:sz w:val="20"/>
+          <w:szCs w:val="20"/>
+        </w:rPr>
+        <w:t>assuntooficio</w:t>
+      </w:r>
+      <w:proofErr w:type="spellEnd"/>
+      <w:r>
+        <w:rPr>
+          <w:rFonts w:ascii="Times New Roman" w:hAnsi="Times New Roman" w:cs="Times New Roman"/>
+          <w:b/>
+          <w:bCs/>
+          <w:sz w:val="20"/>
+          <w:szCs w:val="20"/>
+        </w:rPr>
+        <w:t>}</w:t>
       </w:r>
     </w:p>
     <w:p>
@@ -316,7 +464,25 @@
           <w:szCs w:val="20"/>
         </w:rPr>
         <w:tab/>
-        <w:t>Senhor ${funcaodestinatario},</w:t>
+        <w:t>Senhor ${</w:t>
+      </w:r>
+      <w:proofErr w:type="spellStart"/>
+      <w:r>
+        <w:rPr>
+          <w:rFonts w:ascii="Times New Roman" w:hAnsi="Times New Roman" w:cs="Times New Roman"/>
+          <w:sz w:val="20"/>
+          <w:szCs w:val="20"/>
+        </w:rPr>
+        <w:t>funcaodestinatario</w:t>
+      </w:r>
+      <w:proofErr w:type="spellEnd"/>
+      <w:r>
+        <w:rPr>
+          <w:rFonts w:ascii="Times New Roman" w:hAnsi="Times New Roman" w:cs="Times New Roman"/>
+          <w:sz w:val="20"/>
+          <w:szCs w:val="20"/>
+        </w:rPr>
+        <w:t>},</w:t>
       </w:r>
     </w:p>
     <w:p>
@@ -378,7 +544,43 @@
           <w:szCs w:val="20"/>
         </w:rPr>
         <w:br/>
-        <w:t>(Continuação do Ofício n° ${numoficio}, da ${nomeescola} à ${capitania})</w:t>
+        <w:t>(Continuação do Ofício n° ${</w:t>
+      </w:r>
+      <w:proofErr w:type="spellStart"/>
+      <w:r>
+        <w:rPr>
+          <w:rFonts w:ascii="Times New Roman" w:hAnsi="Times New Roman" w:cs="Times New Roman"/>
+          <w:sz w:val="20"/>
+          <w:szCs w:val="20"/>
+        </w:rPr>
+        <w:t>numoficio</w:t>
+      </w:r>
+      <w:proofErr w:type="spellEnd"/>
+      <w:r>
+        <w:rPr>
+          <w:rFonts w:ascii="Times New Roman" w:hAnsi="Times New Roman" w:cs="Times New Roman"/>
+          <w:sz w:val="20"/>
+          <w:szCs w:val="20"/>
+        </w:rPr>
+        <w:t>}, da ${</w:t>
+      </w:r>
+      <w:proofErr w:type="spellStart"/>
+      <w:r>
+        <w:rPr>
+          <w:rFonts w:ascii="Times New Roman" w:hAnsi="Times New Roman" w:cs="Times New Roman"/>
+          <w:sz w:val="20"/>
+          <w:szCs w:val="20"/>
+        </w:rPr>
+        <w:t>nomeescola</w:t>
+      </w:r>
+      <w:proofErr w:type="spellEnd"/>
+      <w:r>
+        <w:rPr>
+          <w:rFonts w:ascii="Times New Roman" w:hAnsi="Times New Roman" w:cs="Times New Roman"/>
+          <w:sz w:val="20"/>
+          <w:szCs w:val="20"/>
+        </w:rPr>
+        <w:t>} à ${capitania})</w:t>
       </w:r>
     </w:p>
     <w:p>
@@ -2377,7 +2579,27 @@
               <w:rPr>
                 <w:rFonts w:ascii="Times New Roman" w:hAnsi="Times New Roman" w:cs="Times New Roman"/>
               </w:rPr>
-              <w:t>${nomeinstrutor}</w:t>
+              <w:t>${</w:t>
+            </w:r>
+            <w:proofErr w:type="spellStart"/>
+            <w:r>
+              <w:rPr>
+                <w:rFonts w:ascii="Times New Roman" w:hAnsi="Times New Roman" w:cs="Times New Roman"/>
+              </w:rPr>
+              <w:t>nomeinstrutor</w:t>
+            </w:r>
+            <w:r>
+              <w:rPr>
+                <w:rFonts w:ascii="Times New Roman" w:hAnsi="Times New Roman" w:cs="Times New Roman"/>
+              </w:rPr>
+              <w:t>principal</w:t>
+            </w:r>
+            <w:proofErr w:type="spellEnd"/>
+            <w:r>
+              <w:rPr>
+                <w:rFonts w:ascii="Times New Roman" w:hAnsi="Times New Roman" w:cs="Times New Roman"/>
+              </w:rPr>
+              <w:t>}</w:t>
             </w:r>
           </w:p>
         </w:tc>

</xml_diff>

<commit_message>
ajustes pós migracao docker - oficio
</commit_message>
<xml_diff>
--- a/storage/app/public/templates/oficioproa.docx
+++ b/storage/app/public/templates/oficioproa.docx
@@ -14,6 +14,8 @@
           <w:rFonts w:ascii="Times New Roman" w:hAnsi="Times New Roman" w:cs="Times New Roman"/>
           <w:b/>
           <w:bCs/>
+          <w:sz w:val="28"/>
+          <w:szCs w:val="28"/>
         </w:rPr>
         <w:t>${</w:t>
       </w:r>
@@ -23,6 +25,8 @@
           <w:rFonts w:ascii="Times New Roman" w:hAnsi="Times New Roman" w:cs="Times New Roman"/>
           <w:b/>
           <w:bCs/>
+          <w:sz w:val="28"/>
+          <w:szCs w:val="28"/>
         </w:rPr>
         <w:t>nomeescola</w:t>
       </w:r>
@@ -32,6 +36,8 @@
           <w:rFonts w:ascii="Times New Roman" w:hAnsi="Times New Roman" w:cs="Times New Roman"/>
           <w:b/>
           <w:bCs/>
+          <w:sz w:val="28"/>
+          <w:szCs w:val="28"/>
         </w:rPr>
         <w:t>}</w:t>
       </w:r>
@@ -46,16 +52,12 @@
       <w:r>
         <w:rPr>
           <w:rFonts w:ascii="Times New Roman" w:hAnsi="Times New Roman" w:cs="Times New Roman"/>
-          <w:sz w:val="20"/>
-          <w:szCs w:val="20"/>
         </w:rPr>
         <w:t>${enderecoescola1}</w:t>
       </w:r>
       <w:r>
         <w:rPr>
           <w:rFonts w:ascii="Times New Roman" w:hAnsi="Times New Roman" w:cs="Times New Roman"/>
-          <w:sz w:val="20"/>
-          <w:szCs w:val="20"/>
         </w:rPr>
         <w:br/>
         <w:t>${enderecoescola2}</w:t>
@@ -63,56 +65,42 @@
       <w:r>
         <w:rPr>
           <w:rFonts w:ascii="Times New Roman" w:hAnsi="Times New Roman" w:cs="Times New Roman"/>
-          <w:sz w:val="20"/>
-          <w:szCs w:val="20"/>
         </w:rPr>
         <w:br/>
       </w:r>
       <w:r>
         <w:rPr>
           <w:rFonts w:ascii="Times New Roman" w:hAnsi="Times New Roman" w:cs="Times New Roman"/>
-          <w:sz w:val="20"/>
-          <w:szCs w:val="20"/>
         </w:rPr>
         <w:t xml:space="preserve">Tel.: </w:t>
       </w:r>
       <w:r>
         <w:rPr>
           <w:rFonts w:ascii="Times New Roman" w:hAnsi="Times New Roman" w:cs="Times New Roman"/>
-          <w:sz w:val="20"/>
-          <w:szCs w:val="20"/>
         </w:rPr>
         <w:t>${telescola}</w:t>
       </w:r>
       <w:r>
         <w:rPr>
           <w:rFonts w:ascii="Times New Roman" w:hAnsi="Times New Roman" w:cs="Times New Roman"/>
-          <w:sz w:val="20"/>
-          <w:szCs w:val="20"/>
         </w:rPr>
         <w:t xml:space="preserve"> </w:t>
       </w:r>
       <w:r>
         <w:rPr>
           <w:rFonts w:ascii="Times New Roman" w:hAnsi="Times New Roman" w:cs="Times New Roman"/>
-          <w:sz w:val="20"/>
-          <w:szCs w:val="20"/>
         </w:rPr>
         <w:t>/</w:t>
       </w:r>
       <w:r>
         <w:rPr>
           <w:rFonts w:ascii="Times New Roman" w:hAnsi="Times New Roman" w:cs="Times New Roman"/>
-          <w:sz w:val="20"/>
-          <w:szCs w:val="20"/>
         </w:rPr>
         <w:t xml:space="preserve"> E-mail: </w:t>
       </w:r>
       <w:r>
         <w:rPr>
           <w:rFonts w:ascii="Times New Roman" w:hAnsi="Times New Roman" w:cs="Times New Roman"/>
-          <w:sz w:val="20"/>
-          <w:szCs w:val="20"/>
         </w:rPr>
         <w:t>${</w:t>
       </w:r>
@@ -120,8 +108,6 @@
       <w:r>
         <w:rPr>
           <w:rFonts w:ascii="Times New Roman" w:hAnsi="Times New Roman" w:cs="Times New Roman"/>
-          <w:sz w:val="20"/>
-          <w:szCs w:val="20"/>
         </w:rPr>
         <w:t>emailescola</w:t>
       </w:r>
@@ -129,8 +115,6 @@
       <w:r>
         <w:rPr>
           <w:rFonts w:ascii="Times New Roman" w:hAnsi="Times New Roman" w:cs="Times New Roman"/>
-          <w:sz w:val="20"/>
-          <w:szCs w:val="20"/>
         </w:rPr>
         <w:t>}</w:t>
       </w:r>
@@ -159,43 +143,39 @@
         </w:rPr>
       </w:pPr>
     </w:p>
+    <w:p>
+      <w:pPr>
+        <w:jc w:val="both"/>
+        <w:rPr>
+          <w:rFonts w:ascii="Times New Roman" w:hAnsi="Times New Roman" w:cs="Times New Roman"/>
+        </w:rPr>
+      </w:pPr>
+    </w:p>
     <w:tbl>
       <w:tblPr>
         <w:tblStyle w:val="Tabelacomgrade"/>
-        <w:tblW w:w="0" w:type="auto"/>
-        <w:tblBorders>
-          <w:top w:val="none" w:sz="0" w:space="0" w:color="auto"/>
-          <w:left w:val="none" w:sz="0" w:space="0" w:color="auto"/>
-          <w:bottom w:val="none" w:sz="0" w:space="0" w:color="auto"/>
-          <w:right w:val="none" w:sz="0" w:space="0" w:color="auto"/>
-          <w:insideH w:val="none" w:sz="0" w:space="0" w:color="auto"/>
-          <w:insideV w:val="none" w:sz="0" w:space="0" w:color="auto"/>
-        </w:tblBorders>
+        <w:tblW w:w="14170" w:type="dxa"/>
         <w:tblLook w:val="04A0" w:firstRow="1" w:lastRow="0" w:firstColumn="1" w:lastColumn="0" w:noHBand="0" w:noVBand="1"/>
       </w:tblPr>
       <w:tblGrid>
-        <w:gridCol w:w="3686"/>
-        <w:gridCol w:w="4808"/>
+        <w:gridCol w:w="6799"/>
+        <w:gridCol w:w="7371"/>
       </w:tblGrid>
       <w:tr>
         <w:tc>
           <w:tcPr>
-            <w:tcW w:w="3686" w:type="dxa"/>
+            <w:tcW w:w="6799" w:type="dxa"/>
           </w:tcPr>
           <w:p>
             <w:pPr>
               <w:jc w:val="both"/>
               <w:rPr>
                 <w:rFonts w:ascii="Times New Roman" w:hAnsi="Times New Roman" w:cs="Times New Roman"/>
-                <w:sz w:val="20"/>
-                <w:szCs w:val="20"/>
-              </w:rPr>
-            </w:pPr>
-            <w:r>
-              <w:rPr>
-                <w:rFonts w:ascii="Times New Roman" w:hAnsi="Times New Roman" w:cs="Times New Roman"/>
-                <w:sz w:val="20"/>
-                <w:szCs w:val="20"/>
+              </w:rPr>
+            </w:pPr>
+            <w:r>
+              <w:rPr>
+                <w:rFonts w:ascii="Times New Roman" w:hAnsi="Times New Roman" w:cs="Times New Roman"/>
               </w:rPr>
               <w:t>Oficio n° ${</w:t>
             </w:r>
@@ -203,8 +183,6 @@
             <w:r>
               <w:rPr>
                 <w:rFonts w:ascii="Times New Roman" w:hAnsi="Times New Roman" w:cs="Times New Roman"/>
-                <w:sz w:val="20"/>
-                <w:szCs w:val="20"/>
               </w:rPr>
               <w:t>numoficio</w:t>
             </w:r>
@@ -212,8 +190,6 @@
             <w:r>
               <w:rPr>
                 <w:rFonts w:ascii="Times New Roman" w:hAnsi="Times New Roman" w:cs="Times New Roman"/>
-                <w:sz w:val="20"/>
-                <w:szCs w:val="20"/>
               </w:rPr>
               <w:t>}</w:t>
             </w:r>
@@ -229,22 +205,18 @@
         </w:tc>
         <w:tc>
           <w:tcPr>
-            <w:tcW w:w="4808" w:type="dxa"/>
+            <w:tcW w:w="7371" w:type="dxa"/>
           </w:tcPr>
           <w:p>
             <w:pPr>
               <w:jc w:val="right"/>
               <w:rPr>
                 <w:rFonts w:ascii="Times New Roman" w:hAnsi="Times New Roman" w:cs="Times New Roman"/>
-                <w:sz w:val="20"/>
-                <w:szCs w:val="20"/>
-              </w:rPr>
-            </w:pPr>
-            <w:r>
-              <w:rPr>
-                <w:rFonts w:ascii="Times New Roman" w:hAnsi="Times New Roman" w:cs="Times New Roman"/>
-                <w:sz w:val="20"/>
-                <w:szCs w:val="20"/>
+              </w:rPr>
+            </w:pPr>
+            <w:r>
+              <w:rPr>
+                <w:rFonts w:ascii="Times New Roman" w:hAnsi="Times New Roman" w:cs="Times New Roman"/>
               </w:rPr>
               <w:t>${</w:t>
             </w:r>
@@ -252,8 +224,6 @@
             <w:r>
               <w:rPr>
                 <w:rFonts w:ascii="Times New Roman" w:hAnsi="Times New Roman" w:cs="Times New Roman"/>
-                <w:sz w:val="20"/>
-                <w:szCs w:val="20"/>
               </w:rPr>
               <w:t>localdata</w:t>
             </w:r>
@@ -261,8 +231,6 @@
             <w:r>
               <w:rPr>
                 <w:rFonts w:ascii="Times New Roman" w:hAnsi="Times New Roman" w:cs="Times New Roman"/>
-                <w:sz w:val="20"/>
-                <w:szCs w:val="20"/>
               </w:rPr>
               <w:t>}</w:t>
             </w:r>
@@ -280,104 +248,7 @@
     </w:p>
     <w:p>
       <w:pPr>
-        <w:rPr>
-          <w:rFonts w:ascii="Times New Roman" w:hAnsi="Times New Roman" w:cs="Times New Roman"/>
-          <w:sz w:val="20"/>
-          <w:szCs w:val="20"/>
-        </w:rPr>
-      </w:pPr>
-      <w:r>
-        <w:rPr>
-          <w:rFonts w:ascii="Times New Roman" w:hAnsi="Times New Roman" w:cs="Times New Roman"/>
-          <w:sz w:val="20"/>
-          <w:szCs w:val="20"/>
-        </w:rPr>
-        <w:t>Ao Senhor</w:t>
-      </w:r>
-      <w:r>
-        <w:rPr>
-          <w:rFonts w:ascii="Times New Roman" w:hAnsi="Times New Roman" w:cs="Times New Roman"/>
-          <w:sz w:val="20"/>
-          <w:szCs w:val="20"/>
-        </w:rPr>
-        <w:br/>
-        <w:t>${</w:t>
-      </w:r>
-      <w:proofErr w:type="spellStart"/>
-      <w:r>
-        <w:rPr>
-          <w:rFonts w:ascii="Times New Roman" w:hAnsi="Times New Roman" w:cs="Times New Roman"/>
-          <w:sz w:val="20"/>
-          <w:szCs w:val="20"/>
-        </w:rPr>
-        <w:t>destinatariocapitania</w:t>
-      </w:r>
-      <w:proofErr w:type="spellEnd"/>
-      <w:r>
-        <w:rPr>
-          <w:rFonts w:ascii="Times New Roman" w:hAnsi="Times New Roman" w:cs="Times New Roman"/>
-          <w:sz w:val="20"/>
-          <w:szCs w:val="20"/>
-        </w:rPr>
-        <w:t>}</w:t>
-      </w:r>
-      <w:r>
-        <w:rPr>
-          <w:rFonts w:ascii="Times New Roman" w:hAnsi="Times New Roman" w:cs="Times New Roman"/>
-          <w:sz w:val="20"/>
-          <w:szCs w:val="20"/>
-        </w:rPr>
-        <w:br/>
-        <w:t>${</w:t>
-      </w:r>
-      <w:proofErr w:type="spellStart"/>
-      <w:r>
-        <w:rPr>
-          <w:rFonts w:ascii="Times New Roman" w:hAnsi="Times New Roman" w:cs="Times New Roman"/>
-          <w:sz w:val="20"/>
-          <w:szCs w:val="20"/>
-        </w:rPr>
-        <w:t>funcaodestinatario</w:t>
-      </w:r>
-      <w:proofErr w:type="spellEnd"/>
-      <w:r>
-        <w:rPr>
-          <w:rFonts w:ascii="Times New Roman" w:hAnsi="Times New Roman" w:cs="Times New Roman"/>
-          <w:sz w:val="20"/>
-          <w:szCs w:val="20"/>
-        </w:rPr>
-        <w:t>}</w:t>
-      </w:r>
-      <w:r>
-        <w:rPr>
-          <w:rFonts w:ascii="Times New Roman" w:hAnsi="Times New Roman" w:cs="Times New Roman"/>
-          <w:sz w:val="20"/>
-          <w:szCs w:val="20"/>
-        </w:rPr>
-        <w:br/>
-        <w:t>${</w:t>
-      </w:r>
-      <w:proofErr w:type="spellStart"/>
-      <w:r>
-        <w:rPr>
-          <w:rFonts w:ascii="Times New Roman" w:hAnsi="Times New Roman" w:cs="Times New Roman"/>
-          <w:sz w:val="20"/>
-          <w:szCs w:val="20"/>
-        </w:rPr>
-        <w:t>enderecocapitania</w:t>
-      </w:r>
-      <w:proofErr w:type="spellEnd"/>
-      <w:r>
-        <w:rPr>
-          <w:rFonts w:ascii="Times New Roman" w:hAnsi="Times New Roman" w:cs="Times New Roman"/>
-          <w:sz w:val="20"/>
-          <w:szCs w:val="20"/>
-        </w:rPr>
-        <w:t>}</w:t>
-      </w:r>
-    </w:p>
-    <w:p>
-      <w:pPr>
+        <w:jc w:val="both"/>
         <w:rPr>
           <w:rFonts w:ascii="Times New Roman" w:hAnsi="Times New Roman" w:cs="Times New Roman"/>
         </w:rPr>
@@ -387,55 +258,74 @@
       <w:pPr>
         <w:rPr>
           <w:rFonts w:ascii="Times New Roman" w:hAnsi="Times New Roman" w:cs="Times New Roman"/>
-          <w:sz w:val="20"/>
-          <w:szCs w:val="20"/>
         </w:rPr>
       </w:pPr>
       <w:r>
         <w:rPr>
           <w:rFonts w:ascii="Times New Roman" w:hAnsi="Times New Roman" w:cs="Times New Roman"/>
-          <w:sz w:val="20"/>
-          <w:szCs w:val="20"/>
-        </w:rPr>
-        <w:t>Assunto:</w:t>
-      </w:r>
-      <w:r>
-        <w:rPr>
-          <w:rFonts w:ascii="Times New Roman" w:hAnsi="Times New Roman" w:cs="Times New Roman"/>
-          <w:sz w:val="20"/>
-          <w:szCs w:val="20"/>
-        </w:rPr>
-        <w:t xml:space="preserve"> </w:t>
-      </w:r>
-      <w:r>
-        <w:rPr>
-          <w:rFonts w:ascii="Times New Roman" w:hAnsi="Times New Roman" w:cs="Times New Roman"/>
-          <w:b/>
-          <w:bCs/>
-          <w:sz w:val="20"/>
-          <w:szCs w:val="20"/>
-        </w:rPr>
+        </w:rPr>
+        <w:t>Ao Senhor</w:t>
+      </w:r>
+      <w:r>
+        <w:rPr>
+          <w:rFonts w:ascii="Times New Roman" w:hAnsi="Times New Roman" w:cs="Times New Roman"/>
+        </w:rPr>
+        <w:br/>
         <w:t>${</w:t>
       </w:r>
       <w:proofErr w:type="spellStart"/>
       <w:r>
         <w:rPr>
           <w:rFonts w:ascii="Times New Roman" w:hAnsi="Times New Roman" w:cs="Times New Roman"/>
-          <w:b/>
-          <w:bCs/>
-          <w:sz w:val="20"/>
-          <w:szCs w:val="20"/>
-        </w:rPr>
-        <w:t>assuntooficio</w:t>
+        </w:rPr>
+        <w:t>destinatariocapitania</w:t>
       </w:r>
       <w:proofErr w:type="spellEnd"/>
       <w:r>
         <w:rPr>
           <w:rFonts w:ascii="Times New Roman" w:hAnsi="Times New Roman" w:cs="Times New Roman"/>
-          <w:b/>
-          <w:bCs/>
-          <w:sz w:val="20"/>
-          <w:szCs w:val="20"/>
+        </w:rPr>
+        <w:t>}</w:t>
+      </w:r>
+      <w:r>
+        <w:rPr>
+          <w:rFonts w:ascii="Times New Roman" w:hAnsi="Times New Roman" w:cs="Times New Roman"/>
+        </w:rPr>
+        <w:br/>
+        <w:t>${</w:t>
+      </w:r>
+      <w:proofErr w:type="spellStart"/>
+      <w:r>
+        <w:rPr>
+          <w:rFonts w:ascii="Times New Roman" w:hAnsi="Times New Roman" w:cs="Times New Roman"/>
+        </w:rPr>
+        <w:t>funcaodestinatario</w:t>
+      </w:r>
+      <w:proofErr w:type="spellEnd"/>
+      <w:r>
+        <w:rPr>
+          <w:rFonts w:ascii="Times New Roman" w:hAnsi="Times New Roman" w:cs="Times New Roman"/>
+        </w:rPr>
+        <w:t>}</w:t>
+      </w:r>
+      <w:r>
+        <w:rPr>
+          <w:rFonts w:ascii="Times New Roman" w:hAnsi="Times New Roman" w:cs="Times New Roman"/>
+        </w:rPr>
+        <w:br/>
+        <w:t>${</w:t>
+      </w:r>
+      <w:proofErr w:type="spellStart"/>
+      <w:r>
+        <w:rPr>
+          <w:rFonts w:ascii="Times New Roman" w:hAnsi="Times New Roman" w:cs="Times New Roman"/>
+        </w:rPr>
+        <w:t>enderecocapitania</w:t>
+      </w:r>
+      <w:proofErr w:type="spellEnd"/>
+      <w:r>
+        <w:rPr>
+          <w:rFonts w:ascii="Times New Roman" w:hAnsi="Times New Roman" w:cs="Times New Roman"/>
         </w:rPr>
         <w:t>}</w:t>
       </w:r>
@@ -444,8 +334,6 @@
       <w:pPr>
         <w:rPr>
           <w:rFonts w:ascii="Times New Roman" w:hAnsi="Times New Roman" w:cs="Times New Roman"/>
-          <w:sz w:val="20"/>
-          <w:szCs w:val="20"/>
         </w:rPr>
       </w:pPr>
     </w:p>
@@ -453,15 +341,63 @@
       <w:pPr>
         <w:rPr>
           <w:rFonts w:ascii="Times New Roman" w:hAnsi="Times New Roman" w:cs="Times New Roman"/>
-          <w:sz w:val="20"/>
-          <w:szCs w:val="20"/>
         </w:rPr>
       </w:pPr>
       <w:r>
         <w:rPr>
           <w:rFonts w:ascii="Times New Roman" w:hAnsi="Times New Roman" w:cs="Times New Roman"/>
-          <w:sz w:val="20"/>
-          <w:szCs w:val="20"/>
+        </w:rPr>
+        <w:t>Assunto:</w:t>
+      </w:r>
+      <w:r>
+        <w:rPr>
+          <w:rFonts w:ascii="Times New Roman" w:hAnsi="Times New Roman" w:cs="Times New Roman"/>
+        </w:rPr>
+        <w:t xml:space="preserve"> </w:t>
+      </w:r>
+      <w:r>
+        <w:rPr>
+          <w:rFonts w:ascii="Times New Roman" w:hAnsi="Times New Roman" w:cs="Times New Roman"/>
+          <w:b/>
+          <w:bCs/>
+        </w:rPr>
+        <w:t>${</w:t>
+      </w:r>
+      <w:proofErr w:type="spellStart"/>
+      <w:r>
+        <w:rPr>
+          <w:rFonts w:ascii="Times New Roman" w:hAnsi="Times New Roman" w:cs="Times New Roman"/>
+          <w:b/>
+          <w:bCs/>
+        </w:rPr>
+        <w:t>assuntooficio</w:t>
+      </w:r>
+      <w:proofErr w:type="spellEnd"/>
+      <w:r>
+        <w:rPr>
+          <w:rFonts w:ascii="Times New Roman" w:hAnsi="Times New Roman" w:cs="Times New Roman"/>
+          <w:b/>
+          <w:bCs/>
+        </w:rPr>
+        <w:t>}</w:t>
+      </w:r>
+    </w:p>
+    <w:p>
+      <w:pPr>
+        <w:rPr>
+          <w:rFonts w:ascii="Times New Roman" w:hAnsi="Times New Roman" w:cs="Times New Roman"/>
+        </w:rPr>
+      </w:pPr>
+    </w:p>
+    <w:p>
+      <w:pPr>
+        <w:rPr>
+          <w:rFonts w:ascii="Times New Roman" w:hAnsi="Times New Roman" w:cs="Times New Roman"/>
+        </w:rPr>
+      </w:pPr>
+      <w:r>
+        <w:rPr>
+          <w:rFonts w:ascii="Times New Roman" w:hAnsi="Times New Roman" w:cs="Times New Roman"/>
         </w:rPr>
         <w:tab/>
         <w:t>Senhor ${</w:t>
@@ -470,8 +406,6 @@
       <w:r>
         <w:rPr>
           <w:rFonts w:ascii="Times New Roman" w:hAnsi="Times New Roman" w:cs="Times New Roman"/>
-          <w:sz w:val="20"/>
-          <w:szCs w:val="20"/>
         </w:rPr>
         <w:t>funcaodestinatario</w:t>
       </w:r>
@@ -479,8 +413,6 @@
       <w:r>
         <w:rPr>
           <w:rFonts w:ascii="Times New Roman" w:hAnsi="Times New Roman" w:cs="Times New Roman"/>
-          <w:sz w:val="20"/>
-          <w:szCs w:val="20"/>
         </w:rPr>
         <w:t>},</w:t>
       </w:r>
@@ -494,15 +426,11 @@
         </w:numPr>
         <w:rPr>
           <w:rFonts w:ascii="Times New Roman" w:hAnsi="Times New Roman" w:cs="Times New Roman"/>
-          <w:sz w:val="20"/>
-          <w:szCs w:val="20"/>
         </w:rPr>
       </w:pPr>
       <w:r>
         <w:rPr>
           <w:rFonts w:ascii="Times New Roman" w:hAnsi="Times New Roman" w:cs="Times New Roman"/>
-          <w:sz w:val="20"/>
-          <w:szCs w:val="20"/>
         </w:rPr>
         <w:t>${texto}</w:t>
       </w:r>
@@ -593,16 +521,16 @@
     <w:tbl>
       <w:tblPr>
         <w:tblStyle w:val="Tabelacomgrade"/>
-        <w:tblW w:w="9067" w:type="dxa"/>
+        <w:tblW w:w="14317" w:type="dxa"/>
         <w:tblInd w:w="-147" w:type="dxa"/>
         <w:tblLook w:val="04A0" w:firstRow="1" w:lastRow="0" w:firstColumn="1" w:lastColumn="0" w:noHBand="0" w:noVBand="1"/>
       </w:tblPr>
       <w:tblGrid>
-        <w:gridCol w:w="3119"/>
-        <w:gridCol w:w="1276"/>
-        <w:gridCol w:w="1417"/>
-        <w:gridCol w:w="1276"/>
-        <w:gridCol w:w="1979"/>
+        <w:gridCol w:w="5529"/>
+        <w:gridCol w:w="2551"/>
+        <w:gridCol w:w="2127"/>
+        <w:gridCol w:w="1984"/>
+        <w:gridCol w:w="2126"/>
       </w:tblGrid>
       <w:tr>
         <w:trPr>
@@ -610,7 +538,7 @@
         </w:trPr>
         <w:tc>
           <w:tcPr>
-            <w:tcW w:w="3119" w:type="dxa"/>
+            <w:tcW w:w="5529" w:type="dxa"/>
             <w:vAlign w:val="center"/>
           </w:tcPr>
           <w:p>
@@ -648,7 +576,7 @@
         </w:tc>
         <w:tc>
           <w:tcPr>
-            <w:tcW w:w="1276" w:type="dxa"/>
+            <w:tcW w:w="2551" w:type="dxa"/>
             <w:vAlign w:val="center"/>
           </w:tcPr>
           <w:p>
@@ -676,7 +604,7 @@
         </w:tc>
         <w:tc>
           <w:tcPr>
-            <w:tcW w:w="1417" w:type="dxa"/>
+            <w:tcW w:w="2127" w:type="dxa"/>
             <w:vAlign w:val="center"/>
           </w:tcPr>
           <w:p>
@@ -704,7 +632,7 @@
         </w:tc>
         <w:tc>
           <w:tcPr>
-            <w:tcW w:w="1276" w:type="dxa"/>
+            <w:tcW w:w="1984" w:type="dxa"/>
             <w:vAlign w:val="center"/>
           </w:tcPr>
           <w:p>
@@ -732,7 +660,7 @@
         </w:tc>
         <w:tc>
           <w:tcPr>
-            <w:tcW w:w="1979" w:type="dxa"/>
+            <w:tcW w:w="2126" w:type="dxa"/>
             <w:vAlign w:val="center"/>
           </w:tcPr>
           <w:p>
@@ -765,22 +693,22 @@
         </w:trPr>
         <w:tc>
           <w:tcPr>
-            <w:tcW w:w="3119" w:type="dxa"/>
-            <w:vAlign w:val="center"/>
-          </w:tcPr>
-          <w:p>
-            <w:pPr>
-              <w:rPr>
-                <w:rFonts w:ascii="Times New Roman" w:hAnsi="Times New Roman" w:cs="Times New Roman"/>
-                <w:sz w:val="16"/>
-                <w:szCs w:val="16"/>
-              </w:rPr>
-            </w:pPr>
-            <w:r>
-              <w:rPr>
-                <w:rFonts w:ascii="Times New Roman" w:hAnsi="Times New Roman" w:cs="Times New Roman"/>
-                <w:sz w:val="16"/>
-                <w:szCs w:val="16"/>
+            <w:tcW w:w="5529" w:type="dxa"/>
+            <w:vAlign w:val="center"/>
+          </w:tcPr>
+          <w:p>
+            <w:pPr>
+              <w:rPr>
+                <w:rFonts w:ascii="Times New Roman" w:hAnsi="Times New Roman" w:cs="Times New Roman"/>
+                <w:sz w:val="20"/>
+                <w:szCs w:val="20"/>
+              </w:rPr>
+            </w:pPr>
+            <w:r>
+              <w:rPr>
+                <w:rFonts w:ascii="Times New Roman" w:hAnsi="Times New Roman" w:cs="Times New Roman"/>
+                <w:sz w:val="20"/>
+                <w:szCs w:val="20"/>
               </w:rPr>
               <w:t>${nomecliente1}</w:t>
             </w:r>
@@ -788,23 +716,23 @@
         </w:tc>
         <w:tc>
           <w:tcPr>
-            <w:tcW w:w="1276" w:type="dxa"/>
-            <w:vAlign w:val="center"/>
-          </w:tcPr>
-          <w:p>
-            <w:pPr>
-              <w:jc w:val="center"/>
-              <w:rPr>
-                <w:rFonts w:ascii="Times New Roman" w:hAnsi="Times New Roman" w:cs="Times New Roman"/>
-                <w:sz w:val="16"/>
-                <w:szCs w:val="16"/>
-              </w:rPr>
-            </w:pPr>
-            <w:r>
-              <w:rPr>
-                <w:rFonts w:ascii="Times New Roman" w:hAnsi="Times New Roman" w:cs="Times New Roman"/>
-                <w:sz w:val="16"/>
-                <w:szCs w:val="16"/>
+            <w:tcW w:w="2551" w:type="dxa"/>
+            <w:vAlign w:val="center"/>
+          </w:tcPr>
+          <w:p>
+            <w:pPr>
+              <w:jc w:val="center"/>
+              <w:rPr>
+                <w:rFonts w:ascii="Times New Roman" w:hAnsi="Times New Roman" w:cs="Times New Roman"/>
+                <w:sz w:val="20"/>
+                <w:szCs w:val="20"/>
+              </w:rPr>
+            </w:pPr>
+            <w:r>
+              <w:rPr>
+                <w:rFonts w:ascii="Times New Roman" w:hAnsi="Times New Roman" w:cs="Times New Roman"/>
+                <w:sz w:val="20"/>
+                <w:szCs w:val="20"/>
               </w:rPr>
               <w:t>${cpfcliente1}</w:t>
             </w:r>
@@ -812,23 +740,23 @@
         </w:tc>
         <w:tc>
           <w:tcPr>
-            <w:tcW w:w="1417" w:type="dxa"/>
-            <w:vAlign w:val="center"/>
-          </w:tcPr>
-          <w:p>
-            <w:pPr>
-              <w:jc w:val="center"/>
-              <w:rPr>
-                <w:rFonts w:ascii="Times New Roman" w:hAnsi="Times New Roman" w:cs="Times New Roman"/>
-                <w:sz w:val="16"/>
-                <w:szCs w:val="16"/>
-              </w:rPr>
-            </w:pPr>
-            <w:r>
-              <w:rPr>
-                <w:rFonts w:ascii="Times New Roman" w:hAnsi="Times New Roman" w:cs="Times New Roman"/>
-                <w:sz w:val="16"/>
-                <w:szCs w:val="16"/>
+            <w:tcW w:w="2127" w:type="dxa"/>
+            <w:vAlign w:val="center"/>
+          </w:tcPr>
+          <w:p>
+            <w:pPr>
+              <w:jc w:val="center"/>
+              <w:rPr>
+                <w:rFonts w:ascii="Times New Roman" w:hAnsi="Times New Roman" w:cs="Times New Roman"/>
+                <w:sz w:val="20"/>
+                <w:szCs w:val="20"/>
+              </w:rPr>
+            </w:pPr>
+            <w:r>
+              <w:rPr>
+                <w:rFonts w:ascii="Times New Roman" w:hAnsi="Times New Roman" w:cs="Times New Roman"/>
+                <w:sz w:val="20"/>
+                <w:szCs w:val="20"/>
               </w:rPr>
               <w:t>${telcliente1}</w:t>
             </w:r>
@@ -836,23 +764,23 @@
         </w:tc>
         <w:tc>
           <w:tcPr>
-            <w:tcW w:w="1276" w:type="dxa"/>
-            <w:vAlign w:val="center"/>
-          </w:tcPr>
-          <w:p>
-            <w:pPr>
-              <w:jc w:val="center"/>
-              <w:rPr>
-                <w:rFonts w:ascii="Times New Roman" w:hAnsi="Times New Roman" w:cs="Times New Roman"/>
-                <w:sz w:val="16"/>
-                <w:szCs w:val="16"/>
-              </w:rPr>
-            </w:pPr>
-            <w:r>
-              <w:rPr>
-                <w:rFonts w:ascii="Times New Roman" w:hAnsi="Times New Roman" w:cs="Times New Roman"/>
-                <w:sz w:val="16"/>
-                <w:szCs w:val="16"/>
+            <w:tcW w:w="1984" w:type="dxa"/>
+            <w:vAlign w:val="center"/>
+          </w:tcPr>
+          <w:p>
+            <w:pPr>
+              <w:jc w:val="center"/>
+              <w:rPr>
+                <w:rFonts w:ascii="Times New Roman" w:hAnsi="Times New Roman" w:cs="Times New Roman"/>
+                <w:sz w:val="20"/>
+                <w:szCs w:val="20"/>
+              </w:rPr>
+            </w:pPr>
+            <w:r>
+              <w:rPr>
+                <w:rFonts w:ascii="Times New Roman" w:hAnsi="Times New Roman" w:cs="Times New Roman"/>
+                <w:sz w:val="20"/>
+                <w:szCs w:val="20"/>
               </w:rPr>
               <w:t>${catcliente1}</w:t>
             </w:r>
@@ -860,39 +788,39 @@
         </w:tc>
         <w:tc>
           <w:tcPr>
-            <w:tcW w:w="1979" w:type="dxa"/>
-            <w:vAlign w:val="center"/>
-          </w:tcPr>
-          <w:p>
-            <w:pPr>
-              <w:jc w:val="center"/>
-              <w:rPr>
-                <w:rFonts w:ascii="Times New Roman" w:hAnsi="Times New Roman" w:cs="Times New Roman"/>
-                <w:sz w:val="16"/>
-                <w:szCs w:val="16"/>
-              </w:rPr>
-            </w:pPr>
-            <w:r>
-              <w:rPr>
-                <w:rFonts w:ascii="Times New Roman" w:hAnsi="Times New Roman" w:cs="Times New Roman"/>
-                <w:sz w:val="16"/>
-                <w:szCs w:val="16"/>
+            <w:tcW w:w="2126" w:type="dxa"/>
+            <w:vAlign w:val="center"/>
+          </w:tcPr>
+          <w:p>
+            <w:pPr>
+              <w:jc w:val="center"/>
+              <w:rPr>
+                <w:rFonts w:ascii="Times New Roman" w:hAnsi="Times New Roman" w:cs="Times New Roman"/>
+                <w:sz w:val="20"/>
+                <w:szCs w:val="20"/>
+              </w:rPr>
+            </w:pPr>
+            <w:r>
+              <w:rPr>
+                <w:rFonts w:ascii="Times New Roman" w:hAnsi="Times New Roman" w:cs="Times New Roman"/>
+                <w:sz w:val="20"/>
+                <w:szCs w:val="20"/>
               </w:rPr>
               <w:t>${periodoaula</w:t>
             </w:r>
             <w:r>
               <w:rPr>
                 <w:rFonts w:ascii="Times New Roman" w:hAnsi="Times New Roman" w:cs="Times New Roman"/>
-                <w:sz w:val="16"/>
-                <w:szCs w:val="16"/>
+                <w:sz w:val="20"/>
+                <w:szCs w:val="20"/>
               </w:rPr>
               <w:t>1</w:t>
             </w:r>
             <w:r>
               <w:rPr>
                 <w:rFonts w:ascii="Times New Roman" w:hAnsi="Times New Roman" w:cs="Times New Roman"/>
-                <w:sz w:val="16"/>
-                <w:szCs w:val="16"/>
+                <w:sz w:val="20"/>
+                <w:szCs w:val="20"/>
               </w:rPr>
               <w:t>}</w:t>
             </w:r>
@@ -905,22 +833,22 @@
         </w:trPr>
         <w:tc>
           <w:tcPr>
-            <w:tcW w:w="3119" w:type="dxa"/>
-            <w:vAlign w:val="center"/>
-          </w:tcPr>
-          <w:p>
-            <w:pPr>
-              <w:rPr>
-                <w:rFonts w:ascii="Times New Roman" w:hAnsi="Times New Roman" w:cs="Times New Roman"/>
-                <w:sz w:val="16"/>
-                <w:szCs w:val="16"/>
-              </w:rPr>
-            </w:pPr>
-            <w:r>
-              <w:rPr>
-                <w:rFonts w:ascii="Times New Roman" w:hAnsi="Times New Roman" w:cs="Times New Roman"/>
-                <w:sz w:val="16"/>
-                <w:szCs w:val="16"/>
+            <w:tcW w:w="5529" w:type="dxa"/>
+            <w:vAlign w:val="center"/>
+          </w:tcPr>
+          <w:p>
+            <w:pPr>
+              <w:rPr>
+                <w:rFonts w:ascii="Times New Roman" w:hAnsi="Times New Roman" w:cs="Times New Roman"/>
+                <w:sz w:val="20"/>
+                <w:szCs w:val="20"/>
+              </w:rPr>
+            </w:pPr>
+            <w:r>
+              <w:rPr>
+                <w:rFonts w:ascii="Times New Roman" w:hAnsi="Times New Roman" w:cs="Times New Roman"/>
+                <w:sz w:val="20"/>
+                <w:szCs w:val="20"/>
               </w:rPr>
               <w:t>${nomecliente2}</w:t>
             </w:r>
@@ -928,23 +856,23 @@
         </w:tc>
         <w:tc>
           <w:tcPr>
-            <w:tcW w:w="1276" w:type="dxa"/>
-            <w:vAlign w:val="center"/>
-          </w:tcPr>
-          <w:p>
-            <w:pPr>
-              <w:jc w:val="center"/>
-              <w:rPr>
-                <w:rFonts w:ascii="Times New Roman" w:hAnsi="Times New Roman" w:cs="Times New Roman"/>
-                <w:sz w:val="16"/>
-                <w:szCs w:val="16"/>
-              </w:rPr>
-            </w:pPr>
-            <w:r>
-              <w:rPr>
-                <w:rFonts w:ascii="Times New Roman" w:hAnsi="Times New Roman" w:cs="Times New Roman"/>
-                <w:sz w:val="16"/>
-                <w:szCs w:val="16"/>
+            <w:tcW w:w="2551" w:type="dxa"/>
+            <w:vAlign w:val="center"/>
+          </w:tcPr>
+          <w:p>
+            <w:pPr>
+              <w:jc w:val="center"/>
+              <w:rPr>
+                <w:rFonts w:ascii="Times New Roman" w:hAnsi="Times New Roman" w:cs="Times New Roman"/>
+                <w:sz w:val="20"/>
+                <w:szCs w:val="20"/>
+              </w:rPr>
+            </w:pPr>
+            <w:r>
+              <w:rPr>
+                <w:rFonts w:ascii="Times New Roman" w:hAnsi="Times New Roman" w:cs="Times New Roman"/>
+                <w:sz w:val="20"/>
+                <w:szCs w:val="20"/>
               </w:rPr>
               <w:t>${cpfcliente2}</w:t>
             </w:r>
@@ -952,23 +880,23 @@
         </w:tc>
         <w:tc>
           <w:tcPr>
-            <w:tcW w:w="1417" w:type="dxa"/>
-            <w:vAlign w:val="center"/>
-          </w:tcPr>
-          <w:p>
-            <w:pPr>
-              <w:jc w:val="center"/>
-              <w:rPr>
-                <w:rFonts w:ascii="Times New Roman" w:hAnsi="Times New Roman" w:cs="Times New Roman"/>
-                <w:sz w:val="16"/>
-                <w:szCs w:val="16"/>
-              </w:rPr>
-            </w:pPr>
-            <w:r>
-              <w:rPr>
-                <w:rFonts w:ascii="Times New Roman" w:hAnsi="Times New Roman" w:cs="Times New Roman"/>
-                <w:sz w:val="16"/>
-                <w:szCs w:val="16"/>
+            <w:tcW w:w="2127" w:type="dxa"/>
+            <w:vAlign w:val="center"/>
+          </w:tcPr>
+          <w:p>
+            <w:pPr>
+              <w:jc w:val="center"/>
+              <w:rPr>
+                <w:rFonts w:ascii="Times New Roman" w:hAnsi="Times New Roman" w:cs="Times New Roman"/>
+                <w:sz w:val="20"/>
+                <w:szCs w:val="20"/>
+              </w:rPr>
+            </w:pPr>
+            <w:r>
+              <w:rPr>
+                <w:rFonts w:ascii="Times New Roman" w:hAnsi="Times New Roman" w:cs="Times New Roman"/>
+                <w:sz w:val="20"/>
+                <w:szCs w:val="20"/>
               </w:rPr>
               <w:t>${telcliente2}</w:t>
             </w:r>
@@ -976,23 +904,23 @@
         </w:tc>
         <w:tc>
           <w:tcPr>
-            <w:tcW w:w="1276" w:type="dxa"/>
-            <w:vAlign w:val="center"/>
-          </w:tcPr>
-          <w:p>
-            <w:pPr>
-              <w:jc w:val="center"/>
-              <w:rPr>
-                <w:rFonts w:ascii="Times New Roman" w:hAnsi="Times New Roman" w:cs="Times New Roman"/>
-                <w:sz w:val="16"/>
-                <w:szCs w:val="16"/>
-              </w:rPr>
-            </w:pPr>
-            <w:r>
-              <w:rPr>
-                <w:rFonts w:ascii="Times New Roman" w:hAnsi="Times New Roman" w:cs="Times New Roman"/>
-                <w:sz w:val="16"/>
-                <w:szCs w:val="16"/>
+            <w:tcW w:w="1984" w:type="dxa"/>
+            <w:vAlign w:val="center"/>
+          </w:tcPr>
+          <w:p>
+            <w:pPr>
+              <w:jc w:val="center"/>
+              <w:rPr>
+                <w:rFonts w:ascii="Times New Roman" w:hAnsi="Times New Roman" w:cs="Times New Roman"/>
+                <w:sz w:val="20"/>
+                <w:szCs w:val="20"/>
+              </w:rPr>
+            </w:pPr>
+            <w:r>
+              <w:rPr>
+                <w:rFonts w:ascii="Times New Roman" w:hAnsi="Times New Roman" w:cs="Times New Roman"/>
+                <w:sz w:val="20"/>
+                <w:szCs w:val="20"/>
               </w:rPr>
               <w:t>${catcliente2}</w:t>
             </w:r>
@@ -1000,39 +928,39 @@
         </w:tc>
         <w:tc>
           <w:tcPr>
-            <w:tcW w:w="1979" w:type="dxa"/>
-            <w:vAlign w:val="center"/>
-          </w:tcPr>
-          <w:p>
-            <w:pPr>
-              <w:jc w:val="center"/>
-              <w:rPr>
-                <w:rFonts w:ascii="Times New Roman" w:hAnsi="Times New Roman" w:cs="Times New Roman"/>
-                <w:sz w:val="16"/>
-                <w:szCs w:val="16"/>
-              </w:rPr>
-            </w:pPr>
-            <w:r>
-              <w:rPr>
-                <w:rFonts w:ascii="Times New Roman" w:hAnsi="Times New Roman" w:cs="Times New Roman"/>
-                <w:sz w:val="16"/>
-                <w:szCs w:val="16"/>
+            <w:tcW w:w="2126" w:type="dxa"/>
+            <w:vAlign w:val="center"/>
+          </w:tcPr>
+          <w:p>
+            <w:pPr>
+              <w:jc w:val="center"/>
+              <w:rPr>
+                <w:rFonts w:ascii="Times New Roman" w:hAnsi="Times New Roman" w:cs="Times New Roman"/>
+                <w:sz w:val="20"/>
+                <w:szCs w:val="20"/>
+              </w:rPr>
+            </w:pPr>
+            <w:r>
+              <w:rPr>
+                <w:rFonts w:ascii="Times New Roman" w:hAnsi="Times New Roman" w:cs="Times New Roman"/>
+                <w:sz w:val="20"/>
+                <w:szCs w:val="20"/>
               </w:rPr>
               <w:t>${periodoaula</w:t>
             </w:r>
             <w:r>
               <w:rPr>
                 <w:rFonts w:ascii="Times New Roman" w:hAnsi="Times New Roman" w:cs="Times New Roman"/>
-                <w:sz w:val="16"/>
-                <w:szCs w:val="16"/>
+                <w:sz w:val="20"/>
+                <w:szCs w:val="20"/>
               </w:rPr>
               <w:t>2</w:t>
             </w:r>
             <w:r>
               <w:rPr>
                 <w:rFonts w:ascii="Times New Roman" w:hAnsi="Times New Roman" w:cs="Times New Roman"/>
-                <w:sz w:val="16"/>
-                <w:szCs w:val="16"/>
+                <w:sz w:val="20"/>
+                <w:szCs w:val="20"/>
               </w:rPr>
               <w:t>}</w:t>
             </w:r>
@@ -1045,22 +973,22 @@
         </w:trPr>
         <w:tc>
           <w:tcPr>
-            <w:tcW w:w="3119" w:type="dxa"/>
-            <w:vAlign w:val="center"/>
-          </w:tcPr>
-          <w:p>
-            <w:pPr>
-              <w:rPr>
-                <w:rFonts w:ascii="Times New Roman" w:hAnsi="Times New Roman" w:cs="Times New Roman"/>
-                <w:sz w:val="16"/>
-                <w:szCs w:val="16"/>
-              </w:rPr>
-            </w:pPr>
-            <w:r>
-              <w:rPr>
-                <w:rFonts w:ascii="Times New Roman" w:hAnsi="Times New Roman" w:cs="Times New Roman"/>
-                <w:sz w:val="16"/>
-                <w:szCs w:val="16"/>
+            <w:tcW w:w="5529" w:type="dxa"/>
+            <w:vAlign w:val="center"/>
+          </w:tcPr>
+          <w:p>
+            <w:pPr>
+              <w:rPr>
+                <w:rFonts w:ascii="Times New Roman" w:hAnsi="Times New Roman" w:cs="Times New Roman"/>
+                <w:sz w:val="20"/>
+                <w:szCs w:val="20"/>
+              </w:rPr>
+            </w:pPr>
+            <w:r>
+              <w:rPr>
+                <w:rFonts w:ascii="Times New Roman" w:hAnsi="Times New Roman" w:cs="Times New Roman"/>
+                <w:sz w:val="20"/>
+                <w:szCs w:val="20"/>
               </w:rPr>
               <w:t>${nomecliente3}</w:t>
             </w:r>
@@ -1068,23 +996,23 @@
         </w:tc>
         <w:tc>
           <w:tcPr>
-            <w:tcW w:w="1276" w:type="dxa"/>
-            <w:vAlign w:val="center"/>
-          </w:tcPr>
-          <w:p>
-            <w:pPr>
-              <w:jc w:val="center"/>
-              <w:rPr>
-                <w:rFonts w:ascii="Times New Roman" w:hAnsi="Times New Roman" w:cs="Times New Roman"/>
-                <w:sz w:val="16"/>
-                <w:szCs w:val="16"/>
-              </w:rPr>
-            </w:pPr>
-            <w:r>
-              <w:rPr>
-                <w:rFonts w:ascii="Times New Roman" w:hAnsi="Times New Roman" w:cs="Times New Roman"/>
-                <w:sz w:val="16"/>
-                <w:szCs w:val="16"/>
+            <w:tcW w:w="2551" w:type="dxa"/>
+            <w:vAlign w:val="center"/>
+          </w:tcPr>
+          <w:p>
+            <w:pPr>
+              <w:jc w:val="center"/>
+              <w:rPr>
+                <w:rFonts w:ascii="Times New Roman" w:hAnsi="Times New Roman" w:cs="Times New Roman"/>
+                <w:sz w:val="20"/>
+                <w:szCs w:val="20"/>
+              </w:rPr>
+            </w:pPr>
+            <w:r>
+              <w:rPr>
+                <w:rFonts w:ascii="Times New Roman" w:hAnsi="Times New Roman" w:cs="Times New Roman"/>
+                <w:sz w:val="20"/>
+                <w:szCs w:val="20"/>
               </w:rPr>
               <w:t>${cpfcliente3}</w:t>
             </w:r>
@@ -1092,23 +1020,23 @@
         </w:tc>
         <w:tc>
           <w:tcPr>
-            <w:tcW w:w="1417" w:type="dxa"/>
-            <w:vAlign w:val="center"/>
-          </w:tcPr>
-          <w:p>
-            <w:pPr>
-              <w:jc w:val="center"/>
-              <w:rPr>
-                <w:rFonts w:ascii="Times New Roman" w:hAnsi="Times New Roman" w:cs="Times New Roman"/>
-                <w:sz w:val="16"/>
-                <w:szCs w:val="16"/>
-              </w:rPr>
-            </w:pPr>
-            <w:r>
-              <w:rPr>
-                <w:rFonts w:ascii="Times New Roman" w:hAnsi="Times New Roman" w:cs="Times New Roman"/>
-                <w:sz w:val="16"/>
-                <w:szCs w:val="16"/>
+            <w:tcW w:w="2127" w:type="dxa"/>
+            <w:vAlign w:val="center"/>
+          </w:tcPr>
+          <w:p>
+            <w:pPr>
+              <w:jc w:val="center"/>
+              <w:rPr>
+                <w:rFonts w:ascii="Times New Roman" w:hAnsi="Times New Roman" w:cs="Times New Roman"/>
+                <w:sz w:val="20"/>
+                <w:szCs w:val="20"/>
+              </w:rPr>
+            </w:pPr>
+            <w:r>
+              <w:rPr>
+                <w:rFonts w:ascii="Times New Roman" w:hAnsi="Times New Roman" w:cs="Times New Roman"/>
+                <w:sz w:val="20"/>
+                <w:szCs w:val="20"/>
               </w:rPr>
               <w:t>${telcliente3}</w:t>
             </w:r>
@@ -1116,23 +1044,23 @@
         </w:tc>
         <w:tc>
           <w:tcPr>
-            <w:tcW w:w="1276" w:type="dxa"/>
-            <w:vAlign w:val="center"/>
-          </w:tcPr>
-          <w:p>
-            <w:pPr>
-              <w:jc w:val="center"/>
-              <w:rPr>
-                <w:rFonts w:ascii="Times New Roman" w:hAnsi="Times New Roman" w:cs="Times New Roman"/>
-                <w:sz w:val="16"/>
-                <w:szCs w:val="16"/>
-              </w:rPr>
-            </w:pPr>
-            <w:r>
-              <w:rPr>
-                <w:rFonts w:ascii="Times New Roman" w:hAnsi="Times New Roman" w:cs="Times New Roman"/>
-                <w:sz w:val="16"/>
-                <w:szCs w:val="16"/>
+            <w:tcW w:w="1984" w:type="dxa"/>
+            <w:vAlign w:val="center"/>
+          </w:tcPr>
+          <w:p>
+            <w:pPr>
+              <w:jc w:val="center"/>
+              <w:rPr>
+                <w:rFonts w:ascii="Times New Roman" w:hAnsi="Times New Roman" w:cs="Times New Roman"/>
+                <w:sz w:val="20"/>
+                <w:szCs w:val="20"/>
+              </w:rPr>
+            </w:pPr>
+            <w:r>
+              <w:rPr>
+                <w:rFonts w:ascii="Times New Roman" w:hAnsi="Times New Roman" w:cs="Times New Roman"/>
+                <w:sz w:val="20"/>
+                <w:szCs w:val="20"/>
               </w:rPr>
               <w:t>${catcliente3}</w:t>
             </w:r>
@@ -1140,39 +1068,39 @@
         </w:tc>
         <w:tc>
           <w:tcPr>
-            <w:tcW w:w="1979" w:type="dxa"/>
-            <w:vAlign w:val="center"/>
-          </w:tcPr>
-          <w:p>
-            <w:pPr>
-              <w:jc w:val="center"/>
-              <w:rPr>
-                <w:rFonts w:ascii="Times New Roman" w:hAnsi="Times New Roman" w:cs="Times New Roman"/>
-                <w:sz w:val="16"/>
-                <w:szCs w:val="16"/>
-              </w:rPr>
-            </w:pPr>
-            <w:r>
-              <w:rPr>
-                <w:rFonts w:ascii="Times New Roman" w:hAnsi="Times New Roman" w:cs="Times New Roman"/>
-                <w:sz w:val="16"/>
-                <w:szCs w:val="16"/>
+            <w:tcW w:w="2126" w:type="dxa"/>
+            <w:vAlign w:val="center"/>
+          </w:tcPr>
+          <w:p>
+            <w:pPr>
+              <w:jc w:val="center"/>
+              <w:rPr>
+                <w:rFonts w:ascii="Times New Roman" w:hAnsi="Times New Roman" w:cs="Times New Roman"/>
+                <w:sz w:val="20"/>
+                <w:szCs w:val="20"/>
+              </w:rPr>
+            </w:pPr>
+            <w:r>
+              <w:rPr>
+                <w:rFonts w:ascii="Times New Roman" w:hAnsi="Times New Roman" w:cs="Times New Roman"/>
+                <w:sz w:val="20"/>
+                <w:szCs w:val="20"/>
               </w:rPr>
               <w:t>${periodoaula</w:t>
             </w:r>
             <w:r>
               <w:rPr>
                 <w:rFonts w:ascii="Times New Roman" w:hAnsi="Times New Roman" w:cs="Times New Roman"/>
-                <w:sz w:val="16"/>
-                <w:szCs w:val="16"/>
+                <w:sz w:val="20"/>
+                <w:szCs w:val="20"/>
               </w:rPr>
               <w:t>3</w:t>
             </w:r>
             <w:r>
               <w:rPr>
                 <w:rFonts w:ascii="Times New Roman" w:hAnsi="Times New Roman" w:cs="Times New Roman"/>
-                <w:sz w:val="16"/>
-                <w:szCs w:val="16"/>
+                <w:sz w:val="20"/>
+                <w:szCs w:val="20"/>
               </w:rPr>
               <w:t>}</w:t>
             </w:r>
@@ -1185,22 +1113,22 @@
         </w:trPr>
         <w:tc>
           <w:tcPr>
-            <w:tcW w:w="3119" w:type="dxa"/>
-            <w:vAlign w:val="center"/>
-          </w:tcPr>
-          <w:p>
-            <w:pPr>
-              <w:rPr>
-                <w:rFonts w:ascii="Times New Roman" w:hAnsi="Times New Roman" w:cs="Times New Roman"/>
-                <w:sz w:val="16"/>
-                <w:szCs w:val="16"/>
-              </w:rPr>
-            </w:pPr>
-            <w:r>
-              <w:rPr>
-                <w:rFonts w:ascii="Times New Roman" w:hAnsi="Times New Roman" w:cs="Times New Roman"/>
-                <w:sz w:val="16"/>
-                <w:szCs w:val="16"/>
+            <w:tcW w:w="5529" w:type="dxa"/>
+            <w:vAlign w:val="center"/>
+          </w:tcPr>
+          <w:p>
+            <w:pPr>
+              <w:rPr>
+                <w:rFonts w:ascii="Times New Roman" w:hAnsi="Times New Roman" w:cs="Times New Roman"/>
+                <w:sz w:val="20"/>
+                <w:szCs w:val="20"/>
+              </w:rPr>
+            </w:pPr>
+            <w:r>
+              <w:rPr>
+                <w:rFonts w:ascii="Times New Roman" w:hAnsi="Times New Roman" w:cs="Times New Roman"/>
+                <w:sz w:val="20"/>
+                <w:szCs w:val="20"/>
               </w:rPr>
               <w:t>${nomecliente4}</w:t>
             </w:r>
@@ -1208,23 +1136,23 @@
         </w:tc>
         <w:tc>
           <w:tcPr>
-            <w:tcW w:w="1276" w:type="dxa"/>
-            <w:vAlign w:val="center"/>
-          </w:tcPr>
-          <w:p>
-            <w:pPr>
-              <w:jc w:val="center"/>
-              <w:rPr>
-                <w:rFonts w:ascii="Times New Roman" w:hAnsi="Times New Roman" w:cs="Times New Roman"/>
-                <w:sz w:val="16"/>
-                <w:szCs w:val="16"/>
-              </w:rPr>
-            </w:pPr>
-            <w:r>
-              <w:rPr>
-                <w:rFonts w:ascii="Times New Roman" w:hAnsi="Times New Roman" w:cs="Times New Roman"/>
-                <w:sz w:val="16"/>
-                <w:szCs w:val="16"/>
+            <w:tcW w:w="2551" w:type="dxa"/>
+            <w:vAlign w:val="center"/>
+          </w:tcPr>
+          <w:p>
+            <w:pPr>
+              <w:jc w:val="center"/>
+              <w:rPr>
+                <w:rFonts w:ascii="Times New Roman" w:hAnsi="Times New Roman" w:cs="Times New Roman"/>
+                <w:sz w:val="20"/>
+                <w:szCs w:val="20"/>
+              </w:rPr>
+            </w:pPr>
+            <w:r>
+              <w:rPr>
+                <w:rFonts w:ascii="Times New Roman" w:hAnsi="Times New Roman" w:cs="Times New Roman"/>
+                <w:sz w:val="20"/>
+                <w:szCs w:val="20"/>
               </w:rPr>
               <w:t>${cpfcliente4}</w:t>
             </w:r>
@@ -1232,23 +1160,23 @@
         </w:tc>
         <w:tc>
           <w:tcPr>
-            <w:tcW w:w="1417" w:type="dxa"/>
-            <w:vAlign w:val="center"/>
-          </w:tcPr>
-          <w:p>
-            <w:pPr>
-              <w:jc w:val="center"/>
-              <w:rPr>
-                <w:rFonts w:ascii="Times New Roman" w:hAnsi="Times New Roman" w:cs="Times New Roman"/>
-                <w:sz w:val="16"/>
-                <w:szCs w:val="16"/>
-              </w:rPr>
-            </w:pPr>
-            <w:r>
-              <w:rPr>
-                <w:rFonts w:ascii="Times New Roman" w:hAnsi="Times New Roman" w:cs="Times New Roman"/>
-                <w:sz w:val="16"/>
-                <w:szCs w:val="16"/>
+            <w:tcW w:w="2127" w:type="dxa"/>
+            <w:vAlign w:val="center"/>
+          </w:tcPr>
+          <w:p>
+            <w:pPr>
+              <w:jc w:val="center"/>
+              <w:rPr>
+                <w:rFonts w:ascii="Times New Roman" w:hAnsi="Times New Roman" w:cs="Times New Roman"/>
+                <w:sz w:val="20"/>
+                <w:szCs w:val="20"/>
+              </w:rPr>
+            </w:pPr>
+            <w:r>
+              <w:rPr>
+                <w:rFonts w:ascii="Times New Roman" w:hAnsi="Times New Roman" w:cs="Times New Roman"/>
+                <w:sz w:val="20"/>
+                <w:szCs w:val="20"/>
               </w:rPr>
               <w:t>${telcliente4}</w:t>
             </w:r>
@@ -1256,23 +1184,23 @@
         </w:tc>
         <w:tc>
           <w:tcPr>
-            <w:tcW w:w="1276" w:type="dxa"/>
-            <w:vAlign w:val="center"/>
-          </w:tcPr>
-          <w:p>
-            <w:pPr>
-              <w:jc w:val="center"/>
-              <w:rPr>
-                <w:rFonts w:ascii="Times New Roman" w:hAnsi="Times New Roman" w:cs="Times New Roman"/>
-                <w:sz w:val="16"/>
-                <w:szCs w:val="16"/>
-              </w:rPr>
-            </w:pPr>
-            <w:r>
-              <w:rPr>
-                <w:rFonts w:ascii="Times New Roman" w:hAnsi="Times New Roman" w:cs="Times New Roman"/>
-                <w:sz w:val="16"/>
-                <w:szCs w:val="16"/>
+            <w:tcW w:w="1984" w:type="dxa"/>
+            <w:vAlign w:val="center"/>
+          </w:tcPr>
+          <w:p>
+            <w:pPr>
+              <w:jc w:val="center"/>
+              <w:rPr>
+                <w:rFonts w:ascii="Times New Roman" w:hAnsi="Times New Roman" w:cs="Times New Roman"/>
+                <w:sz w:val="20"/>
+                <w:szCs w:val="20"/>
+              </w:rPr>
+            </w:pPr>
+            <w:r>
+              <w:rPr>
+                <w:rFonts w:ascii="Times New Roman" w:hAnsi="Times New Roman" w:cs="Times New Roman"/>
+                <w:sz w:val="20"/>
+                <w:szCs w:val="20"/>
               </w:rPr>
               <w:t>${catcliente4}</w:t>
             </w:r>
@@ -1280,39 +1208,39 @@
         </w:tc>
         <w:tc>
           <w:tcPr>
-            <w:tcW w:w="1979" w:type="dxa"/>
-            <w:vAlign w:val="center"/>
-          </w:tcPr>
-          <w:p>
-            <w:pPr>
-              <w:jc w:val="center"/>
-              <w:rPr>
-                <w:rFonts w:ascii="Times New Roman" w:hAnsi="Times New Roman" w:cs="Times New Roman"/>
-                <w:sz w:val="16"/>
-                <w:szCs w:val="16"/>
-              </w:rPr>
-            </w:pPr>
-            <w:r>
-              <w:rPr>
-                <w:rFonts w:ascii="Times New Roman" w:hAnsi="Times New Roman" w:cs="Times New Roman"/>
-                <w:sz w:val="16"/>
-                <w:szCs w:val="16"/>
+            <w:tcW w:w="2126" w:type="dxa"/>
+            <w:vAlign w:val="center"/>
+          </w:tcPr>
+          <w:p>
+            <w:pPr>
+              <w:jc w:val="center"/>
+              <w:rPr>
+                <w:rFonts w:ascii="Times New Roman" w:hAnsi="Times New Roman" w:cs="Times New Roman"/>
+                <w:sz w:val="20"/>
+                <w:szCs w:val="20"/>
+              </w:rPr>
+            </w:pPr>
+            <w:r>
+              <w:rPr>
+                <w:rFonts w:ascii="Times New Roman" w:hAnsi="Times New Roman" w:cs="Times New Roman"/>
+                <w:sz w:val="20"/>
+                <w:szCs w:val="20"/>
               </w:rPr>
               <w:t>${periodoaula</w:t>
             </w:r>
             <w:r>
               <w:rPr>
                 <w:rFonts w:ascii="Times New Roman" w:hAnsi="Times New Roman" w:cs="Times New Roman"/>
-                <w:sz w:val="16"/>
-                <w:szCs w:val="16"/>
+                <w:sz w:val="20"/>
+                <w:szCs w:val="20"/>
               </w:rPr>
               <w:t>4</w:t>
             </w:r>
             <w:r>
               <w:rPr>
                 <w:rFonts w:ascii="Times New Roman" w:hAnsi="Times New Roman" w:cs="Times New Roman"/>
-                <w:sz w:val="16"/>
-                <w:szCs w:val="16"/>
+                <w:sz w:val="20"/>
+                <w:szCs w:val="20"/>
               </w:rPr>
               <w:t>}</w:t>
             </w:r>
@@ -1325,22 +1253,22 @@
         </w:trPr>
         <w:tc>
           <w:tcPr>
-            <w:tcW w:w="3119" w:type="dxa"/>
-            <w:vAlign w:val="center"/>
-          </w:tcPr>
-          <w:p>
-            <w:pPr>
-              <w:rPr>
-                <w:rFonts w:ascii="Times New Roman" w:hAnsi="Times New Roman" w:cs="Times New Roman"/>
-                <w:sz w:val="16"/>
-                <w:szCs w:val="16"/>
-              </w:rPr>
-            </w:pPr>
-            <w:r>
-              <w:rPr>
-                <w:rFonts w:ascii="Times New Roman" w:hAnsi="Times New Roman" w:cs="Times New Roman"/>
-                <w:sz w:val="16"/>
-                <w:szCs w:val="16"/>
+            <w:tcW w:w="5529" w:type="dxa"/>
+            <w:vAlign w:val="center"/>
+          </w:tcPr>
+          <w:p>
+            <w:pPr>
+              <w:rPr>
+                <w:rFonts w:ascii="Times New Roman" w:hAnsi="Times New Roman" w:cs="Times New Roman"/>
+                <w:sz w:val="20"/>
+                <w:szCs w:val="20"/>
+              </w:rPr>
+            </w:pPr>
+            <w:r>
+              <w:rPr>
+                <w:rFonts w:ascii="Times New Roman" w:hAnsi="Times New Roman" w:cs="Times New Roman"/>
+                <w:sz w:val="20"/>
+                <w:szCs w:val="20"/>
               </w:rPr>
               <w:t>${nomecliente5}</w:t>
             </w:r>
@@ -1348,23 +1276,23 @@
         </w:tc>
         <w:tc>
           <w:tcPr>
-            <w:tcW w:w="1276" w:type="dxa"/>
-            <w:vAlign w:val="center"/>
-          </w:tcPr>
-          <w:p>
-            <w:pPr>
-              <w:jc w:val="center"/>
-              <w:rPr>
-                <w:rFonts w:ascii="Times New Roman" w:hAnsi="Times New Roman" w:cs="Times New Roman"/>
-                <w:sz w:val="16"/>
-                <w:szCs w:val="16"/>
-              </w:rPr>
-            </w:pPr>
-            <w:r>
-              <w:rPr>
-                <w:rFonts w:ascii="Times New Roman" w:hAnsi="Times New Roman" w:cs="Times New Roman"/>
-                <w:sz w:val="16"/>
-                <w:szCs w:val="16"/>
+            <w:tcW w:w="2551" w:type="dxa"/>
+            <w:vAlign w:val="center"/>
+          </w:tcPr>
+          <w:p>
+            <w:pPr>
+              <w:jc w:val="center"/>
+              <w:rPr>
+                <w:rFonts w:ascii="Times New Roman" w:hAnsi="Times New Roman" w:cs="Times New Roman"/>
+                <w:sz w:val="20"/>
+                <w:szCs w:val="20"/>
+              </w:rPr>
+            </w:pPr>
+            <w:r>
+              <w:rPr>
+                <w:rFonts w:ascii="Times New Roman" w:hAnsi="Times New Roman" w:cs="Times New Roman"/>
+                <w:sz w:val="20"/>
+                <w:szCs w:val="20"/>
               </w:rPr>
               <w:t>${cpfcliente5}</w:t>
             </w:r>
@@ -1372,23 +1300,23 @@
         </w:tc>
         <w:tc>
           <w:tcPr>
-            <w:tcW w:w="1417" w:type="dxa"/>
-            <w:vAlign w:val="center"/>
-          </w:tcPr>
-          <w:p>
-            <w:pPr>
-              <w:jc w:val="center"/>
-              <w:rPr>
-                <w:rFonts w:ascii="Times New Roman" w:hAnsi="Times New Roman" w:cs="Times New Roman"/>
-                <w:sz w:val="16"/>
-                <w:szCs w:val="16"/>
-              </w:rPr>
-            </w:pPr>
-            <w:r>
-              <w:rPr>
-                <w:rFonts w:ascii="Times New Roman" w:hAnsi="Times New Roman" w:cs="Times New Roman"/>
-                <w:sz w:val="16"/>
-                <w:szCs w:val="16"/>
+            <w:tcW w:w="2127" w:type="dxa"/>
+            <w:vAlign w:val="center"/>
+          </w:tcPr>
+          <w:p>
+            <w:pPr>
+              <w:jc w:val="center"/>
+              <w:rPr>
+                <w:rFonts w:ascii="Times New Roman" w:hAnsi="Times New Roman" w:cs="Times New Roman"/>
+                <w:sz w:val="20"/>
+                <w:szCs w:val="20"/>
+              </w:rPr>
+            </w:pPr>
+            <w:r>
+              <w:rPr>
+                <w:rFonts w:ascii="Times New Roman" w:hAnsi="Times New Roman" w:cs="Times New Roman"/>
+                <w:sz w:val="20"/>
+                <w:szCs w:val="20"/>
               </w:rPr>
               <w:t>${telcliente5}</w:t>
             </w:r>
@@ -1396,23 +1324,23 @@
         </w:tc>
         <w:tc>
           <w:tcPr>
-            <w:tcW w:w="1276" w:type="dxa"/>
-            <w:vAlign w:val="center"/>
-          </w:tcPr>
-          <w:p>
-            <w:pPr>
-              <w:jc w:val="center"/>
-              <w:rPr>
-                <w:rFonts w:ascii="Times New Roman" w:hAnsi="Times New Roman" w:cs="Times New Roman"/>
-                <w:sz w:val="16"/>
-                <w:szCs w:val="16"/>
-              </w:rPr>
-            </w:pPr>
-            <w:r>
-              <w:rPr>
-                <w:rFonts w:ascii="Times New Roman" w:hAnsi="Times New Roman" w:cs="Times New Roman"/>
-                <w:sz w:val="16"/>
-                <w:szCs w:val="16"/>
+            <w:tcW w:w="1984" w:type="dxa"/>
+            <w:vAlign w:val="center"/>
+          </w:tcPr>
+          <w:p>
+            <w:pPr>
+              <w:jc w:val="center"/>
+              <w:rPr>
+                <w:rFonts w:ascii="Times New Roman" w:hAnsi="Times New Roman" w:cs="Times New Roman"/>
+                <w:sz w:val="20"/>
+                <w:szCs w:val="20"/>
+              </w:rPr>
+            </w:pPr>
+            <w:r>
+              <w:rPr>
+                <w:rFonts w:ascii="Times New Roman" w:hAnsi="Times New Roman" w:cs="Times New Roman"/>
+                <w:sz w:val="20"/>
+                <w:szCs w:val="20"/>
               </w:rPr>
               <w:t>${catcliente5}</w:t>
             </w:r>
@@ -1420,39 +1348,39 @@
         </w:tc>
         <w:tc>
           <w:tcPr>
-            <w:tcW w:w="1979" w:type="dxa"/>
-            <w:vAlign w:val="center"/>
-          </w:tcPr>
-          <w:p>
-            <w:pPr>
-              <w:jc w:val="center"/>
-              <w:rPr>
-                <w:rFonts w:ascii="Times New Roman" w:hAnsi="Times New Roman" w:cs="Times New Roman"/>
-                <w:sz w:val="16"/>
-                <w:szCs w:val="16"/>
-              </w:rPr>
-            </w:pPr>
-            <w:r>
-              <w:rPr>
-                <w:rFonts w:ascii="Times New Roman" w:hAnsi="Times New Roman" w:cs="Times New Roman"/>
-                <w:sz w:val="16"/>
-                <w:szCs w:val="16"/>
+            <w:tcW w:w="2126" w:type="dxa"/>
+            <w:vAlign w:val="center"/>
+          </w:tcPr>
+          <w:p>
+            <w:pPr>
+              <w:jc w:val="center"/>
+              <w:rPr>
+                <w:rFonts w:ascii="Times New Roman" w:hAnsi="Times New Roman" w:cs="Times New Roman"/>
+                <w:sz w:val="20"/>
+                <w:szCs w:val="20"/>
+              </w:rPr>
+            </w:pPr>
+            <w:r>
+              <w:rPr>
+                <w:rFonts w:ascii="Times New Roman" w:hAnsi="Times New Roman" w:cs="Times New Roman"/>
+                <w:sz w:val="20"/>
+                <w:szCs w:val="20"/>
               </w:rPr>
               <w:t>${periodoaula</w:t>
             </w:r>
             <w:r>
               <w:rPr>
                 <w:rFonts w:ascii="Times New Roman" w:hAnsi="Times New Roman" w:cs="Times New Roman"/>
-                <w:sz w:val="16"/>
-                <w:szCs w:val="16"/>
+                <w:sz w:val="20"/>
+                <w:szCs w:val="20"/>
               </w:rPr>
               <w:t>5</w:t>
             </w:r>
             <w:r>
               <w:rPr>
                 <w:rFonts w:ascii="Times New Roman" w:hAnsi="Times New Roman" w:cs="Times New Roman"/>
-                <w:sz w:val="16"/>
-                <w:szCs w:val="16"/>
+                <w:sz w:val="20"/>
+                <w:szCs w:val="20"/>
               </w:rPr>
               <w:t>}</w:t>
             </w:r>
@@ -1465,22 +1393,22 @@
         </w:trPr>
         <w:tc>
           <w:tcPr>
-            <w:tcW w:w="3119" w:type="dxa"/>
-            <w:vAlign w:val="center"/>
-          </w:tcPr>
-          <w:p>
-            <w:pPr>
-              <w:rPr>
-                <w:rFonts w:ascii="Times New Roman" w:hAnsi="Times New Roman" w:cs="Times New Roman"/>
-                <w:sz w:val="16"/>
-                <w:szCs w:val="16"/>
-              </w:rPr>
-            </w:pPr>
-            <w:r>
-              <w:rPr>
-                <w:rFonts w:ascii="Times New Roman" w:hAnsi="Times New Roman" w:cs="Times New Roman"/>
-                <w:sz w:val="16"/>
-                <w:szCs w:val="16"/>
+            <w:tcW w:w="5529" w:type="dxa"/>
+            <w:vAlign w:val="center"/>
+          </w:tcPr>
+          <w:p>
+            <w:pPr>
+              <w:rPr>
+                <w:rFonts w:ascii="Times New Roman" w:hAnsi="Times New Roman" w:cs="Times New Roman"/>
+                <w:sz w:val="20"/>
+                <w:szCs w:val="20"/>
+              </w:rPr>
+            </w:pPr>
+            <w:r>
+              <w:rPr>
+                <w:rFonts w:ascii="Times New Roman" w:hAnsi="Times New Roman" w:cs="Times New Roman"/>
+                <w:sz w:val="20"/>
+                <w:szCs w:val="20"/>
               </w:rPr>
               <w:t>${nomecliente6}</w:t>
             </w:r>
@@ -1488,23 +1416,23 @@
         </w:tc>
         <w:tc>
           <w:tcPr>
-            <w:tcW w:w="1276" w:type="dxa"/>
-            <w:vAlign w:val="center"/>
-          </w:tcPr>
-          <w:p>
-            <w:pPr>
-              <w:jc w:val="center"/>
-              <w:rPr>
-                <w:rFonts w:ascii="Times New Roman" w:hAnsi="Times New Roman" w:cs="Times New Roman"/>
-                <w:sz w:val="16"/>
-                <w:szCs w:val="16"/>
-              </w:rPr>
-            </w:pPr>
-            <w:r>
-              <w:rPr>
-                <w:rFonts w:ascii="Times New Roman" w:hAnsi="Times New Roman" w:cs="Times New Roman"/>
-                <w:sz w:val="16"/>
-                <w:szCs w:val="16"/>
+            <w:tcW w:w="2551" w:type="dxa"/>
+            <w:vAlign w:val="center"/>
+          </w:tcPr>
+          <w:p>
+            <w:pPr>
+              <w:jc w:val="center"/>
+              <w:rPr>
+                <w:rFonts w:ascii="Times New Roman" w:hAnsi="Times New Roman" w:cs="Times New Roman"/>
+                <w:sz w:val="20"/>
+                <w:szCs w:val="20"/>
+              </w:rPr>
+            </w:pPr>
+            <w:r>
+              <w:rPr>
+                <w:rFonts w:ascii="Times New Roman" w:hAnsi="Times New Roman" w:cs="Times New Roman"/>
+                <w:sz w:val="20"/>
+                <w:szCs w:val="20"/>
               </w:rPr>
               <w:t>${cpfcliente6}</w:t>
             </w:r>
@@ -1512,23 +1440,23 @@
         </w:tc>
         <w:tc>
           <w:tcPr>
-            <w:tcW w:w="1417" w:type="dxa"/>
-            <w:vAlign w:val="center"/>
-          </w:tcPr>
-          <w:p>
-            <w:pPr>
-              <w:jc w:val="center"/>
-              <w:rPr>
-                <w:rFonts w:ascii="Times New Roman" w:hAnsi="Times New Roman" w:cs="Times New Roman"/>
-                <w:sz w:val="16"/>
-                <w:szCs w:val="16"/>
-              </w:rPr>
-            </w:pPr>
-            <w:r>
-              <w:rPr>
-                <w:rFonts w:ascii="Times New Roman" w:hAnsi="Times New Roman" w:cs="Times New Roman"/>
-                <w:sz w:val="16"/>
-                <w:szCs w:val="16"/>
+            <w:tcW w:w="2127" w:type="dxa"/>
+            <w:vAlign w:val="center"/>
+          </w:tcPr>
+          <w:p>
+            <w:pPr>
+              <w:jc w:val="center"/>
+              <w:rPr>
+                <w:rFonts w:ascii="Times New Roman" w:hAnsi="Times New Roman" w:cs="Times New Roman"/>
+                <w:sz w:val="20"/>
+                <w:szCs w:val="20"/>
+              </w:rPr>
+            </w:pPr>
+            <w:r>
+              <w:rPr>
+                <w:rFonts w:ascii="Times New Roman" w:hAnsi="Times New Roman" w:cs="Times New Roman"/>
+                <w:sz w:val="20"/>
+                <w:szCs w:val="20"/>
               </w:rPr>
               <w:t>${telcliente6}</w:t>
             </w:r>
@@ -1536,23 +1464,23 @@
         </w:tc>
         <w:tc>
           <w:tcPr>
-            <w:tcW w:w="1276" w:type="dxa"/>
-            <w:vAlign w:val="center"/>
-          </w:tcPr>
-          <w:p>
-            <w:pPr>
-              <w:jc w:val="center"/>
-              <w:rPr>
-                <w:rFonts w:ascii="Times New Roman" w:hAnsi="Times New Roman" w:cs="Times New Roman"/>
-                <w:sz w:val="16"/>
-                <w:szCs w:val="16"/>
-              </w:rPr>
-            </w:pPr>
-            <w:r>
-              <w:rPr>
-                <w:rFonts w:ascii="Times New Roman" w:hAnsi="Times New Roman" w:cs="Times New Roman"/>
-                <w:sz w:val="16"/>
-                <w:szCs w:val="16"/>
+            <w:tcW w:w="1984" w:type="dxa"/>
+            <w:vAlign w:val="center"/>
+          </w:tcPr>
+          <w:p>
+            <w:pPr>
+              <w:jc w:val="center"/>
+              <w:rPr>
+                <w:rFonts w:ascii="Times New Roman" w:hAnsi="Times New Roman" w:cs="Times New Roman"/>
+                <w:sz w:val="20"/>
+                <w:szCs w:val="20"/>
+              </w:rPr>
+            </w:pPr>
+            <w:r>
+              <w:rPr>
+                <w:rFonts w:ascii="Times New Roman" w:hAnsi="Times New Roman" w:cs="Times New Roman"/>
+                <w:sz w:val="20"/>
+                <w:szCs w:val="20"/>
               </w:rPr>
               <w:t>${catcliente6}</w:t>
             </w:r>
@@ -1560,39 +1488,39 @@
         </w:tc>
         <w:tc>
           <w:tcPr>
-            <w:tcW w:w="1979" w:type="dxa"/>
-            <w:vAlign w:val="center"/>
-          </w:tcPr>
-          <w:p>
-            <w:pPr>
-              <w:jc w:val="center"/>
-              <w:rPr>
-                <w:rFonts w:ascii="Times New Roman" w:hAnsi="Times New Roman" w:cs="Times New Roman"/>
-                <w:sz w:val="16"/>
-                <w:szCs w:val="16"/>
-              </w:rPr>
-            </w:pPr>
-            <w:r>
-              <w:rPr>
-                <w:rFonts w:ascii="Times New Roman" w:hAnsi="Times New Roman" w:cs="Times New Roman"/>
-                <w:sz w:val="16"/>
-                <w:szCs w:val="16"/>
+            <w:tcW w:w="2126" w:type="dxa"/>
+            <w:vAlign w:val="center"/>
+          </w:tcPr>
+          <w:p>
+            <w:pPr>
+              <w:jc w:val="center"/>
+              <w:rPr>
+                <w:rFonts w:ascii="Times New Roman" w:hAnsi="Times New Roman" w:cs="Times New Roman"/>
+                <w:sz w:val="20"/>
+                <w:szCs w:val="20"/>
+              </w:rPr>
+            </w:pPr>
+            <w:r>
+              <w:rPr>
+                <w:rFonts w:ascii="Times New Roman" w:hAnsi="Times New Roman" w:cs="Times New Roman"/>
+                <w:sz w:val="20"/>
+                <w:szCs w:val="20"/>
               </w:rPr>
               <w:t>${periodoaula</w:t>
             </w:r>
             <w:r>
               <w:rPr>
                 <w:rFonts w:ascii="Times New Roman" w:hAnsi="Times New Roman" w:cs="Times New Roman"/>
-                <w:sz w:val="16"/>
-                <w:szCs w:val="16"/>
+                <w:sz w:val="20"/>
+                <w:szCs w:val="20"/>
               </w:rPr>
               <w:t>6</w:t>
             </w:r>
             <w:r>
               <w:rPr>
                 <w:rFonts w:ascii="Times New Roman" w:hAnsi="Times New Roman" w:cs="Times New Roman"/>
-                <w:sz w:val="16"/>
-                <w:szCs w:val="16"/>
+                <w:sz w:val="20"/>
+                <w:szCs w:val="20"/>
               </w:rPr>
               <w:t>}</w:t>
             </w:r>
@@ -1630,17 +1558,17 @@
     <w:tbl>
       <w:tblPr>
         <w:tblStyle w:val="Tabelacomgrade"/>
-        <w:tblW w:w="9073" w:type="dxa"/>
+        <w:tblW w:w="14317" w:type="dxa"/>
         <w:tblInd w:w="-147" w:type="dxa"/>
         <w:tblLayout w:type="fixed"/>
         <w:tblLook w:val="04A0" w:firstRow="1" w:lastRow="0" w:firstColumn="1" w:lastColumn="0" w:noHBand="0" w:noVBand="1"/>
       </w:tblPr>
       <w:tblGrid>
-        <w:gridCol w:w="3119"/>
-        <w:gridCol w:w="1276"/>
-        <w:gridCol w:w="1417"/>
-        <w:gridCol w:w="1276"/>
-        <w:gridCol w:w="1985"/>
+        <w:gridCol w:w="5529"/>
+        <w:gridCol w:w="2551"/>
+        <w:gridCol w:w="2127"/>
+        <w:gridCol w:w="1984"/>
+        <w:gridCol w:w="2126"/>
       </w:tblGrid>
       <w:tr>
         <w:trPr>
@@ -1648,7 +1576,7 @@
         </w:trPr>
         <w:tc>
           <w:tcPr>
-            <w:tcW w:w="3119" w:type="dxa"/>
+            <w:tcW w:w="5529" w:type="dxa"/>
             <w:vAlign w:val="center"/>
           </w:tcPr>
           <w:p>
@@ -1676,7 +1604,7 @@
         </w:tc>
         <w:tc>
           <w:tcPr>
-            <w:tcW w:w="1276" w:type="dxa"/>
+            <w:tcW w:w="2551" w:type="dxa"/>
             <w:vAlign w:val="center"/>
           </w:tcPr>
           <w:p>
@@ -1704,7 +1632,7 @@
         </w:tc>
         <w:tc>
           <w:tcPr>
-            <w:tcW w:w="1417" w:type="dxa"/>
+            <w:tcW w:w="2127" w:type="dxa"/>
             <w:vAlign w:val="center"/>
           </w:tcPr>
           <w:p>
@@ -1732,7 +1660,7 @@
         </w:tc>
         <w:tc>
           <w:tcPr>
-            <w:tcW w:w="1276" w:type="dxa"/>
+            <w:tcW w:w="1984" w:type="dxa"/>
             <w:vAlign w:val="center"/>
           </w:tcPr>
           <w:p>
@@ -1760,7 +1688,7 @@
         </w:tc>
         <w:tc>
           <w:tcPr>
-            <w:tcW w:w="1985" w:type="dxa"/>
+            <w:tcW w:w="2126" w:type="dxa"/>
             <w:vAlign w:val="center"/>
           </w:tcPr>
           <w:p>
@@ -1793,38 +1721,38 @@
         </w:trPr>
         <w:tc>
           <w:tcPr>
-            <w:tcW w:w="3119" w:type="dxa"/>
-            <w:vAlign w:val="center"/>
-          </w:tcPr>
-          <w:p>
-            <w:pPr>
-              <w:rPr>
-                <w:rFonts w:ascii="Times New Roman" w:hAnsi="Times New Roman" w:cs="Times New Roman"/>
-                <w:sz w:val="16"/>
-                <w:szCs w:val="16"/>
-              </w:rPr>
-            </w:pPr>
-            <w:r>
-              <w:rPr>
-                <w:rFonts w:ascii="Times New Roman" w:hAnsi="Times New Roman" w:cs="Times New Roman"/>
-                <w:sz w:val="16"/>
-                <w:szCs w:val="16"/>
+            <w:tcW w:w="5529" w:type="dxa"/>
+            <w:vAlign w:val="center"/>
+          </w:tcPr>
+          <w:p>
+            <w:pPr>
+              <w:rPr>
+                <w:rFonts w:ascii="Times New Roman" w:hAnsi="Times New Roman" w:cs="Times New Roman"/>
+                <w:sz w:val="20"/>
+                <w:szCs w:val="20"/>
+              </w:rPr>
+            </w:pPr>
+            <w:r>
+              <w:rPr>
+                <w:rFonts w:ascii="Times New Roman" w:hAnsi="Times New Roman" w:cs="Times New Roman"/>
+                <w:sz w:val="20"/>
+                <w:szCs w:val="20"/>
               </w:rPr>
               <w:t>${nomeinstrutor</w:t>
             </w:r>
             <w:r>
               <w:rPr>
                 <w:rFonts w:ascii="Times New Roman" w:hAnsi="Times New Roman" w:cs="Times New Roman"/>
-                <w:sz w:val="16"/>
-                <w:szCs w:val="16"/>
+                <w:sz w:val="20"/>
+                <w:szCs w:val="20"/>
               </w:rPr>
               <w:t>1</w:t>
             </w:r>
             <w:r>
               <w:rPr>
                 <w:rFonts w:ascii="Times New Roman" w:hAnsi="Times New Roman" w:cs="Times New Roman"/>
-                <w:sz w:val="16"/>
-                <w:szCs w:val="16"/>
+                <w:sz w:val="20"/>
+                <w:szCs w:val="20"/>
               </w:rPr>
               <w:t>}</w:t>
             </w:r>
@@ -1832,39 +1760,39 @@
         </w:tc>
         <w:tc>
           <w:tcPr>
-            <w:tcW w:w="1276" w:type="dxa"/>
-            <w:vAlign w:val="center"/>
-          </w:tcPr>
-          <w:p>
-            <w:pPr>
-              <w:jc w:val="center"/>
-              <w:rPr>
-                <w:rFonts w:ascii="Times New Roman" w:hAnsi="Times New Roman" w:cs="Times New Roman"/>
-                <w:sz w:val="16"/>
-                <w:szCs w:val="16"/>
-              </w:rPr>
-            </w:pPr>
-            <w:r>
-              <w:rPr>
-                <w:rFonts w:ascii="Times New Roman" w:hAnsi="Times New Roman" w:cs="Times New Roman"/>
-                <w:sz w:val="16"/>
-                <w:szCs w:val="16"/>
+            <w:tcW w:w="2551" w:type="dxa"/>
+            <w:vAlign w:val="center"/>
+          </w:tcPr>
+          <w:p>
+            <w:pPr>
+              <w:jc w:val="center"/>
+              <w:rPr>
+                <w:rFonts w:ascii="Times New Roman" w:hAnsi="Times New Roman" w:cs="Times New Roman"/>
+                <w:sz w:val="20"/>
+                <w:szCs w:val="20"/>
+              </w:rPr>
+            </w:pPr>
+            <w:r>
+              <w:rPr>
+                <w:rFonts w:ascii="Times New Roman" w:hAnsi="Times New Roman" w:cs="Times New Roman"/>
+                <w:sz w:val="20"/>
+                <w:szCs w:val="20"/>
               </w:rPr>
               <w:t>${cpfinstrutor</w:t>
             </w:r>
             <w:r>
               <w:rPr>
                 <w:rFonts w:ascii="Times New Roman" w:hAnsi="Times New Roman" w:cs="Times New Roman"/>
-                <w:sz w:val="16"/>
-                <w:szCs w:val="16"/>
+                <w:sz w:val="20"/>
+                <w:szCs w:val="20"/>
               </w:rPr>
               <w:t>1</w:t>
             </w:r>
             <w:r>
               <w:rPr>
                 <w:rFonts w:ascii="Times New Roman" w:hAnsi="Times New Roman" w:cs="Times New Roman"/>
-                <w:sz w:val="16"/>
-                <w:szCs w:val="16"/>
+                <w:sz w:val="20"/>
+                <w:szCs w:val="20"/>
               </w:rPr>
               <w:t>}</w:t>
             </w:r>
@@ -1872,39 +1800,39 @@
         </w:tc>
         <w:tc>
           <w:tcPr>
-            <w:tcW w:w="1417" w:type="dxa"/>
-            <w:vAlign w:val="center"/>
-          </w:tcPr>
-          <w:p>
-            <w:pPr>
-              <w:jc w:val="center"/>
-              <w:rPr>
-                <w:rFonts w:ascii="Times New Roman" w:hAnsi="Times New Roman" w:cs="Times New Roman"/>
-                <w:sz w:val="16"/>
-                <w:szCs w:val="16"/>
-              </w:rPr>
-            </w:pPr>
-            <w:r>
-              <w:rPr>
-                <w:rFonts w:ascii="Times New Roman" w:hAnsi="Times New Roman" w:cs="Times New Roman"/>
-                <w:sz w:val="16"/>
-                <w:szCs w:val="16"/>
+            <w:tcW w:w="2127" w:type="dxa"/>
+            <w:vAlign w:val="center"/>
+          </w:tcPr>
+          <w:p>
+            <w:pPr>
+              <w:jc w:val="center"/>
+              <w:rPr>
+                <w:rFonts w:ascii="Times New Roman" w:hAnsi="Times New Roman" w:cs="Times New Roman"/>
+                <w:sz w:val="20"/>
+                <w:szCs w:val="20"/>
+              </w:rPr>
+            </w:pPr>
+            <w:r>
+              <w:rPr>
+                <w:rFonts w:ascii="Times New Roman" w:hAnsi="Times New Roman" w:cs="Times New Roman"/>
+                <w:sz w:val="20"/>
+                <w:szCs w:val="20"/>
               </w:rPr>
               <w:t>${celinstrutor</w:t>
             </w:r>
             <w:r>
               <w:rPr>
                 <w:rFonts w:ascii="Times New Roman" w:hAnsi="Times New Roman" w:cs="Times New Roman"/>
-                <w:sz w:val="16"/>
-                <w:szCs w:val="16"/>
+                <w:sz w:val="20"/>
+                <w:szCs w:val="20"/>
               </w:rPr>
               <w:t>1</w:t>
             </w:r>
             <w:r>
               <w:rPr>
                 <w:rFonts w:ascii="Times New Roman" w:hAnsi="Times New Roman" w:cs="Times New Roman"/>
-                <w:sz w:val="16"/>
-                <w:szCs w:val="16"/>
+                <w:sz w:val="20"/>
+                <w:szCs w:val="20"/>
               </w:rPr>
               <w:t>}</w:t>
             </w:r>
@@ -1912,23 +1840,23 @@
         </w:tc>
         <w:tc>
           <w:tcPr>
-            <w:tcW w:w="1276" w:type="dxa"/>
-            <w:vAlign w:val="center"/>
-          </w:tcPr>
-          <w:p>
-            <w:pPr>
-              <w:jc w:val="center"/>
-              <w:rPr>
-                <w:rFonts w:ascii="Times New Roman" w:hAnsi="Times New Roman" w:cs="Times New Roman"/>
-                <w:sz w:val="16"/>
-                <w:szCs w:val="16"/>
-              </w:rPr>
-            </w:pPr>
-            <w:r>
-              <w:rPr>
-                <w:rFonts w:ascii="Times New Roman" w:hAnsi="Times New Roman" w:cs="Times New Roman"/>
-                <w:sz w:val="16"/>
-                <w:szCs w:val="16"/>
+            <w:tcW w:w="1984" w:type="dxa"/>
+            <w:vAlign w:val="center"/>
+          </w:tcPr>
+          <w:p>
+            <w:pPr>
+              <w:jc w:val="center"/>
+              <w:rPr>
+                <w:rFonts w:ascii="Times New Roman" w:hAnsi="Times New Roman" w:cs="Times New Roman"/>
+                <w:sz w:val="20"/>
+                <w:szCs w:val="20"/>
+              </w:rPr>
+            </w:pPr>
+            <w:r>
+              <w:rPr>
+                <w:rFonts w:ascii="Times New Roman" w:hAnsi="Times New Roman" w:cs="Times New Roman"/>
+                <w:sz w:val="20"/>
+                <w:szCs w:val="20"/>
               </w:rPr>
               <w:t>ARA e MTA</w:t>
             </w:r>
@@ -1936,39 +1864,39 @@
         </w:tc>
         <w:tc>
           <w:tcPr>
-            <w:tcW w:w="1985" w:type="dxa"/>
-            <w:vAlign w:val="center"/>
-          </w:tcPr>
-          <w:p>
-            <w:pPr>
-              <w:jc w:val="center"/>
-              <w:rPr>
-                <w:rFonts w:ascii="Times New Roman" w:hAnsi="Times New Roman" w:cs="Times New Roman"/>
-                <w:sz w:val="16"/>
-                <w:szCs w:val="16"/>
-              </w:rPr>
-            </w:pPr>
-            <w:r>
-              <w:rPr>
-                <w:rFonts w:ascii="Times New Roman" w:hAnsi="Times New Roman" w:cs="Times New Roman"/>
-                <w:sz w:val="16"/>
-                <w:szCs w:val="16"/>
+            <w:tcW w:w="2126" w:type="dxa"/>
+            <w:vAlign w:val="center"/>
+          </w:tcPr>
+          <w:p>
+            <w:pPr>
+              <w:jc w:val="center"/>
+              <w:rPr>
+                <w:rFonts w:ascii="Times New Roman" w:hAnsi="Times New Roman" w:cs="Times New Roman"/>
+                <w:sz w:val="20"/>
+                <w:szCs w:val="20"/>
+              </w:rPr>
+            </w:pPr>
+            <w:r>
+              <w:rPr>
+                <w:rFonts w:ascii="Times New Roman" w:hAnsi="Times New Roman" w:cs="Times New Roman"/>
+                <w:sz w:val="20"/>
+                <w:szCs w:val="20"/>
               </w:rPr>
               <w:t>${chainstrutor</w:t>
             </w:r>
             <w:r>
               <w:rPr>
                 <w:rFonts w:ascii="Times New Roman" w:hAnsi="Times New Roman" w:cs="Times New Roman"/>
-                <w:sz w:val="16"/>
-                <w:szCs w:val="16"/>
+                <w:sz w:val="20"/>
+                <w:szCs w:val="20"/>
               </w:rPr>
               <w:t>1</w:t>
             </w:r>
             <w:r>
               <w:rPr>
                 <w:rFonts w:ascii="Times New Roman" w:hAnsi="Times New Roman" w:cs="Times New Roman"/>
-                <w:sz w:val="16"/>
-                <w:szCs w:val="16"/>
+                <w:sz w:val="20"/>
+                <w:szCs w:val="20"/>
               </w:rPr>
               <w:t>}</w:t>
             </w:r>
@@ -1981,142 +1909,94 @@
         </w:trPr>
         <w:tc>
           <w:tcPr>
-            <w:tcW w:w="3119" w:type="dxa"/>
-            <w:vAlign w:val="center"/>
-          </w:tcPr>
-          <w:p>
-            <w:pPr>
-              <w:rPr>
-                <w:rFonts w:ascii="Times New Roman" w:hAnsi="Times New Roman" w:cs="Times New Roman"/>
-                <w:sz w:val="16"/>
-                <w:szCs w:val="16"/>
-              </w:rPr>
-            </w:pPr>
-            <w:r>
-              <w:rPr>
-                <w:rFonts w:ascii="Times New Roman" w:hAnsi="Times New Roman" w:cs="Times New Roman"/>
-                <w:sz w:val="16"/>
-                <w:szCs w:val="16"/>
-              </w:rPr>
-              <w:t>${nomeinstrutor</w:t>
-            </w:r>
-            <w:r>
-              <w:rPr>
-                <w:rFonts w:ascii="Times New Roman" w:hAnsi="Times New Roman" w:cs="Times New Roman"/>
-                <w:sz w:val="16"/>
-                <w:szCs w:val="16"/>
-              </w:rPr>
-              <w:t>2</w:t>
-            </w:r>
-            <w:r>
-              <w:rPr>
-                <w:rFonts w:ascii="Times New Roman" w:hAnsi="Times New Roman" w:cs="Times New Roman"/>
-                <w:sz w:val="16"/>
-                <w:szCs w:val="16"/>
-              </w:rPr>
-              <w:t>}</w:t>
-            </w:r>
-          </w:p>
-        </w:tc>
-        <w:tc>
-          <w:tcPr>
-            <w:tcW w:w="1276" w:type="dxa"/>
-            <w:vAlign w:val="center"/>
-          </w:tcPr>
-          <w:p>
-            <w:pPr>
-              <w:jc w:val="center"/>
-              <w:rPr>
-                <w:rFonts w:ascii="Times New Roman" w:hAnsi="Times New Roman" w:cs="Times New Roman"/>
-                <w:sz w:val="16"/>
-                <w:szCs w:val="16"/>
-              </w:rPr>
-            </w:pPr>
-            <w:r>
-              <w:rPr>
-                <w:rFonts w:ascii="Times New Roman" w:hAnsi="Times New Roman" w:cs="Times New Roman"/>
-                <w:sz w:val="16"/>
-                <w:szCs w:val="16"/>
-              </w:rPr>
-              <w:t>${cpfinstrutor</w:t>
-            </w:r>
-            <w:r>
-              <w:rPr>
-                <w:rFonts w:ascii="Times New Roman" w:hAnsi="Times New Roman" w:cs="Times New Roman"/>
-                <w:sz w:val="16"/>
-                <w:szCs w:val="16"/>
-              </w:rPr>
-              <w:t>2</w:t>
-            </w:r>
-            <w:r>
-              <w:rPr>
-                <w:rFonts w:ascii="Times New Roman" w:hAnsi="Times New Roman" w:cs="Times New Roman"/>
-                <w:sz w:val="16"/>
-                <w:szCs w:val="16"/>
-              </w:rPr>
-              <w:t>}</w:t>
-            </w:r>
-          </w:p>
-        </w:tc>
-        <w:tc>
-          <w:tcPr>
-            <w:tcW w:w="1417" w:type="dxa"/>
-            <w:vAlign w:val="center"/>
-          </w:tcPr>
-          <w:p>
-            <w:pPr>
-              <w:jc w:val="center"/>
-              <w:rPr>
-                <w:rFonts w:ascii="Times New Roman" w:hAnsi="Times New Roman" w:cs="Times New Roman"/>
-                <w:sz w:val="16"/>
-                <w:szCs w:val="16"/>
-              </w:rPr>
-            </w:pPr>
-            <w:r>
-              <w:rPr>
-                <w:rFonts w:ascii="Times New Roman" w:hAnsi="Times New Roman" w:cs="Times New Roman"/>
-                <w:sz w:val="16"/>
-                <w:szCs w:val="16"/>
-              </w:rPr>
-              <w:t>${celinstrutor</w:t>
-            </w:r>
-            <w:r>
-              <w:rPr>
-                <w:rFonts w:ascii="Times New Roman" w:hAnsi="Times New Roman" w:cs="Times New Roman"/>
-                <w:sz w:val="16"/>
-                <w:szCs w:val="16"/>
-              </w:rPr>
-              <w:t>2</w:t>
-            </w:r>
-            <w:r>
-              <w:rPr>
-                <w:rFonts w:ascii="Times New Roman" w:hAnsi="Times New Roman" w:cs="Times New Roman"/>
-                <w:sz w:val="16"/>
-                <w:szCs w:val="16"/>
-              </w:rPr>
-              <w:t>}</w:t>
-            </w:r>
-          </w:p>
-        </w:tc>
-        <w:tc>
-          <w:tcPr>
-            <w:tcW w:w="1276" w:type="dxa"/>
-            <w:vAlign w:val="center"/>
-          </w:tcPr>
-          <w:p>
-            <w:pPr>
-              <w:jc w:val="center"/>
-              <w:rPr>
-                <w:rFonts w:ascii="Times New Roman" w:hAnsi="Times New Roman" w:cs="Times New Roman"/>
-                <w:sz w:val="16"/>
-                <w:szCs w:val="16"/>
-              </w:rPr>
-            </w:pPr>
-            <w:r>
-              <w:rPr>
-                <w:rFonts w:ascii="Times New Roman" w:hAnsi="Times New Roman" w:cs="Times New Roman"/>
-                <w:sz w:val="16"/>
-                <w:szCs w:val="16"/>
+            <w:tcW w:w="5529" w:type="dxa"/>
+            <w:vAlign w:val="center"/>
+          </w:tcPr>
+          <w:p>
+            <w:pPr>
+              <w:rPr>
+                <w:rFonts w:ascii="Times New Roman" w:hAnsi="Times New Roman" w:cs="Times New Roman"/>
+                <w:sz w:val="20"/>
+                <w:szCs w:val="20"/>
+              </w:rPr>
+            </w:pPr>
+            <w:r>
+              <w:rPr>
+                <w:rFonts w:ascii="Times New Roman" w:hAnsi="Times New Roman" w:cs="Times New Roman"/>
+                <w:sz w:val="20"/>
+                <w:szCs w:val="20"/>
+              </w:rPr>
+              <w:t>${nomeinstrutor2}</w:t>
+            </w:r>
+          </w:p>
+        </w:tc>
+        <w:tc>
+          <w:tcPr>
+            <w:tcW w:w="2551" w:type="dxa"/>
+            <w:vAlign w:val="center"/>
+          </w:tcPr>
+          <w:p>
+            <w:pPr>
+              <w:jc w:val="center"/>
+              <w:rPr>
+                <w:rFonts w:ascii="Times New Roman" w:hAnsi="Times New Roman" w:cs="Times New Roman"/>
+                <w:sz w:val="20"/>
+                <w:szCs w:val="20"/>
+              </w:rPr>
+            </w:pPr>
+            <w:r>
+              <w:rPr>
+                <w:rFonts w:ascii="Times New Roman" w:hAnsi="Times New Roman" w:cs="Times New Roman"/>
+                <w:sz w:val="20"/>
+                <w:szCs w:val="20"/>
+              </w:rPr>
+              <w:t>${cpfinstrutor2}</w:t>
+            </w:r>
+          </w:p>
+        </w:tc>
+        <w:tc>
+          <w:tcPr>
+            <w:tcW w:w="2127" w:type="dxa"/>
+            <w:vAlign w:val="center"/>
+          </w:tcPr>
+          <w:p>
+            <w:pPr>
+              <w:jc w:val="center"/>
+              <w:rPr>
+                <w:rFonts w:ascii="Times New Roman" w:hAnsi="Times New Roman" w:cs="Times New Roman"/>
+                <w:sz w:val="20"/>
+                <w:szCs w:val="20"/>
+              </w:rPr>
+            </w:pPr>
+            <w:r>
+              <w:rPr>
+                <w:rFonts w:ascii="Times New Roman" w:hAnsi="Times New Roman" w:cs="Times New Roman"/>
+                <w:sz w:val="20"/>
+                <w:szCs w:val="20"/>
+              </w:rPr>
+              <w:t>${celinstrutor2}</w:t>
+            </w:r>
+          </w:p>
+        </w:tc>
+        <w:tc>
+          <w:tcPr>
+            <w:tcW w:w="1984" w:type="dxa"/>
+            <w:vAlign w:val="center"/>
+          </w:tcPr>
+          <w:p>
+            <w:pPr>
+              <w:jc w:val="center"/>
+              <w:rPr>
+                <w:rFonts w:ascii="Times New Roman" w:hAnsi="Times New Roman" w:cs="Times New Roman"/>
+                <w:sz w:val="20"/>
+                <w:szCs w:val="20"/>
+              </w:rPr>
+            </w:pPr>
+            <w:r>
+              <w:rPr>
+                <w:rFonts w:ascii="Times New Roman" w:hAnsi="Times New Roman" w:cs="Times New Roman"/>
+                <w:sz w:val="20"/>
+                <w:szCs w:val="20"/>
               </w:rPr>
               <w:t>ARA e MTA</w:t>
             </w:r>
@@ -2124,41 +2004,25 @@
         </w:tc>
         <w:tc>
           <w:tcPr>
-            <w:tcW w:w="1985" w:type="dxa"/>
-            <w:vAlign w:val="center"/>
-          </w:tcPr>
-          <w:p>
-            <w:pPr>
-              <w:jc w:val="center"/>
-              <w:rPr>
-                <w:rFonts w:ascii="Times New Roman" w:hAnsi="Times New Roman" w:cs="Times New Roman"/>
-                <w:sz w:val="16"/>
-                <w:szCs w:val="16"/>
-              </w:rPr>
-            </w:pPr>
-            <w:r>
-              <w:rPr>
-                <w:rFonts w:ascii="Times New Roman" w:hAnsi="Times New Roman" w:cs="Times New Roman"/>
-                <w:sz w:val="16"/>
-                <w:szCs w:val="16"/>
-              </w:rPr>
-              <w:t>${chainstrutor</w:t>
-            </w:r>
-            <w:r>
-              <w:rPr>
-                <w:rFonts w:ascii="Times New Roman" w:hAnsi="Times New Roman" w:cs="Times New Roman"/>
-                <w:sz w:val="16"/>
-                <w:szCs w:val="16"/>
-              </w:rPr>
-              <w:t>2</w:t>
-            </w:r>
-            <w:r>
-              <w:rPr>
-                <w:rFonts w:ascii="Times New Roman" w:hAnsi="Times New Roman" w:cs="Times New Roman"/>
-                <w:sz w:val="16"/>
-                <w:szCs w:val="16"/>
-              </w:rPr>
-              <w:t>}</w:t>
+            <w:tcW w:w="2126" w:type="dxa"/>
+            <w:vAlign w:val="center"/>
+          </w:tcPr>
+          <w:p>
+            <w:pPr>
+              <w:jc w:val="center"/>
+              <w:rPr>
+                <w:rFonts w:ascii="Times New Roman" w:hAnsi="Times New Roman" w:cs="Times New Roman"/>
+                <w:sz w:val="20"/>
+                <w:szCs w:val="20"/>
+              </w:rPr>
+            </w:pPr>
+            <w:r>
+              <w:rPr>
+                <w:rFonts w:ascii="Times New Roman" w:hAnsi="Times New Roman" w:cs="Times New Roman"/>
+                <w:sz w:val="20"/>
+                <w:szCs w:val="20"/>
+              </w:rPr>
+              <w:t>${chainstrutor2}</w:t>
             </w:r>
           </w:p>
         </w:tc>
@@ -2169,142 +2033,94 @@
         </w:trPr>
         <w:tc>
           <w:tcPr>
-            <w:tcW w:w="3119" w:type="dxa"/>
-            <w:vAlign w:val="center"/>
-          </w:tcPr>
-          <w:p>
-            <w:pPr>
-              <w:rPr>
-                <w:rFonts w:ascii="Times New Roman" w:hAnsi="Times New Roman" w:cs="Times New Roman"/>
-                <w:sz w:val="16"/>
-                <w:szCs w:val="16"/>
-              </w:rPr>
-            </w:pPr>
-            <w:r>
-              <w:rPr>
-                <w:rFonts w:ascii="Times New Roman" w:hAnsi="Times New Roman" w:cs="Times New Roman"/>
-                <w:sz w:val="16"/>
-                <w:szCs w:val="16"/>
-              </w:rPr>
-              <w:t>${nomeinstrutor</w:t>
-            </w:r>
-            <w:r>
-              <w:rPr>
-                <w:rFonts w:ascii="Times New Roman" w:hAnsi="Times New Roman" w:cs="Times New Roman"/>
-                <w:sz w:val="16"/>
-                <w:szCs w:val="16"/>
-              </w:rPr>
-              <w:t>3</w:t>
-            </w:r>
-            <w:r>
-              <w:rPr>
-                <w:rFonts w:ascii="Times New Roman" w:hAnsi="Times New Roman" w:cs="Times New Roman"/>
-                <w:sz w:val="16"/>
-                <w:szCs w:val="16"/>
-              </w:rPr>
-              <w:t>}</w:t>
-            </w:r>
-          </w:p>
-        </w:tc>
-        <w:tc>
-          <w:tcPr>
-            <w:tcW w:w="1276" w:type="dxa"/>
-            <w:vAlign w:val="center"/>
-          </w:tcPr>
-          <w:p>
-            <w:pPr>
-              <w:jc w:val="center"/>
-              <w:rPr>
-                <w:rFonts w:ascii="Times New Roman" w:hAnsi="Times New Roman" w:cs="Times New Roman"/>
-                <w:sz w:val="16"/>
-                <w:szCs w:val="16"/>
-              </w:rPr>
-            </w:pPr>
-            <w:r>
-              <w:rPr>
-                <w:rFonts w:ascii="Times New Roman" w:hAnsi="Times New Roman" w:cs="Times New Roman"/>
-                <w:sz w:val="16"/>
-                <w:szCs w:val="16"/>
-              </w:rPr>
-              <w:t>${cpfinstrutor</w:t>
-            </w:r>
-            <w:r>
-              <w:rPr>
-                <w:rFonts w:ascii="Times New Roman" w:hAnsi="Times New Roman" w:cs="Times New Roman"/>
-                <w:sz w:val="16"/>
-                <w:szCs w:val="16"/>
-              </w:rPr>
-              <w:t>3</w:t>
-            </w:r>
-            <w:r>
-              <w:rPr>
-                <w:rFonts w:ascii="Times New Roman" w:hAnsi="Times New Roman" w:cs="Times New Roman"/>
-                <w:sz w:val="16"/>
-                <w:szCs w:val="16"/>
-              </w:rPr>
-              <w:t>}</w:t>
-            </w:r>
-          </w:p>
-        </w:tc>
-        <w:tc>
-          <w:tcPr>
-            <w:tcW w:w="1417" w:type="dxa"/>
-            <w:vAlign w:val="center"/>
-          </w:tcPr>
-          <w:p>
-            <w:pPr>
-              <w:jc w:val="center"/>
-              <w:rPr>
-                <w:rFonts w:ascii="Times New Roman" w:hAnsi="Times New Roman" w:cs="Times New Roman"/>
-                <w:sz w:val="16"/>
-                <w:szCs w:val="16"/>
-              </w:rPr>
-            </w:pPr>
-            <w:r>
-              <w:rPr>
-                <w:rFonts w:ascii="Times New Roman" w:hAnsi="Times New Roman" w:cs="Times New Roman"/>
-                <w:sz w:val="16"/>
-                <w:szCs w:val="16"/>
-              </w:rPr>
-              <w:t>${celinstrutor</w:t>
-            </w:r>
-            <w:r>
-              <w:rPr>
-                <w:rFonts w:ascii="Times New Roman" w:hAnsi="Times New Roman" w:cs="Times New Roman"/>
-                <w:sz w:val="16"/>
-                <w:szCs w:val="16"/>
-              </w:rPr>
-              <w:t>3</w:t>
-            </w:r>
-            <w:r>
-              <w:rPr>
-                <w:rFonts w:ascii="Times New Roman" w:hAnsi="Times New Roman" w:cs="Times New Roman"/>
-                <w:sz w:val="16"/>
-                <w:szCs w:val="16"/>
-              </w:rPr>
-              <w:t>}</w:t>
-            </w:r>
-          </w:p>
-        </w:tc>
-        <w:tc>
-          <w:tcPr>
-            <w:tcW w:w="1276" w:type="dxa"/>
-            <w:vAlign w:val="center"/>
-          </w:tcPr>
-          <w:p>
-            <w:pPr>
-              <w:jc w:val="center"/>
-              <w:rPr>
-                <w:rFonts w:ascii="Times New Roman" w:hAnsi="Times New Roman" w:cs="Times New Roman"/>
-                <w:sz w:val="16"/>
-                <w:szCs w:val="16"/>
-              </w:rPr>
-            </w:pPr>
-            <w:r>
-              <w:rPr>
-                <w:rFonts w:ascii="Times New Roman" w:hAnsi="Times New Roman" w:cs="Times New Roman"/>
-                <w:sz w:val="16"/>
-                <w:szCs w:val="16"/>
+            <w:tcW w:w="5529" w:type="dxa"/>
+            <w:vAlign w:val="center"/>
+          </w:tcPr>
+          <w:p>
+            <w:pPr>
+              <w:rPr>
+                <w:rFonts w:ascii="Times New Roman" w:hAnsi="Times New Roman" w:cs="Times New Roman"/>
+                <w:sz w:val="20"/>
+                <w:szCs w:val="20"/>
+              </w:rPr>
+            </w:pPr>
+            <w:r>
+              <w:rPr>
+                <w:rFonts w:ascii="Times New Roman" w:hAnsi="Times New Roman" w:cs="Times New Roman"/>
+                <w:sz w:val="20"/>
+                <w:szCs w:val="20"/>
+              </w:rPr>
+              <w:t>${nomeinstrutor3}</w:t>
+            </w:r>
+          </w:p>
+        </w:tc>
+        <w:tc>
+          <w:tcPr>
+            <w:tcW w:w="2551" w:type="dxa"/>
+            <w:vAlign w:val="center"/>
+          </w:tcPr>
+          <w:p>
+            <w:pPr>
+              <w:jc w:val="center"/>
+              <w:rPr>
+                <w:rFonts w:ascii="Times New Roman" w:hAnsi="Times New Roman" w:cs="Times New Roman"/>
+                <w:sz w:val="20"/>
+                <w:szCs w:val="20"/>
+              </w:rPr>
+            </w:pPr>
+            <w:r>
+              <w:rPr>
+                <w:rFonts w:ascii="Times New Roman" w:hAnsi="Times New Roman" w:cs="Times New Roman"/>
+                <w:sz w:val="20"/>
+                <w:szCs w:val="20"/>
+              </w:rPr>
+              <w:t>${cpfinstrutor3}</w:t>
+            </w:r>
+          </w:p>
+        </w:tc>
+        <w:tc>
+          <w:tcPr>
+            <w:tcW w:w="2127" w:type="dxa"/>
+            <w:vAlign w:val="center"/>
+          </w:tcPr>
+          <w:p>
+            <w:pPr>
+              <w:jc w:val="center"/>
+              <w:rPr>
+                <w:rFonts w:ascii="Times New Roman" w:hAnsi="Times New Roman" w:cs="Times New Roman"/>
+                <w:sz w:val="20"/>
+                <w:szCs w:val="20"/>
+              </w:rPr>
+            </w:pPr>
+            <w:r>
+              <w:rPr>
+                <w:rFonts w:ascii="Times New Roman" w:hAnsi="Times New Roman" w:cs="Times New Roman"/>
+                <w:sz w:val="20"/>
+                <w:szCs w:val="20"/>
+              </w:rPr>
+              <w:t>${celinstrutor3}</w:t>
+            </w:r>
+          </w:p>
+        </w:tc>
+        <w:tc>
+          <w:tcPr>
+            <w:tcW w:w="1984" w:type="dxa"/>
+            <w:vAlign w:val="center"/>
+          </w:tcPr>
+          <w:p>
+            <w:pPr>
+              <w:jc w:val="center"/>
+              <w:rPr>
+                <w:rFonts w:ascii="Times New Roman" w:hAnsi="Times New Roman" w:cs="Times New Roman"/>
+                <w:sz w:val="20"/>
+                <w:szCs w:val="20"/>
+              </w:rPr>
+            </w:pPr>
+            <w:r>
+              <w:rPr>
+                <w:rFonts w:ascii="Times New Roman" w:hAnsi="Times New Roman" w:cs="Times New Roman"/>
+                <w:sz w:val="20"/>
+                <w:szCs w:val="20"/>
               </w:rPr>
               <w:t>ARA e MTA</w:t>
             </w:r>
@@ -2312,41 +2128,25 @@
         </w:tc>
         <w:tc>
           <w:tcPr>
-            <w:tcW w:w="1985" w:type="dxa"/>
-            <w:vAlign w:val="center"/>
-          </w:tcPr>
-          <w:p>
-            <w:pPr>
-              <w:jc w:val="center"/>
-              <w:rPr>
-                <w:rFonts w:ascii="Times New Roman" w:hAnsi="Times New Roman" w:cs="Times New Roman"/>
-                <w:sz w:val="16"/>
-                <w:szCs w:val="16"/>
-              </w:rPr>
-            </w:pPr>
-            <w:r>
-              <w:rPr>
-                <w:rFonts w:ascii="Times New Roman" w:hAnsi="Times New Roman" w:cs="Times New Roman"/>
-                <w:sz w:val="16"/>
-                <w:szCs w:val="16"/>
-              </w:rPr>
-              <w:t>${chainstrutor</w:t>
-            </w:r>
-            <w:r>
-              <w:rPr>
-                <w:rFonts w:ascii="Times New Roman" w:hAnsi="Times New Roman" w:cs="Times New Roman"/>
-                <w:sz w:val="16"/>
-                <w:szCs w:val="16"/>
-              </w:rPr>
-              <w:t>3</w:t>
-            </w:r>
-            <w:r>
-              <w:rPr>
-                <w:rFonts w:ascii="Times New Roman" w:hAnsi="Times New Roman" w:cs="Times New Roman"/>
-                <w:sz w:val="16"/>
-                <w:szCs w:val="16"/>
-              </w:rPr>
-              <w:t>}</w:t>
+            <w:tcW w:w="2126" w:type="dxa"/>
+            <w:vAlign w:val="center"/>
+          </w:tcPr>
+          <w:p>
+            <w:pPr>
+              <w:jc w:val="center"/>
+              <w:rPr>
+                <w:rFonts w:ascii="Times New Roman" w:hAnsi="Times New Roman" w:cs="Times New Roman"/>
+                <w:sz w:val="20"/>
+                <w:szCs w:val="20"/>
+              </w:rPr>
+            </w:pPr>
+            <w:r>
+              <w:rPr>
+                <w:rFonts w:ascii="Times New Roman" w:hAnsi="Times New Roman" w:cs="Times New Roman"/>
+                <w:sz w:val="20"/>
+                <w:szCs w:val="20"/>
+              </w:rPr>
+              <w:t>${chainstrutor3}</w:t>
             </w:r>
           </w:p>
         </w:tc>
@@ -2357,142 +2157,94 @@
         </w:trPr>
         <w:tc>
           <w:tcPr>
-            <w:tcW w:w="3119" w:type="dxa"/>
-            <w:vAlign w:val="center"/>
-          </w:tcPr>
-          <w:p>
-            <w:pPr>
-              <w:rPr>
-                <w:rFonts w:ascii="Times New Roman" w:hAnsi="Times New Roman" w:cs="Times New Roman"/>
-                <w:sz w:val="16"/>
-                <w:szCs w:val="16"/>
-              </w:rPr>
-            </w:pPr>
-            <w:r>
-              <w:rPr>
-                <w:rFonts w:ascii="Times New Roman" w:hAnsi="Times New Roman" w:cs="Times New Roman"/>
-                <w:sz w:val="16"/>
-                <w:szCs w:val="16"/>
-              </w:rPr>
-              <w:t>${nomeinstrutor</w:t>
-            </w:r>
-            <w:r>
-              <w:rPr>
-                <w:rFonts w:ascii="Times New Roman" w:hAnsi="Times New Roman" w:cs="Times New Roman"/>
-                <w:sz w:val="16"/>
-                <w:szCs w:val="16"/>
-              </w:rPr>
-              <w:t>4</w:t>
-            </w:r>
-            <w:r>
-              <w:rPr>
-                <w:rFonts w:ascii="Times New Roman" w:hAnsi="Times New Roman" w:cs="Times New Roman"/>
-                <w:sz w:val="16"/>
-                <w:szCs w:val="16"/>
-              </w:rPr>
-              <w:t>}</w:t>
-            </w:r>
-          </w:p>
-        </w:tc>
-        <w:tc>
-          <w:tcPr>
-            <w:tcW w:w="1276" w:type="dxa"/>
-            <w:vAlign w:val="center"/>
-          </w:tcPr>
-          <w:p>
-            <w:pPr>
-              <w:jc w:val="center"/>
-              <w:rPr>
-                <w:rFonts w:ascii="Times New Roman" w:hAnsi="Times New Roman" w:cs="Times New Roman"/>
-                <w:sz w:val="16"/>
-                <w:szCs w:val="16"/>
-              </w:rPr>
-            </w:pPr>
-            <w:r>
-              <w:rPr>
-                <w:rFonts w:ascii="Times New Roman" w:hAnsi="Times New Roman" w:cs="Times New Roman"/>
-                <w:sz w:val="16"/>
-                <w:szCs w:val="16"/>
-              </w:rPr>
-              <w:t>${cpfinstrutor</w:t>
-            </w:r>
-            <w:r>
-              <w:rPr>
-                <w:rFonts w:ascii="Times New Roman" w:hAnsi="Times New Roman" w:cs="Times New Roman"/>
-                <w:sz w:val="16"/>
-                <w:szCs w:val="16"/>
-              </w:rPr>
-              <w:t>4</w:t>
-            </w:r>
-            <w:r>
-              <w:rPr>
-                <w:rFonts w:ascii="Times New Roman" w:hAnsi="Times New Roman" w:cs="Times New Roman"/>
-                <w:sz w:val="16"/>
-                <w:szCs w:val="16"/>
-              </w:rPr>
-              <w:t>}</w:t>
-            </w:r>
-          </w:p>
-        </w:tc>
-        <w:tc>
-          <w:tcPr>
-            <w:tcW w:w="1417" w:type="dxa"/>
-            <w:vAlign w:val="center"/>
-          </w:tcPr>
-          <w:p>
-            <w:pPr>
-              <w:jc w:val="center"/>
-              <w:rPr>
-                <w:rFonts w:ascii="Times New Roman" w:hAnsi="Times New Roman" w:cs="Times New Roman"/>
-                <w:sz w:val="16"/>
-                <w:szCs w:val="16"/>
-              </w:rPr>
-            </w:pPr>
-            <w:r>
-              <w:rPr>
-                <w:rFonts w:ascii="Times New Roman" w:hAnsi="Times New Roman" w:cs="Times New Roman"/>
-                <w:sz w:val="16"/>
-                <w:szCs w:val="16"/>
-              </w:rPr>
-              <w:t>${celinstrutor</w:t>
-            </w:r>
-            <w:r>
-              <w:rPr>
-                <w:rFonts w:ascii="Times New Roman" w:hAnsi="Times New Roman" w:cs="Times New Roman"/>
-                <w:sz w:val="16"/>
-                <w:szCs w:val="16"/>
-              </w:rPr>
-              <w:t>4</w:t>
-            </w:r>
-            <w:r>
-              <w:rPr>
-                <w:rFonts w:ascii="Times New Roman" w:hAnsi="Times New Roman" w:cs="Times New Roman"/>
-                <w:sz w:val="16"/>
-                <w:szCs w:val="16"/>
-              </w:rPr>
-              <w:t>}</w:t>
-            </w:r>
-          </w:p>
-        </w:tc>
-        <w:tc>
-          <w:tcPr>
-            <w:tcW w:w="1276" w:type="dxa"/>
-            <w:vAlign w:val="center"/>
-          </w:tcPr>
-          <w:p>
-            <w:pPr>
-              <w:jc w:val="center"/>
-              <w:rPr>
-                <w:rFonts w:ascii="Times New Roman" w:hAnsi="Times New Roman" w:cs="Times New Roman"/>
-                <w:sz w:val="16"/>
-                <w:szCs w:val="16"/>
-              </w:rPr>
-            </w:pPr>
-            <w:r>
-              <w:rPr>
-                <w:rFonts w:ascii="Times New Roman" w:hAnsi="Times New Roman" w:cs="Times New Roman"/>
-                <w:sz w:val="16"/>
-                <w:szCs w:val="16"/>
+            <w:tcW w:w="5529" w:type="dxa"/>
+            <w:vAlign w:val="center"/>
+          </w:tcPr>
+          <w:p>
+            <w:pPr>
+              <w:rPr>
+                <w:rFonts w:ascii="Times New Roman" w:hAnsi="Times New Roman" w:cs="Times New Roman"/>
+                <w:sz w:val="20"/>
+                <w:szCs w:val="20"/>
+              </w:rPr>
+            </w:pPr>
+            <w:r>
+              <w:rPr>
+                <w:rFonts w:ascii="Times New Roman" w:hAnsi="Times New Roman" w:cs="Times New Roman"/>
+                <w:sz w:val="20"/>
+                <w:szCs w:val="20"/>
+              </w:rPr>
+              <w:t>${nomeinstrutor4}</w:t>
+            </w:r>
+          </w:p>
+        </w:tc>
+        <w:tc>
+          <w:tcPr>
+            <w:tcW w:w="2551" w:type="dxa"/>
+            <w:vAlign w:val="center"/>
+          </w:tcPr>
+          <w:p>
+            <w:pPr>
+              <w:jc w:val="center"/>
+              <w:rPr>
+                <w:rFonts w:ascii="Times New Roman" w:hAnsi="Times New Roman" w:cs="Times New Roman"/>
+                <w:sz w:val="20"/>
+                <w:szCs w:val="20"/>
+              </w:rPr>
+            </w:pPr>
+            <w:r>
+              <w:rPr>
+                <w:rFonts w:ascii="Times New Roman" w:hAnsi="Times New Roman" w:cs="Times New Roman"/>
+                <w:sz w:val="20"/>
+                <w:szCs w:val="20"/>
+              </w:rPr>
+              <w:t>${cpfinstrutor4}</w:t>
+            </w:r>
+          </w:p>
+        </w:tc>
+        <w:tc>
+          <w:tcPr>
+            <w:tcW w:w="2127" w:type="dxa"/>
+            <w:vAlign w:val="center"/>
+          </w:tcPr>
+          <w:p>
+            <w:pPr>
+              <w:jc w:val="center"/>
+              <w:rPr>
+                <w:rFonts w:ascii="Times New Roman" w:hAnsi="Times New Roman" w:cs="Times New Roman"/>
+                <w:sz w:val="20"/>
+                <w:szCs w:val="20"/>
+              </w:rPr>
+            </w:pPr>
+            <w:r>
+              <w:rPr>
+                <w:rFonts w:ascii="Times New Roman" w:hAnsi="Times New Roman" w:cs="Times New Roman"/>
+                <w:sz w:val="20"/>
+                <w:szCs w:val="20"/>
+              </w:rPr>
+              <w:t>${celinstrutor4}</w:t>
+            </w:r>
+          </w:p>
+        </w:tc>
+        <w:tc>
+          <w:tcPr>
+            <w:tcW w:w="1984" w:type="dxa"/>
+            <w:vAlign w:val="center"/>
+          </w:tcPr>
+          <w:p>
+            <w:pPr>
+              <w:jc w:val="center"/>
+              <w:rPr>
+                <w:rFonts w:ascii="Times New Roman" w:hAnsi="Times New Roman" w:cs="Times New Roman"/>
+                <w:sz w:val="20"/>
+                <w:szCs w:val="20"/>
+              </w:rPr>
+            </w:pPr>
+            <w:r>
+              <w:rPr>
+                <w:rFonts w:ascii="Times New Roman" w:hAnsi="Times New Roman" w:cs="Times New Roman"/>
+                <w:sz w:val="20"/>
+                <w:szCs w:val="20"/>
               </w:rPr>
               <w:t>ARA e MTA</w:t>
             </w:r>
@@ -2500,56 +2252,42 @@
         </w:tc>
         <w:tc>
           <w:tcPr>
-            <w:tcW w:w="1985" w:type="dxa"/>
-            <w:vAlign w:val="center"/>
-          </w:tcPr>
-          <w:p>
-            <w:pPr>
-              <w:jc w:val="center"/>
-              <w:rPr>
-                <w:rFonts w:ascii="Times New Roman" w:hAnsi="Times New Roman" w:cs="Times New Roman"/>
-                <w:sz w:val="16"/>
-                <w:szCs w:val="16"/>
-              </w:rPr>
-            </w:pPr>
-            <w:r>
-              <w:rPr>
-                <w:rFonts w:ascii="Times New Roman" w:hAnsi="Times New Roman" w:cs="Times New Roman"/>
-                <w:sz w:val="16"/>
-                <w:szCs w:val="16"/>
-              </w:rPr>
-              <w:t>${chainstrutor</w:t>
-            </w:r>
-            <w:r>
-              <w:rPr>
-                <w:rFonts w:ascii="Times New Roman" w:hAnsi="Times New Roman" w:cs="Times New Roman"/>
-                <w:sz w:val="16"/>
-                <w:szCs w:val="16"/>
-              </w:rPr>
-              <w:t>4</w:t>
-            </w:r>
-            <w:r>
-              <w:rPr>
-                <w:rFonts w:ascii="Times New Roman" w:hAnsi="Times New Roman" w:cs="Times New Roman"/>
-                <w:sz w:val="16"/>
-                <w:szCs w:val="16"/>
-              </w:rPr>
-              <w:t>}</w:t>
+            <w:tcW w:w="2126" w:type="dxa"/>
+            <w:vAlign w:val="center"/>
+          </w:tcPr>
+          <w:p>
+            <w:pPr>
+              <w:jc w:val="center"/>
+              <w:rPr>
+                <w:rFonts w:ascii="Times New Roman" w:hAnsi="Times New Roman" w:cs="Times New Roman"/>
+                <w:sz w:val="20"/>
+                <w:szCs w:val="20"/>
+              </w:rPr>
+            </w:pPr>
+            <w:r>
+              <w:rPr>
+                <w:rFonts w:ascii="Times New Roman" w:hAnsi="Times New Roman" w:cs="Times New Roman"/>
+                <w:sz w:val="20"/>
+                <w:szCs w:val="20"/>
+              </w:rPr>
+              <w:t>${chainstrutor4}</w:t>
             </w:r>
           </w:p>
         </w:tc>
       </w:tr>
     </w:tbl>
     <w:p/>
+    <w:p>
+      <w:r>
+        <w:t>Atenciosamente,</w:t>
+      </w:r>
+    </w:p>
     <w:p/>
     <w:p>
       <w:r>
-        <w:t>Atenciosamente,</w:t>
+        <w:tab/>
       </w:r>
     </w:p>
-    <w:p/>
-    <w:p/>
-    <w:p/>
     <w:tbl>
       <w:tblPr>
         <w:tblStyle w:val="Tabelacomgrade"/>
@@ -2574,10 +2312,17 @@
           <w:p>
             <w:pPr>
               <w:jc w:val="center"/>
-            </w:pPr>
-            <w:r>
-              <w:rPr>
-                <w:rFonts w:ascii="Times New Roman" w:hAnsi="Times New Roman" w:cs="Times New Roman"/>
+              <w:rPr>
+                <w:rFonts w:ascii="Times New Roman" w:hAnsi="Times New Roman" w:cs="Times New Roman"/>
+                <w:sz w:val="20"/>
+                <w:szCs w:val="20"/>
+              </w:rPr>
+            </w:pPr>
+            <w:r>
+              <w:rPr>
+                <w:rFonts w:ascii="Times New Roman" w:hAnsi="Times New Roman" w:cs="Times New Roman"/>
+                <w:sz w:val="20"/>
+                <w:szCs w:val="20"/>
               </w:rPr>
               <w:t>${</w:t>
             </w:r>
@@ -2585,21 +2330,68 @@
             <w:r>
               <w:rPr>
                 <w:rFonts w:ascii="Times New Roman" w:hAnsi="Times New Roman" w:cs="Times New Roman"/>
-              </w:rPr>
-              <w:t>nomeinstrutor</w:t>
-            </w:r>
-            <w:r>
-              <w:rPr>
-                <w:rFonts w:ascii="Times New Roman" w:hAnsi="Times New Roman" w:cs="Times New Roman"/>
-              </w:rPr>
-              <w:t>principal</w:t>
+                <w:sz w:val="20"/>
+                <w:szCs w:val="20"/>
+              </w:rPr>
+              <w:t>resplegal</w:t>
             </w:r>
             <w:proofErr w:type="spellEnd"/>
             <w:r>
               <w:rPr>
                 <w:rFonts w:ascii="Times New Roman" w:hAnsi="Times New Roman" w:cs="Times New Roman"/>
+                <w:sz w:val="20"/>
+                <w:szCs w:val="20"/>
               </w:rPr>
               <w:t>}</w:t>
+            </w:r>
+          </w:p>
+          <w:p>
+            <w:pPr>
+              <w:jc w:val="center"/>
+              <w:rPr>
+                <w:rFonts w:ascii="Times New Roman" w:hAnsi="Times New Roman" w:cs="Times New Roman"/>
+                <w:sz w:val="20"/>
+                <w:szCs w:val="20"/>
+              </w:rPr>
+            </w:pPr>
+            <w:r>
+              <w:rPr>
+                <w:rFonts w:ascii="Times New Roman" w:hAnsi="Times New Roman" w:cs="Times New Roman"/>
+                <w:sz w:val="20"/>
+                <w:szCs w:val="20"/>
+              </w:rPr>
+              <w:t>${</w:t>
+            </w:r>
+            <w:proofErr w:type="spellStart"/>
+            <w:r>
+              <w:rPr>
+                <w:rFonts w:ascii="Times New Roman" w:hAnsi="Times New Roman" w:cs="Times New Roman"/>
+                <w:sz w:val="20"/>
+                <w:szCs w:val="20"/>
+              </w:rPr>
+              <w:t>cpfresplegal</w:t>
+            </w:r>
+            <w:proofErr w:type="spellEnd"/>
+            <w:r>
+              <w:rPr>
+                <w:rFonts w:ascii="Times New Roman" w:hAnsi="Times New Roman" w:cs="Times New Roman"/>
+                <w:sz w:val="20"/>
+                <w:szCs w:val="20"/>
+              </w:rPr>
+              <w:t>}</w:t>
+            </w:r>
+          </w:p>
+          <w:p>
+            <w:pPr>
+              <w:jc w:val="center"/>
+            </w:pPr>
+            <w:r>
+              <w:rPr>
+                <w:rFonts w:ascii="Times New Roman" w:hAnsi="Times New Roman" w:cs="Times New Roman"/>
+                <w:sz w:val="20"/>
+                <w:szCs w:val="20"/>
+              </w:rPr>
+              <w:t>Diretor</w:t>
             </w:r>
           </w:p>
         </w:tc>
@@ -2607,8 +2399,8 @@
     </w:tbl>
     <w:p/>
     <w:sectPr>
-      <w:pgSz w:w="11906" w:h="16838"/>
-      <w:pgMar w:top="1417" w:right="1701" w:bottom="1417" w:left="1701" w:header="708" w:footer="708" w:gutter="0"/>
+      <w:pgSz w:w="16838" w:h="11906" w:orient="landscape"/>
+      <w:pgMar w:top="1134" w:right="1417" w:bottom="851" w:left="1417" w:header="708" w:footer="708" w:gutter="0"/>
       <w:cols w:space="708"/>
       <w:docGrid w:linePitch="360"/>
     </w:sectPr>

</xml_diff>

<commit_message>
ajustes pós migracao docker - oficio 2
</commit_message>
<xml_diff>
--- a/storage/app/public/templates/oficioproa.docx
+++ b/storage/app/public/templates/oficioproa.docx
@@ -14,38 +14,18 @@
           <w:rFonts w:ascii="Times New Roman" w:hAnsi="Times New Roman" w:cs="Times New Roman"/>
           <w:b/>
           <w:bCs/>
-          <w:sz w:val="28"/>
-          <w:szCs w:val="28"/>
-        </w:rPr>
-        <w:t>${</w:t>
+          <w:sz w:val="24"/>
+          <w:szCs w:val="24"/>
+        </w:rPr>
+        <w:t>${nomeescola}</w:t>
       </w:r>
-      <w:proofErr w:type="spellStart"/>
       <w:r>
         <w:rPr>
           <w:rFonts w:ascii="Times New Roman" w:hAnsi="Times New Roman" w:cs="Times New Roman"/>
           <w:b/>
           <w:bCs/>
-          <w:sz w:val="28"/>
-          <w:szCs w:val="28"/>
-        </w:rPr>
-        <w:t>nomeescola</w:t>
-      </w:r>
-      <w:proofErr w:type="spellEnd"/>
-      <w:r>
-        <w:rPr>
-          <w:rFonts w:ascii="Times New Roman" w:hAnsi="Times New Roman" w:cs="Times New Roman"/>
-          <w:b/>
-          <w:bCs/>
-          <w:sz w:val="28"/>
-          <w:szCs w:val="28"/>
-        </w:rPr>
-        <w:t>}</w:t>
-      </w:r>
-      <w:r>
-        <w:rPr>
-          <w:rFonts w:ascii="Times New Roman" w:hAnsi="Times New Roman" w:cs="Times New Roman"/>
-          <w:b/>
-          <w:bCs/>
+          <w:sz w:val="24"/>
+          <w:szCs w:val="24"/>
         </w:rPr>
         <w:br/>
       </w:r>
@@ -102,21 +82,7 @@
         <w:rPr>
           <w:rFonts w:ascii="Times New Roman" w:hAnsi="Times New Roman" w:cs="Times New Roman"/>
         </w:rPr>
-        <w:t>${</w:t>
-      </w:r>
-      <w:proofErr w:type="spellStart"/>
-      <w:r>
-        <w:rPr>
-          <w:rFonts w:ascii="Times New Roman" w:hAnsi="Times New Roman" w:cs="Times New Roman"/>
-        </w:rPr>
-        <w:t>emailescola</w:t>
-      </w:r>
-      <w:proofErr w:type="spellEnd"/>
-      <w:r>
-        <w:rPr>
-          <w:rFonts w:ascii="Times New Roman" w:hAnsi="Times New Roman" w:cs="Times New Roman"/>
-        </w:rPr>
-        <w:t>}</w:t>
+        <w:t>${emailescola}</w:t>
       </w:r>
     </w:p>
     <w:p>
@@ -130,14 +96,6 @@
     <w:p>
       <w:pPr>
         <w:jc w:val="center"/>
-        <w:rPr>
-          <w:rFonts w:ascii="Times New Roman" w:hAnsi="Times New Roman" w:cs="Times New Roman"/>
-        </w:rPr>
-      </w:pPr>
-    </w:p>
-    <w:p>
-      <w:pPr>
-        <w:jc w:val="both"/>
         <w:rPr>
           <w:rFonts w:ascii="Times New Roman" w:hAnsi="Times New Roman" w:cs="Times New Roman"/>
         </w:rPr>
@@ -155,6 +113,14 @@
       <w:tblPr>
         <w:tblStyle w:val="Tabelacomgrade"/>
         <w:tblW w:w="14170" w:type="dxa"/>
+        <w:tblBorders>
+          <w:top w:val="none" w:sz="0" w:space="0" w:color="auto"/>
+          <w:left w:val="none" w:sz="0" w:space="0" w:color="auto"/>
+          <w:bottom w:val="none" w:sz="0" w:space="0" w:color="auto"/>
+          <w:right w:val="none" w:sz="0" w:space="0" w:color="auto"/>
+          <w:insideH w:val="none" w:sz="0" w:space="0" w:color="auto"/>
+          <w:insideV w:val="none" w:sz="0" w:space="0" w:color="auto"/>
+        </w:tblBorders>
         <w:tblLook w:val="04A0" w:firstRow="1" w:lastRow="0" w:firstColumn="1" w:lastColumn="0" w:noHBand="0" w:noVBand="1"/>
       </w:tblPr>
       <w:tblGrid>
@@ -177,21 +143,7 @@
               <w:rPr>
                 <w:rFonts w:ascii="Times New Roman" w:hAnsi="Times New Roman" w:cs="Times New Roman"/>
               </w:rPr>
-              <w:t>Oficio n° ${</w:t>
-            </w:r>
-            <w:proofErr w:type="spellStart"/>
-            <w:r>
-              <w:rPr>
-                <w:rFonts w:ascii="Times New Roman" w:hAnsi="Times New Roman" w:cs="Times New Roman"/>
-              </w:rPr>
-              <w:t>numoficio</w:t>
-            </w:r>
-            <w:proofErr w:type="spellEnd"/>
-            <w:r>
-              <w:rPr>
-                <w:rFonts w:ascii="Times New Roman" w:hAnsi="Times New Roman" w:cs="Times New Roman"/>
-              </w:rPr>
-              <w:t>}</w:t>
+              <w:t>Oficio n° ${numoficio}</w:t>
             </w:r>
           </w:p>
           <w:p>
@@ -218,21 +170,7 @@
               <w:rPr>
                 <w:rFonts w:ascii="Times New Roman" w:hAnsi="Times New Roman" w:cs="Times New Roman"/>
               </w:rPr>
-              <w:t>${</w:t>
-            </w:r>
-            <w:proofErr w:type="spellStart"/>
-            <w:r>
-              <w:rPr>
-                <w:rFonts w:ascii="Times New Roman" w:hAnsi="Times New Roman" w:cs="Times New Roman"/>
-              </w:rPr>
-              <w:t>localdata</w:t>
-            </w:r>
-            <w:proofErr w:type="spellEnd"/>
-            <w:r>
-              <w:rPr>
-                <w:rFonts w:ascii="Times New Roman" w:hAnsi="Times New Roman" w:cs="Times New Roman"/>
-              </w:rPr>
-              <w:t>}</w:t>
+              <w:t>${localdata}</w:t>
             </w:r>
           </w:p>
         </w:tc>
@@ -271,63 +209,21 @@
           <w:rFonts w:ascii="Times New Roman" w:hAnsi="Times New Roman" w:cs="Times New Roman"/>
         </w:rPr>
         <w:br/>
-        <w:t>${</w:t>
-      </w:r>
-      <w:proofErr w:type="spellStart"/>
-      <w:r>
-        <w:rPr>
-          <w:rFonts w:ascii="Times New Roman" w:hAnsi="Times New Roman" w:cs="Times New Roman"/>
-        </w:rPr>
-        <w:t>destinatariocapitania</w:t>
-      </w:r>
-      <w:proofErr w:type="spellEnd"/>
-      <w:r>
-        <w:rPr>
-          <w:rFonts w:ascii="Times New Roman" w:hAnsi="Times New Roman" w:cs="Times New Roman"/>
-        </w:rPr>
-        <w:t>}</w:t>
+        <w:t>${destinatariocapitania}</w:t>
       </w:r>
       <w:r>
         <w:rPr>
           <w:rFonts w:ascii="Times New Roman" w:hAnsi="Times New Roman" w:cs="Times New Roman"/>
         </w:rPr>
         <w:br/>
-        <w:t>${</w:t>
-      </w:r>
-      <w:proofErr w:type="spellStart"/>
-      <w:r>
-        <w:rPr>
-          <w:rFonts w:ascii="Times New Roman" w:hAnsi="Times New Roman" w:cs="Times New Roman"/>
-        </w:rPr>
-        <w:t>funcaodestinatario</w:t>
-      </w:r>
-      <w:proofErr w:type="spellEnd"/>
-      <w:r>
-        <w:rPr>
-          <w:rFonts w:ascii="Times New Roman" w:hAnsi="Times New Roman" w:cs="Times New Roman"/>
-        </w:rPr>
-        <w:t>}</w:t>
+        <w:t>${funcaodestinatario}</w:t>
       </w:r>
       <w:r>
         <w:rPr>
           <w:rFonts w:ascii="Times New Roman" w:hAnsi="Times New Roman" w:cs="Times New Roman"/>
         </w:rPr>
         <w:br/>
-        <w:t>${</w:t>
-      </w:r>
-      <w:proofErr w:type="spellStart"/>
-      <w:r>
-        <w:rPr>
-          <w:rFonts w:ascii="Times New Roman" w:hAnsi="Times New Roman" w:cs="Times New Roman"/>
-        </w:rPr>
-        <w:t>enderecocapitania</w:t>
-      </w:r>
-      <w:proofErr w:type="spellEnd"/>
-      <w:r>
-        <w:rPr>
-          <w:rFonts w:ascii="Times New Roman" w:hAnsi="Times New Roman" w:cs="Times New Roman"/>
-        </w:rPr>
-        <w:t>}</w:t>
+        <w:t>${enderecocapitania}</w:t>
       </w:r>
     </w:p>
     <w:p>
@@ -361,25 +257,7 @@
           <w:b/>
           <w:bCs/>
         </w:rPr>
-        <w:t>${</w:t>
-      </w:r>
-      <w:proofErr w:type="spellStart"/>
-      <w:r>
-        <w:rPr>
-          <w:rFonts w:ascii="Times New Roman" w:hAnsi="Times New Roman" w:cs="Times New Roman"/>
-          <w:b/>
-          <w:bCs/>
-        </w:rPr>
-        <w:t>assuntooficio</w:t>
-      </w:r>
-      <w:proofErr w:type="spellEnd"/>
-      <w:r>
-        <w:rPr>
-          <w:rFonts w:ascii="Times New Roman" w:hAnsi="Times New Roman" w:cs="Times New Roman"/>
-          <w:b/>
-          <w:bCs/>
-        </w:rPr>
-        <w:t>}</w:t>
+        <w:t>${assuntooficio}</w:t>
       </w:r>
     </w:p>
     <w:p>
@@ -400,21 +278,7 @@
           <w:rFonts w:ascii="Times New Roman" w:hAnsi="Times New Roman" w:cs="Times New Roman"/>
         </w:rPr>
         <w:tab/>
-        <w:t>Senhor ${</w:t>
-      </w:r>
-      <w:proofErr w:type="spellStart"/>
-      <w:r>
-        <w:rPr>
-          <w:rFonts w:ascii="Times New Roman" w:hAnsi="Times New Roman" w:cs="Times New Roman"/>
-        </w:rPr>
-        <w:t>funcaodestinatario</w:t>
-      </w:r>
-      <w:proofErr w:type="spellEnd"/>
-      <w:r>
-        <w:rPr>
-          <w:rFonts w:ascii="Times New Roman" w:hAnsi="Times New Roman" w:cs="Times New Roman"/>
-        </w:rPr>
-        <w:t>},</w:t>
+        <w:t>Senhor ${funcaodestinatario},</w:t>
       </w:r>
     </w:p>
     <w:p>
@@ -472,43 +336,7 @@
           <w:szCs w:val="20"/>
         </w:rPr>
         <w:br/>
-        <w:t>(Continuação do Ofício n° ${</w:t>
-      </w:r>
-      <w:proofErr w:type="spellStart"/>
-      <w:r>
-        <w:rPr>
-          <w:rFonts w:ascii="Times New Roman" w:hAnsi="Times New Roman" w:cs="Times New Roman"/>
-          <w:sz w:val="20"/>
-          <w:szCs w:val="20"/>
-        </w:rPr>
-        <w:t>numoficio</w:t>
-      </w:r>
-      <w:proofErr w:type="spellEnd"/>
-      <w:r>
-        <w:rPr>
-          <w:rFonts w:ascii="Times New Roman" w:hAnsi="Times New Roman" w:cs="Times New Roman"/>
-          <w:sz w:val="20"/>
-          <w:szCs w:val="20"/>
-        </w:rPr>
-        <w:t>}, da ${</w:t>
-      </w:r>
-      <w:proofErr w:type="spellStart"/>
-      <w:r>
-        <w:rPr>
-          <w:rFonts w:ascii="Times New Roman" w:hAnsi="Times New Roman" w:cs="Times New Roman"/>
-          <w:sz w:val="20"/>
-          <w:szCs w:val="20"/>
-        </w:rPr>
-        <w:t>nomeescola</w:t>
-      </w:r>
-      <w:proofErr w:type="spellEnd"/>
-      <w:r>
-        <w:rPr>
-          <w:rFonts w:ascii="Times New Roman" w:hAnsi="Times New Roman" w:cs="Times New Roman"/>
-          <w:sz w:val="20"/>
-          <w:szCs w:val="20"/>
-        </w:rPr>
-        <w:t>} à ${capitania})</w:t>
+        <w:t>(Continuação do Ofício n° ${numoficio}, da ${nomeescola} à ${capitania})</w:t>
       </w:r>
     </w:p>
     <w:p>
@@ -1858,7 +1686,23 @@
                 <w:sz w:val="20"/>
                 <w:szCs w:val="20"/>
               </w:rPr>
-              <w:t>ARA e MTA</w:t>
+              <w:t>${</w:t>
+            </w:r>
+            <w:r>
+              <w:rPr>
+                <w:rFonts w:ascii="Times New Roman" w:hAnsi="Times New Roman" w:cs="Times New Roman"/>
+                <w:sz w:val="20"/>
+                <w:szCs w:val="20"/>
+              </w:rPr>
+              <w:t>aramta1</w:t>
+            </w:r>
+            <w:r>
+              <w:rPr>
+                <w:rFonts w:ascii="Times New Roman" w:hAnsi="Times New Roman" w:cs="Times New Roman"/>
+                <w:sz w:val="20"/>
+                <w:szCs w:val="20"/>
+              </w:rPr>
+              <w:t>}</w:t>
             </w:r>
           </w:p>
         </w:tc>
@@ -1998,7 +1842,31 @@
                 <w:sz w:val="20"/>
                 <w:szCs w:val="20"/>
               </w:rPr>
-              <w:t>ARA e MTA</w:t>
+              <w:t>${</w:t>
+            </w:r>
+            <w:r>
+              <w:rPr>
+                <w:rFonts w:ascii="Times New Roman" w:hAnsi="Times New Roman" w:cs="Times New Roman"/>
+                <w:sz w:val="20"/>
+                <w:szCs w:val="20"/>
+              </w:rPr>
+              <w:t>aramta</w:t>
+            </w:r>
+            <w:r>
+              <w:rPr>
+                <w:rFonts w:ascii="Times New Roman" w:hAnsi="Times New Roman" w:cs="Times New Roman"/>
+                <w:sz w:val="20"/>
+                <w:szCs w:val="20"/>
+              </w:rPr>
+              <w:t>2</w:t>
+            </w:r>
+            <w:r>
+              <w:rPr>
+                <w:rFonts w:ascii="Times New Roman" w:hAnsi="Times New Roman" w:cs="Times New Roman"/>
+                <w:sz w:val="20"/>
+                <w:szCs w:val="20"/>
+              </w:rPr>
+              <w:t>}</w:t>
             </w:r>
           </w:p>
         </w:tc>
@@ -2122,7 +1990,31 @@
                 <w:sz w:val="20"/>
                 <w:szCs w:val="20"/>
               </w:rPr>
-              <w:t>ARA e MTA</w:t>
+              <w:t>${</w:t>
+            </w:r>
+            <w:r>
+              <w:rPr>
+                <w:rFonts w:ascii="Times New Roman" w:hAnsi="Times New Roman" w:cs="Times New Roman"/>
+                <w:sz w:val="20"/>
+                <w:szCs w:val="20"/>
+              </w:rPr>
+              <w:t>aramta</w:t>
+            </w:r>
+            <w:r>
+              <w:rPr>
+                <w:rFonts w:ascii="Times New Roman" w:hAnsi="Times New Roman" w:cs="Times New Roman"/>
+                <w:sz w:val="20"/>
+                <w:szCs w:val="20"/>
+              </w:rPr>
+              <w:t>3</w:t>
+            </w:r>
+            <w:r>
+              <w:rPr>
+                <w:rFonts w:ascii="Times New Roman" w:hAnsi="Times New Roman" w:cs="Times New Roman"/>
+                <w:sz w:val="20"/>
+                <w:szCs w:val="20"/>
+              </w:rPr>
+              <w:t>}</w:t>
             </w:r>
           </w:p>
         </w:tc>
@@ -2246,7 +2138,31 @@
                 <w:sz w:val="20"/>
                 <w:szCs w:val="20"/>
               </w:rPr>
-              <w:t>ARA e MTA</w:t>
+              <w:t>${</w:t>
+            </w:r>
+            <w:r>
+              <w:rPr>
+                <w:rFonts w:ascii="Times New Roman" w:hAnsi="Times New Roman" w:cs="Times New Roman"/>
+                <w:sz w:val="20"/>
+                <w:szCs w:val="20"/>
+              </w:rPr>
+              <w:t>aramta</w:t>
+            </w:r>
+            <w:r>
+              <w:rPr>
+                <w:rFonts w:ascii="Times New Roman" w:hAnsi="Times New Roman" w:cs="Times New Roman"/>
+                <w:sz w:val="20"/>
+                <w:szCs w:val="20"/>
+              </w:rPr>
+              <w:t>4</w:t>
+            </w:r>
+            <w:r>
+              <w:rPr>
+                <w:rFonts w:ascii="Times New Roman" w:hAnsi="Times New Roman" w:cs="Times New Roman"/>
+                <w:sz w:val="20"/>
+                <w:szCs w:val="20"/>
+              </w:rPr>
+              <w:t>}</w:t>
             </w:r>
           </w:p>
         </w:tc>
@@ -2326,7 +2242,6 @@
               </w:rPr>
               <w:t>${</w:t>
             </w:r>
-            <w:proofErr w:type="spellStart"/>
             <w:r>
               <w:rPr>
                 <w:rFonts w:ascii="Times New Roman" w:hAnsi="Times New Roman" w:cs="Times New Roman"/>
@@ -2335,7 +2250,6 @@
               </w:rPr>
               <w:t>resplegal</w:t>
             </w:r>
-            <w:proofErr w:type="spellEnd"/>
             <w:r>
               <w:rPr>
                 <w:rFonts w:ascii="Times New Roman" w:hAnsi="Times New Roman" w:cs="Times New Roman"/>
@@ -2362,7 +2276,6 @@
               </w:rPr>
               <w:t>${</w:t>
             </w:r>
-            <w:proofErr w:type="spellStart"/>
             <w:r>
               <w:rPr>
                 <w:rFonts w:ascii="Times New Roman" w:hAnsi="Times New Roman" w:cs="Times New Roman"/>
@@ -2371,7 +2284,6 @@
               </w:rPr>
               <w:t>cpfresplegal</w:t>
             </w:r>
-            <w:proofErr w:type="spellEnd"/>
             <w:r>
               <w:rPr>
                 <w:rFonts w:ascii="Times New Roman" w:hAnsi="Times New Roman" w:cs="Times New Roman"/>

</xml_diff>